<commit_message>
Change to text on the first page
</commit_message>
<xml_diff>
--- a/Docs/DafDocumentation.docx
+++ b/Docs/DafDocumentation.docx
@@ -93,6 +93,9 @@
     <w:p>
       <w:pPr>
         <w:pStyle w:val="Subtitle"/>
+        <w:rPr>
+          <w:rFonts w:hint="eastAsia"/>
+        </w:rPr>
       </w:pPr>
       <w:r>
         <w:rPr>
@@ -158,7 +161,7 @@
         </w:rPr>
       </w:pPr>
       <w:r>
-        <w:t>aaaa</w:t>
+        <w:t>bbbb</w:t>
       </w:r>
       <w:r>
         <w:br w:type="page"/>
@@ -204,13 +207,8 @@
         <w:t xml:space="preserve">  </w:t>
       </w:r>
       <w:r>
-        <w:rPr>
-          <w:noProof/>
-        </w:rPr>
-      </w:r>
-      <w:r>
         <w:pict w14:anchorId="532C9469">
-          <v:rect id="Shape1" o:spid="_x0000_s1028" style="width:470.6pt;height:307.85pt;visibility:visible;mso-wrap-style:square;mso-left-percent:-10001;mso-top-percent:-10001;mso-position-horizontal:absolute;mso-position-horizontal-relative:char;mso-position-vertical:absolute;mso-position-vertical-relative:line;mso-left-percent:-10001;mso-top-percent:-10001;v-text-anchor:top" o:gfxdata="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" stroked="f" strokeweight="0">
+          <v:rect id="Shape1" o:spid="_x0000_s1028" style="width:470.6pt;height:307.85pt;visibility:visible;mso-wrap-style:square;mso-left-percent:-10001;mso-top-percent:-10001;mso-position-horizontal:absolute;mso-position-horizontal-relative:char;mso-position-vertical:absolute;mso-position-vertical-relative:line;mso-left-percent:-10001;mso-top-percent:-10001;v-text-anchor:top" stroked="f" strokeweight="0">
             <v:textbox inset="0,0,0,0">
               <w:txbxContent>
                 <w:p>

</xml_diff>

<commit_message>
Completed the EA Validator rules documentation.
</commit_message>
<xml_diff>
--- a/Docs/DafDocumentation.docx
+++ b/Docs/DafDocumentation.docx
@@ -1535,7 +1535,10 @@
         <w:pStyle w:val="Normal1"/>
       </w:pPr>
       <w:r>
-        <w:t xml:space="preserve">The  abstraction layers are further organized into domains. A domain represents a vertical organization of concepts, </w:t>
+        <w:t>The abstraction</w:t>
+      </w:r>
+      <w:r>
+        <w:t xml:space="preserve"> layers are further organized into domains. A domain represents a vertical organization of concepts, </w:t>
       </w:r>
       <w:r>
         <w:rPr>
@@ -2332,7 +2335,16 @@
           <w:sz w:val="20"/>
           <w:szCs w:val="20"/>
         </w:rPr>
-        <w:t>DAF relationships are extending the fundamental UML relationships :</w:t>
+        <w:t xml:space="preserve">DAF relationships are extending the fundamental UML </w:t>
+      </w:r>
+      <w:r>
+        <w:rPr>
+          <w:rStyle w:val="Heading1Char"/>
+          <w:color w:val="auto"/>
+          <w:sz w:val="20"/>
+          <w:szCs w:val="20"/>
+        </w:rPr>
+        <w:t>relationships:</w:t>
       </w:r>
     </w:p>
     <w:p>
@@ -8733,17 +8745,22 @@
                 <w:rFonts w:ascii="Times New Roman" w:eastAsia="Times New Roman" w:hAnsi="Times New Roman" w:cs="Times New Roman"/>
                 <w:color w:val="000000"/>
               </w:rPr>
-              <w:t xml:space="preserve">2- </w:t>
-            </w:r>
-            <w:proofErr w:type="spellStart"/>
-            <w:r>
-              <w:rPr>
-                <w:rFonts w:ascii="Times New Roman" w:eastAsia="Times New Roman" w:hAnsi="Times New Roman" w:cs="Times New Roman"/>
-                <w:color w:val="000000"/>
-              </w:rPr>
-              <w:t>UnderDevelopment</w:t>
-            </w:r>
-            <w:proofErr w:type="spellEnd"/>
+              <w:t>2- Under</w:t>
+            </w:r>
+            <w:r>
+              <w:rPr>
+                <w:rFonts w:ascii="Times New Roman" w:eastAsia="Times New Roman" w:hAnsi="Times New Roman" w:cs="Times New Roman"/>
+                <w:color w:val="000000"/>
+              </w:rPr>
+              <w:t xml:space="preserve"> </w:t>
+            </w:r>
+            <w:r>
+              <w:rPr>
+                <w:rFonts w:ascii="Times New Roman" w:eastAsia="Times New Roman" w:hAnsi="Times New Roman" w:cs="Times New Roman"/>
+                <w:color w:val="000000"/>
+              </w:rPr>
+              <w:t>Development</w:t>
+            </w:r>
           </w:p>
           <w:p>
             <w:pPr>
@@ -11398,15 +11415,20 @@
                 <w:color w:val="000000"/>
               </w:rPr>
             </w:pPr>
-            <w:proofErr w:type="spellStart"/>
-            <w:r>
-              <w:rPr>
-                <w:rFonts w:ascii="Times New Roman" w:eastAsia="Times New Roman" w:hAnsi="Times New Roman" w:cs="Times New Roman"/>
-                <w:color w:val="000000"/>
-              </w:rPr>
-              <w:t>THe</w:t>
-            </w:r>
-            <w:proofErr w:type="spellEnd"/>
+            <w:r>
+              <w:rPr>
+                <w:rFonts w:ascii="Times New Roman" w:eastAsia="Times New Roman" w:hAnsi="Times New Roman" w:cs="Times New Roman"/>
+                <w:color w:val="000000"/>
+              </w:rPr>
+              <w:t>T</w:t>
+            </w:r>
+            <w:r>
+              <w:rPr>
+                <w:rFonts w:ascii="Times New Roman" w:eastAsia="Times New Roman" w:hAnsi="Times New Roman" w:cs="Times New Roman"/>
+                <w:color w:val="000000"/>
+              </w:rPr>
+              <w:t>he</w:t>
+            </w:r>
             <w:r>
               <w:rPr>
                 <w:rFonts w:ascii="Times New Roman" w:eastAsia="Times New Roman" w:hAnsi="Times New Roman" w:cs="Times New Roman"/>
@@ -11562,7 +11584,7 @@
                 <w:rFonts w:ascii="Liberation Serif" w:hAnsi="Liberation Serif"/>
                 <w:color w:val="000000"/>
               </w:rPr>
-              <w:t>the type of  CPU Architecture (e.g. AMD 64)</w:t>
+              <w:t>the type of CPU Architecture (e.g. AMD 64)</w:t>
             </w:r>
           </w:p>
         </w:tc>
@@ -13735,7 +13757,21 @@
                 <w:rFonts w:ascii="Times New Roman" w:eastAsia="Times New Roman" w:hAnsi="Times New Roman" w:cs="Times New Roman"/>
                 <w:color w:val="000000"/>
               </w:rPr>
-              <w:t>A concrete problem that is affecting a business. Also a fact that sets a Requirement to be false.</w:t>
+              <w:t xml:space="preserve">A concrete problem that is affecting a business. </w:t>
+            </w:r>
+            <w:r>
+              <w:rPr>
+                <w:rFonts w:ascii="Times New Roman" w:eastAsia="Times New Roman" w:hAnsi="Times New Roman" w:cs="Times New Roman"/>
+                <w:color w:val="000000"/>
+              </w:rPr>
+              <w:t>Also,</w:t>
+            </w:r>
+            <w:r>
+              <w:rPr>
+                <w:rFonts w:ascii="Times New Roman" w:eastAsia="Times New Roman" w:hAnsi="Times New Roman" w:cs="Times New Roman"/>
+                <w:color w:val="000000"/>
+              </w:rPr>
+              <w:t xml:space="preserve"> a fact that sets a Requirement to be false.</w:t>
             </w:r>
           </w:p>
         </w:tc>
@@ -14741,7 +14777,35 @@
                 <w:rFonts w:ascii="Times New Roman" w:eastAsia="Times New Roman" w:hAnsi="Times New Roman" w:cs="Times New Roman"/>
                 <w:color w:val="000000"/>
               </w:rPr>
-              <w:t>An organizational state change that triggers a Business process ; may originate from inside or outside the organization and may be resolved inside or outside the organization.</w:t>
+              <w:t xml:space="preserve">An organizational state change that triggers a </w:t>
+            </w:r>
+            <w:r>
+              <w:rPr>
+                <w:rFonts w:ascii="Times New Roman" w:eastAsia="Times New Roman" w:hAnsi="Times New Roman" w:cs="Times New Roman"/>
+                <w:color w:val="000000"/>
+              </w:rPr>
+              <w:t>b</w:t>
+            </w:r>
+            <w:r>
+              <w:rPr>
+                <w:rFonts w:ascii="Times New Roman" w:eastAsia="Times New Roman" w:hAnsi="Times New Roman" w:cs="Times New Roman"/>
+                <w:color w:val="000000"/>
+              </w:rPr>
+              <w:t xml:space="preserve">usiness </w:t>
+            </w:r>
+            <w:r>
+              <w:rPr>
+                <w:rFonts w:ascii="Times New Roman" w:eastAsia="Times New Roman" w:hAnsi="Times New Roman" w:cs="Times New Roman"/>
+                <w:color w:val="000000"/>
+              </w:rPr>
+              <w:t>process;</w:t>
+            </w:r>
+            <w:r>
+              <w:rPr>
+                <w:rFonts w:ascii="Times New Roman" w:eastAsia="Times New Roman" w:hAnsi="Times New Roman" w:cs="Times New Roman"/>
+                <w:color w:val="000000"/>
+              </w:rPr>
+              <w:t xml:space="preserve"> may originate from inside or outside the organization and may be resolved inside or outside the organization.</w:t>
             </w:r>
           </w:p>
         </w:tc>
@@ -15297,7 +15361,21 @@
                 <w:rFonts w:ascii="Times New Roman" w:eastAsia="Times New Roman" w:hAnsi="Times New Roman" w:cs="Times New Roman"/>
                 <w:color w:val="000000"/>
               </w:rPr>
-              <w:t>The organization or Business units performance objective is captured as measurement area.</w:t>
+              <w:t xml:space="preserve">The organization or </w:t>
+            </w:r>
+            <w:r>
+              <w:rPr>
+                <w:rFonts w:ascii="Times New Roman" w:eastAsia="Times New Roman" w:hAnsi="Times New Roman" w:cs="Times New Roman"/>
+                <w:color w:val="000000"/>
+              </w:rPr>
+              <w:t>b</w:t>
+            </w:r>
+            <w:r>
+              <w:rPr>
+                <w:rFonts w:ascii="Times New Roman" w:eastAsia="Times New Roman" w:hAnsi="Times New Roman" w:cs="Times New Roman"/>
+                <w:color w:val="000000"/>
+              </w:rPr>
+              <w:t>usiness units performance objective is captured as measurement area.</w:t>
             </w:r>
           </w:p>
         </w:tc>
@@ -16601,15 +16679,13 @@
               </w:rPr>
               <w:t xml:space="preserve">the level of the </w:t>
             </w:r>
-            <w:proofErr w:type="spellStart"/>
-            <w:r>
-              <w:rPr>
-                <w:rFonts w:ascii="Times New Roman" w:eastAsia="Times New Roman" w:hAnsi="Times New Roman" w:cs="Times New Roman"/>
-                <w:color w:val="000000"/>
-              </w:rPr>
-              <w:t>Measurment</w:t>
-            </w:r>
-            <w:proofErr w:type="spellEnd"/>
+            <w:r>
+              <w:rPr>
+                <w:rFonts w:ascii="Times New Roman" w:eastAsia="Times New Roman" w:hAnsi="Times New Roman" w:cs="Times New Roman"/>
+                <w:color w:val="000000"/>
+              </w:rPr>
+              <w:t>Measurement</w:t>
+            </w:r>
             <w:r>
               <w:rPr>
                 <w:rFonts w:ascii="Times New Roman" w:eastAsia="Times New Roman" w:hAnsi="Times New Roman" w:cs="Times New Roman"/>
@@ -17208,15 +17284,13 @@
               </w:rPr>
               <w:t xml:space="preserve">Indicates </w:t>
             </w:r>
-            <w:proofErr w:type="spellStart"/>
-            <w:r>
-              <w:rPr>
-                <w:rFonts w:ascii="Times New Roman" w:eastAsia="Times New Roman" w:hAnsi="Times New Roman" w:cs="Times New Roman"/>
-                <w:color w:val="000000"/>
-              </w:rPr>
-              <w:t>wether</w:t>
-            </w:r>
-            <w:proofErr w:type="spellEnd"/>
+            <w:r>
+              <w:rPr>
+                <w:rFonts w:ascii="Times New Roman" w:eastAsia="Times New Roman" w:hAnsi="Times New Roman" w:cs="Times New Roman"/>
+                <w:color w:val="000000"/>
+              </w:rPr>
+              <w:t>that</w:t>
+            </w:r>
             <w:r>
               <w:rPr>
                 <w:rFonts w:ascii="Times New Roman" w:eastAsia="Times New Roman" w:hAnsi="Times New Roman" w:cs="Times New Roman"/>
@@ -17330,7 +17404,7 @@
                 <w:rFonts w:ascii="Times New Roman" w:eastAsia="Times New Roman" w:hAnsi="Times New Roman" w:cs="Times New Roman"/>
                 <w:color w:val="000000"/>
               </w:rPr>
-              <w:t xml:space="preserve"> SOAP or REST)  should be generated for this type.</w:t>
+              <w:t xml:space="preserve"> SOAP or REST) should be generated for this type.</w:t>
             </w:r>
           </w:p>
         </w:tc>
@@ -17991,15 +18065,13 @@
               </w:rPr>
               <w:t xml:space="preserve">for an organization used to demonstrate progress towards a goal. The Objective is a </w:t>
             </w:r>
-            <w:proofErr w:type="spellStart"/>
-            <w:r>
-              <w:rPr>
-                <w:rFonts w:ascii="Times New Roman" w:eastAsia="Times New Roman" w:hAnsi="Times New Roman" w:cs="Times New Roman"/>
-                <w:color w:val="000000"/>
-              </w:rPr>
-              <w:t>non material</w:t>
-            </w:r>
-            <w:proofErr w:type="spellEnd"/>
+            <w:r>
+              <w:rPr>
+                <w:rFonts w:ascii="Times New Roman" w:eastAsia="Times New Roman" w:hAnsi="Times New Roman" w:cs="Times New Roman"/>
+                <w:color w:val="000000"/>
+              </w:rPr>
+              <w:t>non-material</w:t>
+            </w:r>
             <w:r>
               <w:rPr>
                 <w:rFonts w:ascii="Times New Roman" w:eastAsia="Times New Roman" w:hAnsi="Times New Roman" w:cs="Times New Roman"/>
@@ -18864,23 +18936,7 @@
                 <w:rFonts w:ascii="Times New Roman" w:eastAsia="Times New Roman" w:hAnsi="Times New Roman" w:cs="Times New Roman"/>
                 <w:color w:val="000000"/>
               </w:rPr>
-              <w:t xml:space="preserve">Number of FTEs </w:t>
-            </w:r>
-            <w:proofErr w:type="spellStart"/>
-            <w:r>
-              <w:rPr>
-                <w:rFonts w:ascii="Times New Roman" w:eastAsia="Times New Roman" w:hAnsi="Times New Roman" w:cs="Times New Roman"/>
-                <w:color w:val="000000"/>
-              </w:rPr>
-              <w:t>wor</w:t>
-            </w:r>
-            <w:proofErr w:type="spellEnd"/>
-            <w:r>
-              <w:rPr>
-                <w:rFonts w:ascii="Times New Roman" w:eastAsia="Times New Roman" w:hAnsi="Times New Roman" w:cs="Times New Roman"/>
-                <w:color w:val="000000"/>
-              </w:rPr>
-              <w:t xml:space="preserve"> king within the organization.</w:t>
+              <w:t>Number of FTEs working within the organization.</w:t>
             </w:r>
           </w:p>
         </w:tc>
@@ -21110,7 +21166,21 @@
                 <w:rFonts w:ascii="Times New Roman" w:eastAsia="Times New Roman" w:hAnsi="Times New Roman" w:cs="Times New Roman"/>
                 <w:color w:val="000000"/>
               </w:rPr>
-              <w:t>A Business guide line about the Enterprise or the project. A requirement is formulated in a SMART fashion and uses  Moscow verbs. Requirements can be decomposed.</w:t>
+              <w:t xml:space="preserve">A Business guide line about the Enterprise or the project. A requirement is formulated in a SMART fashion and </w:t>
+            </w:r>
+            <w:r>
+              <w:rPr>
+                <w:rFonts w:ascii="Times New Roman" w:eastAsia="Times New Roman" w:hAnsi="Times New Roman" w:cs="Times New Roman"/>
+                <w:color w:val="000000"/>
+              </w:rPr>
+              <w:t>uses Moscow</w:t>
+            </w:r>
+            <w:r>
+              <w:rPr>
+                <w:rFonts w:ascii="Times New Roman" w:eastAsia="Times New Roman" w:hAnsi="Times New Roman" w:cs="Times New Roman"/>
+                <w:color w:val="000000"/>
+              </w:rPr>
+              <w:t xml:space="preserve"> verbs. Requirements can be decomposed.</w:t>
             </w:r>
           </w:p>
         </w:tc>
@@ -21701,7 +21771,21 @@
                 <w:rFonts w:ascii="Times New Roman" w:eastAsia="Times New Roman" w:hAnsi="Times New Roman" w:cs="Times New Roman"/>
                 <w:color w:val="000000"/>
               </w:rPr>
-              <w:t>a type of Asset supporting a Business capability</w:t>
+              <w:t xml:space="preserve">a type of Asset supporting a </w:t>
+            </w:r>
+            <w:r>
+              <w:rPr>
+                <w:rFonts w:ascii="Times New Roman" w:eastAsia="Times New Roman" w:hAnsi="Times New Roman" w:cs="Times New Roman"/>
+                <w:color w:val="000000"/>
+              </w:rPr>
+              <w:t>business</w:t>
+            </w:r>
+            <w:r>
+              <w:rPr>
+                <w:rFonts w:ascii="Times New Roman" w:eastAsia="Times New Roman" w:hAnsi="Times New Roman" w:cs="Times New Roman"/>
+                <w:color w:val="000000"/>
+              </w:rPr>
+              <w:t xml:space="preserve"> capability</w:t>
             </w:r>
           </w:p>
         </w:tc>
@@ -22621,7 +22705,23 @@
                 <w:color w:val="000000"/>
                 <w:sz w:val="20"/>
               </w:rPr>
-              <w:t>the timely  importance of the Stakeholder opinions</w:t>
+              <w:t xml:space="preserve">the </w:t>
+            </w:r>
+            <w:r>
+              <w:rPr>
+                <w:rFonts w:ascii="Calibri" w:hAnsi="Calibri"/>
+                <w:color w:val="000000"/>
+                <w:sz w:val="20"/>
+              </w:rPr>
+              <w:t>timely importance</w:t>
+            </w:r>
+            <w:r>
+              <w:rPr>
+                <w:rFonts w:ascii="Calibri" w:hAnsi="Calibri"/>
+                <w:color w:val="000000"/>
+                <w:sz w:val="20"/>
+              </w:rPr>
+              <w:t xml:space="preserve"> of the Stakeholder opinions</w:t>
             </w:r>
           </w:p>
           <w:p>
@@ -22911,23 +23011,7 @@
                 <w:rFonts w:ascii="Times New Roman" w:eastAsia="Times New Roman" w:hAnsi="Times New Roman" w:cs="Times New Roman"/>
                 <w:color w:val="000000"/>
               </w:rPr>
-              <w:t xml:space="preserve">The </w:t>
-            </w:r>
-            <w:proofErr w:type="spellStart"/>
-            <w:r>
-              <w:rPr>
-                <w:rFonts w:ascii="Times New Roman" w:eastAsia="Times New Roman" w:hAnsi="Times New Roman" w:cs="Times New Roman"/>
-                <w:color w:val="000000"/>
-              </w:rPr>
-              <w:t>plattform</w:t>
-            </w:r>
-            <w:proofErr w:type="spellEnd"/>
-            <w:r>
-              <w:rPr>
-                <w:rFonts w:ascii="Times New Roman" w:eastAsia="Times New Roman" w:hAnsi="Times New Roman" w:cs="Times New Roman"/>
-                <w:color w:val="000000"/>
-              </w:rPr>
-              <w:t xml:space="preserve"> to which the configuration settings apply.</w:t>
+              <w:t>The platform to which the configuration settings apply.</w:t>
             </w:r>
           </w:p>
         </w:tc>
@@ -23340,7 +23424,21 @@
                 <w:rFonts w:ascii="Liberation Serif" w:hAnsi="Liberation Serif"/>
                 <w:color w:val="000000"/>
               </w:rPr>
-              <w:t>The situation  that verifies the user story is realized</w:t>
+              <w:t xml:space="preserve">The </w:t>
+            </w:r>
+            <w:r>
+              <w:rPr>
+                <w:rFonts w:ascii="Liberation Serif" w:hAnsi="Liberation Serif"/>
+                <w:color w:val="000000"/>
+              </w:rPr>
+              <w:t>situation that</w:t>
+            </w:r>
+            <w:r>
+              <w:rPr>
+                <w:rFonts w:ascii="Liberation Serif" w:hAnsi="Liberation Serif"/>
+                <w:color w:val="000000"/>
+              </w:rPr>
+              <w:t xml:space="preserve"> verifies the user story is realized</w:t>
             </w:r>
           </w:p>
         </w:tc>
@@ -24629,7 +24727,21 @@
                 <w:rFonts w:ascii="Times New Roman" w:eastAsia="Times New Roman" w:hAnsi="Times New Roman" w:cs="Times New Roman"/>
                 <w:color w:val="000000"/>
               </w:rPr>
-              <w:t>A representation of an end-to end collection  of value-adding Business Processes that create an overall result for a customer, stakeholder or end user</w:t>
+              <w:t xml:space="preserve">A representation of an end-to end </w:t>
+            </w:r>
+            <w:r>
+              <w:rPr>
+                <w:rFonts w:ascii="Times New Roman" w:eastAsia="Times New Roman" w:hAnsi="Times New Roman" w:cs="Times New Roman"/>
+                <w:color w:val="000000"/>
+              </w:rPr>
+              <w:t>collection of</w:t>
+            </w:r>
+            <w:r>
+              <w:rPr>
+                <w:rFonts w:ascii="Times New Roman" w:eastAsia="Times New Roman" w:hAnsi="Times New Roman" w:cs="Times New Roman"/>
+                <w:color w:val="000000"/>
+              </w:rPr>
+              <w:t xml:space="preserve"> value-adding Business Processes that create an overall result for a customer, stakeholder or end user</w:t>
             </w:r>
           </w:p>
         </w:tc>
@@ -37392,7 +37504,7 @@
       <w:tr>
         <w:tc>
           <w:tcPr>
-            <w:tcW w:w="3248" w:type="dxa"/>
+            <w:tcW w:w="3284" w:type="dxa"/>
             <w:tcBorders>
               <w:top w:val="single" w:sz="4" w:space="0" w:color="000000"/>
               <w:left w:val="single" w:sz="4" w:space="0" w:color="000000"/>
@@ -37414,7 +37526,7 @@
         </w:tc>
         <w:tc>
           <w:tcPr>
-            <w:tcW w:w="3249" w:type="dxa"/>
+            <w:tcW w:w="3286" w:type="dxa"/>
             <w:tcBorders>
               <w:top w:val="single" w:sz="4" w:space="0" w:color="000000"/>
               <w:left w:val="single" w:sz="4" w:space="0" w:color="000000"/>
@@ -37435,7 +37547,7 @@
         </w:tc>
         <w:tc>
           <w:tcPr>
-            <w:tcW w:w="3249" w:type="dxa"/>
+            <w:tcW w:w="3286" w:type="dxa"/>
             <w:tcBorders>
               <w:top w:val="single" w:sz="4" w:space="0" w:color="000000"/>
               <w:left w:val="single" w:sz="4" w:space="0" w:color="000000"/>
@@ -37456,7 +37568,7 @@
       <w:tr>
         <w:tc>
           <w:tcPr>
-            <w:tcW w:w="3248" w:type="dxa"/>
+            <w:tcW w:w="3284" w:type="dxa"/>
             <w:tcBorders>
               <w:left w:val="single" w:sz="4" w:space="0" w:color="000000"/>
               <w:bottom w:val="single" w:sz="4" w:space="0" w:color="000000"/>
@@ -37473,7 +37585,7 @@
         </w:tc>
         <w:tc>
           <w:tcPr>
-            <w:tcW w:w="3249" w:type="dxa"/>
+            <w:tcW w:w="3286" w:type="dxa"/>
             <w:tcBorders>
               <w:left w:val="single" w:sz="4" w:space="0" w:color="000000"/>
               <w:bottom w:val="single" w:sz="4" w:space="0" w:color="000000"/>
@@ -37490,7 +37602,7 @@
         </w:tc>
         <w:tc>
           <w:tcPr>
-            <w:tcW w:w="3249" w:type="dxa"/>
+            <w:tcW w:w="3286" w:type="dxa"/>
             <w:tcBorders>
               <w:left w:val="single" w:sz="4" w:space="0" w:color="000000"/>
               <w:bottom w:val="single" w:sz="4" w:space="0" w:color="000000"/>
@@ -37510,7 +37622,7 @@
       <w:tr>
         <w:tc>
           <w:tcPr>
-            <w:tcW w:w="3248" w:type="dxa"/>
+            <w:tcW w:w="3284" w:type="dxa"/>
             <w:tcBorders>
               <w:left w:val="single" w:sz="4" w:space="0" w:color="000000"/>
               <w:bottom w:val="single" w:sz="4" w:space="0" w:color="000000"/>
@@ -37524,7 +37636,7 @@
         </w:tc>
         <w:tc>
           <w:tcPr>
-            <w:tcW w:w="3249" w:type="dxa"/>
+            <w:tcW w:w="3286" w:type="dxa"/>
             <w:tcBorders>
               <w:left w:val="single" w:sz="4" w:space="0" w:color="000000"/>
               <w:bottom w:val="single" w:sz="4" w:space="0" w:color="000000"/>
@@ -37541,7 +37653,7 @@
         </w:tc>
         <w:tc>
           <w:tcPr>
-            <w:tcW w:w="3249" w:type="dxa"/>
+            <w:tcW w:w="3286" w:type="dxa"/>
             <w:tcBorders>
               <w:left w:val="single" w:sz="4" w:space="0" w:color="000000"/>
               <w:bottom w:val="single" w:sz="4" w:space="0" w:color="000000"/>
@@ -37561,7 +37673,7 @@
       <w:tr>
         <w:tc>
           <w:tcPr>
-            <w:tcW w:w="3248" w:type="dxa"/>
+            <w:tcW w:w="3284" w:type="dxa"/>
             <w:tcBorders>
               <w:left w:val="single" w:sz="4" w:space="0" w:color="000000"/>
               <w:bottom w:val="single" w:sz="4" w:space="0" w:color="000000"/>
@@ -37575,7 +37687,7 @@
         </w:tc>
         <w:tc>
           <w:tcPr>
-            <w:tcW w:w="3249" w:type="dxa"/>
+            <w:tcW w:w="3286" w:type="dxa"/>
             <w:tcBorders>
               <w:left w:val="single" w:sz="4" w:space="0" w:color="000000"/>
               <w:bottom w:val="single" w:sz="4" w:space="0" w:color="000000"/>
@@ -37592,7 +37704,7 @@
         </w:tc>
         <w:tc>
           <w:tcPr>
-            <w:tcW w:w="3249" w:type="dxa"/>
+            <w:tcW w:w="3286" w:type="dxa"/>
             <w:tcBorders>
               <w:left w:val="single" w:sz="4" w:space="0" w:color="000000"/>
               <w:bottom w:val="single" w:sz="4" w:space="0" w:color="000000"/>
@@ -37612,7 +37724,7 @@
       <w:tr>
         <w:tc>
           <w:tcPr>
-            <w:tcW w:w="3248" w:type="dxa"/>
+            <w:tcW w:w="3284" w:type="dxa"/>
             <w:tcBorders>
               <w:left w:val="single" w:sz="4" w:space="0" w:color="000000"/>
               <w:bottom w:val="single" w:sz="4" w:space="0" w:color="000000"/>
@@ -37626,7 +37738,7 @@
         </w:tc>
         <w:tc>
           <w:tcPr>
-            <w:tcW w:w="3249" w:type="dxa"/>
+            <w:tcW w:w="3286" w:type="dxa"/>
             <w:tcBorders>
               <w:left w:val="single" w:sz="4" w:space="0" w:color="000000"/>
               <w:bottom w:val="single" w:sz="4" w:space="0" w:color="000000"/>
@@ -37643,7 +37755,7 @@
         </w:tc>
         <w:tc>
           <w:tcPr>
-            <w:tcW w:w="3249" w:type="dxa"/>
+            <w:tcW w:w="3286" w:type="dxa"/>
             <w:tcBorders>
               <w:left w:val="single" w:sz="4" w:space="0" w:color="000000"/>
               <w:bottom w:val="single" w:sz="4" w:space="0" w:color="000000"/>
@@ -37675,7 +37787,7 @@
       <w:tr>
         <w:tc>
           <w:tcPr>
-            <w:tcW w:w="3248" w:type="dxa"/>
+            <w:tcW w:w="3284" w:type="dxa"/>
             <w:tcBorders>
               <w:left w:val="single" w:sz="4" w:space="0" w:color="000000"/>
               <w:bottom w:val="single" w:sz="4" w:space="0" w:color="000000"/>
@@ -37689,7 +37801,7 @@
         </w:tc>
         <w:tc>
           <w:tcPr>
-            <w:tcW w:w="3249" w:type="dxa"/>
+            <w:tcW w:w="3286" w:type="dxa"/>
             <w:tcBorders>
               <w:left w:val="single" w:sz="4" w:space="0" w:color="000000"/>
               <w:bottom w:val="single" w:sz="4" w:space="0" w:color="000000"/>
@@ -37706,7 +37818,7 @@
         </w:tc>
         <w:tc>
           <w:tcPr>
-            <w:tcW w:w="3249" w:type="dxa"/>
+            <w:tcW w:w="3286" w:type="dxa"/>
             <w:tcBorders>
               <w:left w:val="single" w:sz="4" w:space="0" w:color="000000"/>
               <w:bottom w:val="single" w:sz="4" w:space="0" w:color="000000"/>
@@ -37726,7 +37838,7 @@
       <w:tr>
         <w:tc>
           <w:tcPr>
-            <w:tcW w:w="3248" w:type="dxa"/>
+            <w:tcW w:w="3284" w:type="dxa"/>
             <w:tcBorders>
               <w:left w:val="single" w:sz="4" w:space="0" w:color="000000"/>
               <w:bottom w:val="single" w:sz="4" w:space="0" w:color="000000"/>
@@ -37743,7 +37855,7 @@
         </w:tc>
         <w:tc>
           <w:tcPr>
-            <w:tcW w:w="3249" w:type="dxa"/>
+            <w:tcW w:w="3286" w:type="dxa"/>
             <w:tcBorders>
               <w:left w:val="single" w:sz="4" w:space="0" w:color="000000"/>
               <w:bottom w:val="single" w:sz="4" w:space="0" w:color="000000"/>
@@ -37757,7 +37869,7 @@
         </w:tc>
         <w:tc>
           <w:tcPr>
-            <w:tcW w:w="3249" w:type="dxa"/>
+            <w:tcW w:w="3286" w:type="dxa"/>
             <w:tcBorders>
               <w:left w:val="single" w:sz="4" w:space="0" w:color="000000"/>
               <w:bottom w:val="single" w:sz="4" w:space="0" w:color="000000"/>
@@ -37774,7 +37886,7 @@
       <w:tr>
         <w:tc>
           <w:tcPr>
-            <w:tcW w:w="3248" w:type="dxa"/>
+            <w:tcW w:w="3284" w:type="dxa"/>
             <w:tcBorders>
               <w:left w:val="single" w:sz="4" w:space="0" w:color="000000"/>
               <w:bottom w:val="single" w:sz="4" w:space="0" w:color="000000"/>
@@ -37791,7 +37903,7 @@
         </w:tc>
         <w:tc>
           <w:tcPr>
-            <w:tcW w:w="3249" w:type="dxa"/>
+            <w:tcW w:w="3286" w:type="dxa"/>
             <w:tcBorders>
               <w:left w:val="single" w:sz="4" w:space="0" w:color="000000"/>
               <w:bottom w:val="single" w:sz="4" w:space="0" w:color="000000"/>
@@ -37836,7 +37948,7 @@
         </w:tc>
         <w:tc>
           <w:tcPr>
-            <w:tcW w:w="3249" w:type="dxa"/>
+            <w:tcW w:w="3286" w:type="dxa"/>
             <w:tcBorders>
               <w:left w:val="single" w:sz="4" w:space="0" w:color="000000"/>
               <w:bottom w:val="single" w:sz="4" w:space="0" w:color="000000"/>
@@ -37872,7 +37984,7 @@
       <w:tr>
         <w:tc>
           <w:tcPr>
-            <w:tcW w:w="3248" w:type="dxa"/>
+            <w:tcW w:w="3284" w:type="dxa"/>
             <w:tcBorders>
               <w:top w:val="single" w:sz="4" w:space="0" w:color="000000"/>
               <w:left w:val="single" w:sz="4" w:space="0" w:color="000000"/>
@@ -37891,7 +38003,7 @@
         </w:tc>
         <w:tc>
           <w:tcPr>
-            <w:tcW w:w="3249" w:type="dxa"/>
+            <w:tcW w:w="3286" w:type="dxa"/>
             <w:tcBorders>
               <w:top w:val="single" w:sz="4" w:space="0" w:color="000000"/>
               <w:left w:val="single" w:sz="4" w:space="0" w:color="000000"/>
@@ -37916,7 +38028,7 @@
         </w:tc>
         <w:tc>
           <w:tcPr>
-            <w:tcW w:w="3249" w:type="dxa"/>
+            <w:tcW w:w="3286" w:type="dxa"/>
             <w:tcBorders>
               <w:top w:val="single" w:sz="4" w:space="0" w:color="000000"/>
               <w:left w:val="single" w:sz="4" w:space="0" w:color="000000"/>
@@ -37961,7 +38073,7 @@
       <w:tr>
         <w:tc>
           <w:tcPr>
-            <w:tcW w:w="3248" w:type="dxa"/>
+            <w:tcW w:w="3284" w:type="dxa"/>
             <w:tcBorders>
               <w:top w:val="single" w:sz="4" w:space="0" w:color="000000"/>
               <w:left w:val="single" w:sz="4" w:space="0" w:color="000000"/>
@@ -37977,7 +38089,7 @@
         </w:tc>
         <w:tc>
           <w:tcPr>
-            <w:tcW w:w="3249" w:type="dxa"/>
+            <w:tcW w:w="3286" w:type="dxa"/>
             <w:tcBorders>
               <w:top w:val="single" w:sz="4" w:space="0" w:color="000000"/>
               <w:left w:val="single" w:sz="4" w:space="0" w:color="000000"/>
@@ -37990,13 +38102,7 @@
               <w:pStyle w:val="TableContents"/>
             </w:pPr>
             <w:r>
-              <w:t xml:space="preserve">A Capability is Measured </w:t>
-            </w:r>
-            <w:r>
-              <w:t>by</w:t>
-            </w:r>
-            <w:r>
-              <w:t xml:space="preserve"> </w:t>
+              <w:t xml:space="preserve">A Capability is Measured by </w:t>
             </w:r>
             <w:r>
               <w:t xml:space="preserve">a </w:t>
@@ -38008,7 +38114,7 @@
         </w:tc>
         <w:tc>
           <w:tcPr>
-            <w:tcW w:w="3249" w:type="dxa"/>
+            <w:tcW w:w="3286" w:type="dxa"/>
             <w:tcBorders>
               <w:top w:val="single" w:sz="4" w:space="0" w:color="000000"/>
               <w:left w:val="single" w:sz="4" w:space="0" w:color="000000"/>
@@ -38053,7 +38159,7 @@
       <w:tr>
         <w:tc>
           <w:tcPr>
-            <w:tcW w:w="3248" w:type="dxa"/>
+            <w:tcW w:w="3284" w:type="dxa"/>
             <w:tcBorders>
               <w:top w:val="single" w:sz="4" w:space="0" w:color="000000"/>
               <w:left w:val="single" w:sz="4" w:space="0" w:color="000000"/>
@@ -38069,7 +38175,7 @@
         </w:tc>
         <w:tc>
           <w:tcPr>
-            <w:tcW w:w="3249" w:type="dxa"/>
+            <w:tcW w:w="3286" w:type="dxa"/>
             <w:tcBorders>
               <w:top w:val="single" w:sz="4" w:space="0" w:color="000000"/>
               <w:left w:val="single" w:sz="4" w:space="0" w:color="000000"/>
@@ -38082,13 +38188,13 @@
               <w:pStyle w:val="TableContents"/>
             </w:pPr>
             <w:r>
-              <w:t>A Logical Component should be linked to a Capability</w:t>
-            </w:r>
-          </w:p>
-        </w:tc>
-        <w:tc>
-          <w:tcPr>
-            <w:tcW w:w="3249" w:type="dxa"/>
+              <w:t>Logical Component Supports Capability</w:t>
+            </w:r>
+          </w:p>
+        </w:tc>
+        <w:tc>
+          <w:tcPr>
+            <w:tcW w:w="3286" w:type="dxa"/>
             <w:tcBorders>
               <w:top w:val="single" w:sz="4" w:space="0" w:color="000000"/>
               <w:left w:val="single" w:sz="4" w:space="0" w:color="000000"/>
@@ -38125,7 +38231,7 @@
       <w:tr>
         <w:tc>
           <w:tcPr>
-            <w:tcW w:w="3248" w:type="dxa"/>
+            <w:tcW w:w="3284" w:type="dxa"/>
             <w:tcBorders>
               <w:top w:val="single" w:sz="4" w:space="0" w:color="000000"/>
               <w:left w:val="single" w:sz="4" w:space="0" w:color="000000"/>
@@ -38141,7 +38247,7 @@
         </w:tc>
         <w:tc>
           <w:tcPr>
-            <w:tcW w:w="3249" w:type="dxa"/>
+            <w:tcW w:w="3286" w:type="dxa"/>
             <w:tcBorders>
               <w:top w:val="single" w:sz="4" w:space="0" w:color="000000"/>
               <w:left w:val="single" w:sz="4" w:space="0" w:color="000000"/>
@@ -38165,7 +38271,7 @@
         </w:tc>
         <w:tc>
           <w:tcPr>
-            <w:tcW w:w="3249" w:type="dxa"/>
+            <w:tcW w:w="3286" w:type="dxa"/>
             <w:tcBorders>
               <w:top w:val="single" w:sz="4" w:space="0" w:color="000000"/>
               <w:left w:val="single" w:sz="4" w:space="0" w:color="000000"/>
@@ -38202,7 +38308,7 @@
       <w:tr>
         <w:tc>
           <w:tcPr>
-            <w:tcW w:w="3248" w:type="dxa"/>
+            <w:tcW w:w="3284" w:type="dxa"/>
             <w:tcBorders>
               <w:top w:val="single" w:sz="4" w:space="0" w:color="000000"/>
               <w:left w:val="single" w:sz="4" w:space="0" w:color="000000"/>
@@ -38214,14 +38320,11 @@
             <w:pPr>
               <w:pStyle w:val="TableContents"/>
             </w:pPr>
-            <w:r>
-              <w:t>Requirement Management</w:t>
-            </w:r>
-          </w:p>
-        </w:tc>
-        <w:tc>
-          <w:tcPr>
-            <w:tcW w:w="3249" w:type="dxa"/>
+          </w:p>
+        </w:tc>
+        <w:tc>
+          <w:tcPr>
+            <w:tcW w:w="3286" w:type="dxa"/>
             <w:tcBorders>
               <w:top w:val="single" w:sz="4" w:space="0" w:color="000000"/>
               <w:left w:val="single" w:sz="4" w:space="0" w:color="000000"/>
@@ -38234,13 +38337,13 @@
               <w:pStyle w:val="TableContents"/>
             </w:pPr>
             <w:r>
-              <w:t>A Goal is related to a Requirement</w:t>
-            </w:r>
-          </w:p>
-        </w:tc>
-        <w:tc>
-          <w:tcPr>
-            <w:tcW w:w="3249" w:type="dxa"/>
+              <w:t>Role executes Capability</w:t>
+            </w:r>
+          </w:p>
+        </w:tc>
+        <w:tc>
+          <w:tcPr>
+            <w:tcW w:w="3286" w:type="dxa"/>
             <w:tcBorders>
               <w:top w:val="single" w:sz="4" w:space="0" w:color="000000"/>
               <w:left w:val="single" w:sz="4" w:space="0" w:color="000000"/>
@@ -38257,19 +38360,11 @@
             </w:r>
             <w:proofErr w:type="spellStart"/>
             <w:r>
-              <w:t>dRequirement</w:t>
+              <w:t>dCapability</w:t>
             </w:r>
             <w:proofErr w:type="spellEnd"/>
             <w:r>
-              <w:t>' element should be connected to a '</w:t>
-            </w:r>
-            <w:proofErr w:type="spellStart"/>
-            <w:r>
-              <w:t>dGoal</w:t>
-            </w:r>
-            <w:proofErr w:type="spellEnd"/>
-            <w:r>
-              <w:t>' element by a 'is related to' Connector</w:t>
+              <w:t>' element should be connected to a Role element</w:t>
             </w:r>
           </w:p>
         </w:tc>
@@ -38277,7 +38372,7 @@
       <w:tr>
         <w:tc>
           <w:tcPr>
-            <w:tcW w:w="3248" w:type="dxa"/>
+            <w:tcW w:w="3284" w:type="dxa"/>
             <w:tcBorders>
               <w:top w:val="single" w:sz="4" w:space="0" w:color="000000"/>
               <w:left w:val="single" w:sz="4" w:space="0" w:color="000000"/>
@@ -38289,14 +38384,11 @@
             <w:pPr>
               <w:pStyle w:val="TableContents"/>
             </w:pPr>
-            <w:r>
-              <w:t>Technology Architecture</w:t>
-            </w:r>
-          </w:p>
-        </w:tc>
-        <w:tc>
-          <w:tcPr>
-            <w:tcW w:w="3249" w:type="dxa"/>
+          </w:p>
+        </w:tc>
+        <w:tc>
+          <w:tcPr>
+            <w:tcW w:w="3286" w:type="dxa"/>
             <w:tcBorders>
               <w:top w:val="single" w:sz="4" w:space="0" w:color="000000"/>
               <w:left w:val="single" w:sz="4" w:space="0" w:color="000000"/>
@@ -38309,59 +38401,34 @@
               <w:pStyle w:val="TableContents"/>
             </w:pPr>
             <w:r>
-              <w:t xml:space="preserve">The Network element should be connected to a </w:t>
+              <w:t>Data Entity informs Capability</w:t>
+            </w:r>
+          </w:p>
+        </w:tc>
+        <w:tc>
+          <w:tcPr>
+            <w:tcW w:w="3286" w:type="dxa"/>
+            <w:tcBorders>
+              <w:top w:val="single" w:sz="4" w:space="0" w:color="000000"/>
+              <w:left w:val="single" w:sz="4" w:space="0" w:color="000000"/>
+              <w:bottom w:val="single" w:sz="4" w:space="0" w:color="000000"/>
+              <w:right w:val="single" w:sz="4" w:space="0" w:color="000000"/>
+            </w:tcBorders>
+          </w:tcPr>
+          <w:p>
+            <w:pPr>
+              <w:pStyle w:val="TableContents"/>
+            </w:pPr>
+            <w:r>
+              <w:t>a '</w:t>
             </w:r>
             <w:proofErr w:type="spellStart"/>
             <w:r>
-              <w:t>DeploymentNode</w:t>
+              <w:t>dCapability</w:t>
             </w:r>
             <w:proofErr w:type="spellEnd"/>
-          </w:p>
-        </w:tc>
-        <w:tc>
-          <w:tcPr>
-            <w:tcW w:w="3249" w:type="dxa"/>
-            <w:tcBorders>
-              <w:top w:val="single" w:sz="4" w:space="0" w:color="000000"/>
-              <w:left w:val="single" w:sz="4" w:space="0" w:color="000000"/>
-              <w:bottom w:val="single" w:sz="4" w:space="0" w:color="000000"/>
-              <w:right w:val="single" w:sz="4" w:space="0" w:color="000000"/>
-            </w:tcBorders>
-          </w:tcPr>
-          <w:p>
-            <w:pPr>
-              <w:pStyle w:val="TableContents"/>
-            </w:pPr>
-            <w:r>
-              <w:t>a '</w:t>
-            </w:r>
-            <w:proofErr w:type="spellStart"/>
-            <w:r>
-              <w:t>dNetwork</w:t>
-            </w:r>
-            <w:proofErr w:type="spellEnd"/>
-            <w:r>
-              <w:t>' element should be connected to a '</w:t>
-            </w:r>
-            <w:proofErr w:type="spellStart"/>
-            <w:r>
-              <w:t>dDeploymentNode</w:t>
-            </w:r>
-            <w:proofErr w:type="spellEnd"/>
-            <w:r>
-              <w:t>' element by a '</w:t>
-            </w:r>
-            <w:proofErr w:type="spellStart"/>
-            <w:r>
-              <w:t>NetworkContainsNode</w:t>
-            </w:r>
-            <w:proofErr w:type="spellEnd"/>
-            <w:r>
-              <w:t xml:space="preserve">' </w:t>
-            </w:r>
-            <w:r>
-              <w:lastRenderedPageBreak/>
-              <w:t>Connector</w:t>
+            <w:r>
+              <w:t>' element should be connected to a Data Entity element</w:t>
             </w:r>
           </w:p>
         </w:tc>
@@ -38369,7 +38436,7 @@
       <w:tr>
         <w:tc>
           <w:tcPr>
-            <w:tcW w:w="3248" w:type="dxa"/>
+            <w:tcW w:w="3284" w:type="dxa"/>
             <w:tcBorders>
               <w:top w:val="single" w:sz="4" w:space="0" w:color="000000"/>
               <w:left w:val="single" w:sz="4" w:space="0" w:color="000000"/>
@@ -38385,7 +38452,7 @@
         </w:tc>
         <w:tc>
           <w:tcPr>
-            <w:tcW w:w="3249" w:type="dxa"/>
+            <w:tcW w:w="3286" w:type="dxa"/>
             <w:tcBorders>
               <w:top w:val="single" w:sz="4" w:space="0" w:color="000000"/>
               <w:left w:val="single" w:sz="4" w:space="0" w:color="000000"/>
@@ -38398,13 +38465,13 @@
               <w:pStyle w:val="TableContents"/>
             </w:pPr>
             <w:r>
-              <w:t>A Location element should be connected to a deployment Node</w:t>
-            </w:r>
-          </w:p>
-        </w:tc>
-        <w:tc>
-          <w:tcPr>
-            <w:tcW w:w="3249" w:type="dxa"/>
+              <w:t>Initiative Increases Maturity of a Capability</w:t>
+            </w:r>
+          </w:p>
+        </w:tc>
+        <w:tc>
+          <w:tcPr>
+            <w:tcW w:w="3286" w:type="dxa"/>
             <w:tcBorders>
               <w:top w:val="single" w:sz="4" w:space="0" w:color="000000"/>
               <w:left w:val="single" w:sz="4" w:space="0" w:color="000000"/>
@@ -38421,19 +38488,19 @@
             </w:r>
             <w:proofErr w:type="spellStart"/>
             <w:r>
-              <w:t>dLocation</w:t>
+              <w:t>dCapability</w:t>
             </w:r>
             <w:proofErr w:type="spellEnd"/>
             <w:r>
-              <w:t>' element should be connected to a '</w:t>
+              <w:t xml:space="preserve">' element can be connected to </w:t>
             </w:r>
             <w:proofErr w:type="spellStart"/>
             <w:r>
-              <w:t>dDeploymentNode</w:t>
+              <w:t>a</w:t>
             </w:r>
             <w:proofErr w:type="spellEnd"/>
             <w:r>
-              <w:t>' element by a 'Hosts Node' Connector</w:t>
+              <w:t xml:space="preserve"> Initiative element</w:t>
             </w:r>
           </w:p>
         </w:tc>
@@ -38441,7 +38508,7 @@
       <w:tr>
         <w:tc>
           <w:tcPr>
-            <w:tcW w:w="3248" w:type="dxa"/>
+            <w:tcW w:w="3284" w:type="dxa"/>
             <w:tcBorders>
               <w:top w:val="single" w:sz="4" w:space="0" w:color="000000"/>
               <w:left w:val="single" w:sz="4" w:space="0" w:color="000000"/>
@@ -38453,11 +38520,15 @@
             <w:pPr>
               <w:pStyle w:val="TableContents"/>
             </w:pPr>
-          </w:p>
-        </w:tc>
-        <w:tc>
-          <w:tcPr>
-            <w:tcW w:w="3249" w:type="dxa"/>
+            <w:r>
+              <w:lastRenderedPageBreak/>
+              <w:t>Requirement Management</w:t>
+            </w:r>
+          </w:p>
+        </w:tc>
+        <w:tc>
+          <w:tcPr>
+            <w:tcW w:w="3286" w:type="dxa"/>
             <w:tcBorders>
               <w:top w:val="single" w:sz="4" w:space="0" w:color="000000"/>
               <w:left w:val="single" w:sz="4" w:space="0" w:color="000000"/>
@@ -38469,11 +38540,14 @@
             <w:pPr>
               <w:pStyle w:val="TableContents"/>
             </w:pPr>
-          </w:p>
-        </w:tc>
-        <w:tc>
-          <w:tcPr>
-            <w:tcW w:w="3249" w:type="dxa"/>
+            <w:r>
+              <w:t>A Goal is related to a Requirement</w:t>
+            </w:r>
+          </w:p>
+        </w:tc>
+        <w:tc>
+          <w:tcPr>
+            <w:tcW w:w="3286" w:type="dxa"/>
             <w:tcBorders>
               <w:top w:val="single" w:sz="4" w:space="0" w:color="000000"/>
               <w:left w:val="single" w:sz="4" w:space="0" w:color="000000"/>
@@ -38485,13 +38559,32 @@
             <w:pPr>
               <w:pStyle w:val="TableContents"/>
             </w:pPr>
+            <w:r>
+              <w:t>a '</w:t>
+            </w:r>
+            <w:proofErr w:type="spellStart"/>
+            <w:r>
+              <w:t>dRequirement</w:t>
+            </w:r>
+            <w:proofErr w:type="spellEnd"/>
+            <w:r>
+              <w:t>' element should be connected to a '</w:t>
+            </w:r>
+            <w:proofErr w:type="spellStart"/>
+            <w:r>
+              <w:t>dGoal</w:t>
+            </w:r>
+            <w:proofErr w:type="spellEnd"/>
+            <w:r>
+              <w:t>' element by a 'is related to' Connector</w:t>
+            </w:r>
           </w:p>
         </w:tc>
       </w:tr>
       <w:tr>
         <w:tc>
           <w:tcPr>
-            <w:tcW w:w="3248" w:type="dxa"/>
+            <w:tcW w:w="3284" w:type="dxa"/>
             <w:tcBorders>
               <w:top w:val="single" w:sz="4" w:space="0" w:color="000000"/>
               <w:left w:val="single" w:sz="4" w:space="0" w:color="000000"/>
@@ -38507,7 +38600,7 @@
         </w:tc>
         <w:tc>
           <w:tcPr>
-            <w:tcW w:w="3249" w:type="dxa"/>
+            <w:tcW w:w="3286" w:type="dxa"/>
             <w:tcBorders>
               <w:top w:val="single" w:sz="4" w:space="0" w:color="000000"/>
               <w:left w:val="single" w:sz="4" w:space="0" w:color="000000"/>
@@ -38519,11 +38612,3595 @@
             <w:pPr>
               <w:pStyle w:val="TableContents"/>
             </w:pPr>
-          </w:p>
-        </w:tc>
-        <w:tc>
-          <w:tcPr>
-            <w:tcW w:w="3249" w:type="dxa"/>
+            <w:r>
+              <w:t>Requirement is satisfied by a feature</w:t>
+            </w:r>
+          </w:p>
+        </w:tc>
+        <w:tc>
+          <w:tcPr>
+            <w:tcW w:w="3286" w:type="dxa"/>
+            <w:tcBorders>
+              <w:top w:val="single" w:sz="4" w:space="0" w:color="000000"/>
+              <w:left w:val="single" w:sz="4" w:space="0" w:color="000000"/>
+              <w:bottom w:val="single" w:sz="4" w:space="0" w:color="000000"/>
+              <w:right w:val="single" w:sz="4" w:space="0" w:color="000000"/>
+            </w:tcBorders>
+          </w:tcPr>
+          <w:p>
+            <w:pPr>
+              <w:pStyle w:val="TableContents"/>
+            </w:pPr>
+            <w:r>
+              <w:t>a '</w:t>
+            </w:r>
+            <w:proofErr w:type="spellStart"/>
+            <w:r>
+              <w:t>dFeature</w:t>
+            </w:r>
+            <w:proofErr w:type="spellEnd"/>
+            <w:r>
+              <w:t xml:space="preserve">' element should be connected to a ' </w:t>
+            </w:r>
+            <w:proofErr w:type="spellStart"/>
+            <w:r>
+              <w:t>dRequirement</w:t>
+            </w:r>
+            <w:proofErr w:type="spellEnd"/>
+            <w:r>
+              <w:t>' element by a '</w:t>
+            </w:r>
+            <w:proofErr w:type="spellStart"/>
+            <w:r>
+              <w:t>isSatisfiedBy</w:t>
+            </w:r>
+            <w:proofErr w:type="spellEnd"/>
+            <w:r>
+              <w:t>' Connector</w:t>
+            </w:r>
+          </w:p>
+        </w:tc>
+      </w:tr>
+      <w:tr>
+        <w:tc>
+          <w:tcPr>
+            <w:tcW w:w="3284" w:type="dxa"/>
+            <w:tcBorders>
+              <w:top w:val="single" w:sz="4" w:space="0" w:color="000000"/>
+              <w:left w:val="single" w:sz="4" w:space="0" w:color="000000"/>
+              <w:bottom w:val="single" w:sz="4" w:space="0" w:color="000000"/>
+              <w:right w:val="single" w:sz="4" w:space="0" w:color="000000"/>
+            </w:tcBorders>
+          </w:tcPr>
+          <w:p>
+            <w:pPr>
+              <w:pStyle w:val="TableContents"/>
+            </w:pPr>
+            <w:r>
+              <w:t>Technology Architecture</w:t>
+            </w:r>
+          </w:p>
+        </w:tc>
+        <w:tc>
+          <w:tcPr>
+            <w:tcW w:w="3286" w:type="dxa"/>
+            <w:tcBorders>
+              <w:top w:val="single" w:sz="4" w:space="0" w:color="000000"/>
+              <w:left w:val="single" w:sz="4" w:space="0" w:color="000000"/>
+              <w:bottom w:val="single" w:sz="4" w:space="0" w:color="000000"/>
+              <w:right w:val="single" w:sz="4" w:space="0" w:color="000000"/>
+            </w:tcBorders>
+          </w:tcPr>
+          <w:p>
+            <w:pPr>
+              <w:pStyle w:val="TableContents"/>
+            </w:pPr>
+            <w:r>
+              <w:t xml:space="preserve">The Network element should be connected to a </w:t>
+            </w:r>
+            <w:proofErr w:type="spellStart"/>
+            <w:r>
+              <w:t>DeploymentNode</w:t>
+            </w:r>
+            <w:proofErr w:type="spellEnd"/>
+          </w:p>
+        </w:tc>
+        <w:tc>
+          <w:tcPr>
+            <w:tcW w:w="3286" w:type="dxa"/>
+            <w:tcBorders>
+              <w:top w:val="single" w:sz="4" w:space="0" w:color="000000"/>
+              <w:left w:val="single" w:sz="4" w:space="0" w:color="000000"/>
+              <w:bottom w:val="single" w:sz="4" w:space="0" w:color="000000"/>
+              <w:right w:val="single" w:sz="4" w:space="0" w:color="000000"/>
+            </w:tcBorders>
+          </w:tcPr>
+          <w:p>
+            <w:pPr>
+              <w:pStyle w:val="TableContents"/>
+            </w:pPr>
+            <w:r>
+              <w:t>a '</w:t>
+            </w:r>
+            <w:proofErr w:type="spellStart"/>
+            <w:r>
+              <w:t>dNetwork</w:t>
+            </w:r>
+            <w:proofErr w:type="spellEnd"/>
+            <w:r>
+              <w:t>' element should be connected to a '</w:t>
+            </w:r>
+            <w:proofErr w:type="spellStart"/>
+            <w:r>
+              <w:t>dDeploymentNode</w:t>
+            </w:r>
+            <w:proofErr w:type="spellEnd"/>
+            <w:r>
+              <w:t>' element by a '</w:t>
+            </w:r>
+            <w:proofErr w:type="spellStart"/>
+            <w:r>
+              <w:t>NetworkContainsNode</w:t>
+            </w:r>
+            <w:proofErr w:type="spellEnd"/>
+            <w:r>
+              <w:t>' Connector</w:t>
+            </w:r>
+          </w:p>
+        </w:tc>
+      </w:tr>
+      <w:tr>
+        <w:tc>
+          <w:tcPr>
+            <w:tcW w:w="3284" w:type="dxa"/>
+            <w:tcBorders>
+              <w:top w:val="single" w:sz="4" w:space="0" w:color="000000"/>
+              <w:left w:val="single" w:sz="4" w:space="0" w:color="000000"/>
+              <w:bottom w:val="single" w:sz="4" w:space="0" w:color="000000"/>
+              <w:right w:val="single" w:sz="4" w:space="0" w:color="000000"/>
+            </w:tcBorders>
+          </w:tcPr>
+          <w:p>
+            <w:pPr>
+              <w:pStyle w:val="TableContents"/>
+            </w:pPr>
+          </w:p>
+        </w:tc>
+        <w:tc>
+          <w:tcPr>
+            <w:tcW w:w="3286" w:type="dxa"/>
+            <w:tcBorders>
+              <w:top w:val="single" w:sz="4" w:space="0" w:color="000000"/>
+              <w:left w:val="single" w:sz="4" w:space="0" w:color="000000"/>
+              <w:bottom w:val="single" w:sz="4" w:space="0" w:color="000000"/>
+              <w:right w:val="single" w:sz="4" w:space="0" w:color="000000"/>
+            </w:tcBorders>
+          </w:tcPr>
+          <w:p>
+            <w:pPr>
+              <w:pStyle w:val="TableContents"/>
+            </w:pPr>
+            <w:r>
+              <w:t>A Location element should be connected to a deployment Node</w:t>
+            </w:r>
+          </w:p>
+        </w:tc>
+        <w:tc>
+          <w:tcPr>
+            <w:tcW w:w="3286" w:type="dxa"/>
+            <w:tcBorders>
+              <w:top w:val="single" w:sz="4" w:space="0" w:color="000000"/>
+              <w:left w:val="single" w:sz="4" w:space="0" w:color="000000"/>
+              <w:bottom w:val="single" w:sz="4" w:space="0" w:color="000000"/>
+              <w:right w:val="single" w:sz="4" w:space="0" w:color="000000"/>
+            </w:tcBorders>
+          </w:tcPr>
+          <w:p>
+            <w:pPr>
+              <w:pStyle w:val="TableContents"/>
+            </w:pPr>
+            <w:r>
+              <w:t>a '</w:t>
+            </w:r>
+            <w:proofErr w:type="spellStart"/>
+            <w:r>
+              <w:t>dLocation</w:t>
+            </w:r>
+            <w:proofErr w:type="spellEnd"/>
+            <w:r>
+              <w:t>' element should be connected to a '</w:t>
+            </w:r>
+            <w:proofErr w:type="spellStart"/>
+            <w:r>
+              <w:t>dDeploymentNode</w:t>
+            </w:r>
+            <w:proofErr w:type="spellEnd"/>
+            <w:r>
+              <w:t>' element by a 'Hosts Node' Connector</w:t>
+            </w:r>
+          </w:p>
+        </w:tc>
+      </w:tr>
+      <w:tr>
+        <w:tc>
+          <w:tcPr>
+            <w:tcW w:w="3284" w:type="dxa"/>
+            <w:tcBorders>
+              <w:top w:val="single" w:sz="4" w:space="0" w:color="000000"/>
+              <w:left w:val="single" w:sz="4" w:space="0" w:color="000000"/>
+              <w:bottom w:val="single" w:sz="4" w:space="0" w:color="000000"/>
+              <w:right w:val="single" w:sz="4" w:space="0" w:color="000000"/>
+            </w:tcBorders>
+          </w:tcPr>
+          <w:p>
+            <w:pPr>
+              <w:pStyle w:val="TableContents"/>
+            </w:pPr>
+            <w:r>
+              <w:t>PIM</w:t>
+            </w:r>
+          </w:p>
+        </w:tc>
+        <w:tc>
+          <w:tcPr>
+            <w:tcW w:w="3286" w:type="dxa"/>
+            <w:tcBorders>
+              <w:top w:val="single" w:sz="4" w:space="0" w:color="000000"/>
+              <w:left w:val="single" w:sz="4" w:space="0" w:color="000000"/>
+              <w:bottom w:val="single" w:sz="4" w:space="0" w:color="000000"/>
+              <w:right w:val="single" w:sz="4" w:space="0" w:color="000000"/>
+            </w:tcBorders>
+          </w:tcPr>
+          <w:p>
+            <w:pPr>
+              <w:pStyle w:val="TableContents"/>
+            </w:pPr>
+          </w:p>
+        </w:tc>
+        <w:tc>
+          <w:tcPr>
+            <w:tcW w:w="3286" w:type="dxa"/>
+            <w:tcBorders>
+              <w:top w:val="single" w:sz="4" w:space="0" w:color="000000"/>
+              <w:left w:val="single" w:sz="4" w:space="0" w:color="000000"/>
+              <w:bottom w:val="single" w:sz="4" w:space="0" w:color="000000"/>
+              <w:right w:val="single" w:sz="4" w:space="0" w:color="000000"/>
+            </w:tcBorders>
+          </w:tcPr>
+          <w:p>
+            <w:pPr>
+              <w:pStyle w:val="TableContents"/>
+            </w:pPr>
+          </w:p>
+        </w:tc>
+      </w:tr>
+      <w:tr>
+        <w:tc>
+          <w:tcPr>
+            <w:tcW w:w="3284" w:type="dxa"/>
+            <w:tcBorders>
+              <w:top w:val="single" w:sz="4" w:space="0" w:color="000000"/>
+              <w:left w:val="single" w:sz="4" w:space="0" w:color="000000"/>
+              <w:bottom w:val="single" w:sz="4" w:space="0" w:color="000000"/>
+              <w:right w:val="single" w:sz="4" w:space="0" w:color="000000"/>
+            </w:tcBorders>
+          </w:tcPr>
+          <w:p>
+            <w:pPr>
+              <w:pStyle w:val="TableContents"/>
+            </w:pPr>
+            <w:r>
+              <w:t>Application Architecture</w:t>
+            </w:r>
+          </w:p>
+        </w:tc>
+        <w:tc>
+          <w:tcPr>
+            <w:tcW w:w="3286" w:type="dxa"/>
+            <w:tcBorders>
+              <w:top w:val="single" w:sz="4" w:space="0" w:color="000000"/>
+              <w:left w:val="single" w:sz="4" w:space="0" w:color="000000"/>
+              <w:bottom w:val="single" w:sz="4" w:space="0" w:color="000000"/>
+              <w:right w:val="single" w:sz="4" w:space="0" w:color="000000"/>
+            </w:tcBorders>
+          </w:tcPr>
+          <w:p>
+            <w:pPr>
+              <w:pStyle w:val="TableContents"/>
+            </w:pPr>
+            <w:r>
+              <w:t>Function has no documentation</w:t>
+            </w:r>
+          </w:p>
+        </w:tc>
+        <w:tc>
+          <w:tcPr>
+            <w:tcW w:w="3286" w:type="dxa"/>
+            <w:tcBorders>
+              <w:top w:val="single" w:sz="4" w:space="0" w:color="000000"/>
+              <w:left w:val="single" w:sz="4" w:space="0" w:color="000000"/>
+              <w:bottom w:val="single" w:sz="4" w:space="0" w:color="000000"/>
+              <w:right w:val="single" w:sz="4" w:space="0" w:color="000000"/>
+            </w:tcBorders>
+          </w:tcPr>
+          <w:p>
+            <w:pPr>
+              <w:pStyle w:val="TableContents"/>
+            </w:pPr>
+            <w:r>
+              <w:t>A function should have some documentation</w:t>
+            </w:r>
+          </w:p>
+        </w:tc>
+      </w:tr>
+      <w:tr>
+        <w:tc>
+          <w:tcPr>
+            <w:tcW w:w="3284" w:type="dxa"/>
+            <w:tcBorders>
+              <w:top w:val="single" w:sz="4" w:space="0" w:color="000000"/>
+              <w:left w:val="single" w:sz="4" w:space="0" w:color="000000"/>
+              <w:bottom w:val="single" w:sz="4" w:space="0" w:color="000000"/>
+              <w:right w:val="single" w:sz="4" w:space="0" w:color="000000"/>
+            </w:tcBorders>
+          </w:tcPr>
+          <w:p>
+            <w:pPr>
+              <w:pStyle w:val="TableContents"/>
+            </w:pPr>
+          </w:p>
+        </w:tc>
+        <w:tc>
+          <w:tcPr>
+            <w:tcW w:w="3286" w:type="dxa"/>
+            <w:tcBorders>
+              <w:top w:val="single" w:sz="4" w:space="0" w:color="000000"/>
+              <w:left w:val="single" w:sz="4" w:space="0" w:color="000000"/>
+              <w:bottom w:val="single" w:sz="4" w:space="0" w:color="000000"/>
+              <w:right w:val="single" w:sz="4" w:space="0" w:color="000000"/>
+            </w:tcBorders>
+          </w:tcPr>
+          <w:p>
+            <w:pPr>
+              <w:pStyle w:val="TableContents"/>
+            </w:pPr>
+            <w:proofErr w:type="spellStart"/>
+            <w:r>
+              <w:t>ApplicationComponent</w:t>
+            </w:r>
+            <w:proofErr w:type="spellEnd"/>
+            <w:r>
+              <w:t xml:space="preserve"> documentation contains long dash '–' character</w:t>
+            </w:r>
+          </w:p>
+        </w:tc>
+        <w:tc>
+          <w:tcPr>
+            <w:tcW w:w="3286" w:type="dxa"/>
+            <w:tcBorders>
+              <w:top w:val="single" w:sz="4" w:space="0" w:color="000000"/>
+              <w:left w:val="single" w:sz="4" w:space="0" w:color="000000"/>
+              <w:bottom w:val="single" w:sz="4" w:space="0" w:color="000000"/>
+              <w:right w:val="single" w:sz="4" w:space="0" w:color="000000"/>
+            </w:tcBorders>
+          </w:tcPr>
+          <w:p>
+            <w:pPr>
+              <w:pStyle w:val="TableContents"/>
+            </w:pPr>
+            <w:proofErr w:type="spellStart"/>
+            <w:r>
+              <w:t>dApplicationComponent</w:t>
+            </w:r>
+            <w:proofErr w:type="spellEnd"/>
+            <w:r>
+              <w:t xml:space="preserve"> documentation should not have a long dash '–' character</w:t>
+            </w:r>
+          </w:p>
+        </w:tc>
+      </w:tr>
+      <w:tr>
+        <w:tc>
+          <w:tcPr>
+            <w:tcW w:w="3284" w:type="dxa"/>
+            <w:tcBorders>
+              <w:top w:val="single" w:sz="4" w:space="0" w:color="000000"/>
+              <w:left w:val="single" w:sz="4" w:space="0" w:color="000000"/>
+              <w:bottom w:val="single" w:sz="4" w:space="0" w:color="000000"/>
+              <w:right w:val="single" w:sz="4" w:space="0" w:color="000000"/>
+            </w:tcBorders>
+          </w:tcPr>
+          <w:p>
+            <w:pPr>
+              <w:pStyle w:val="TableContents"/>
+            </w:pPr>
+          </w:p>
+        </w:tc>
+        <w:tc>
+          <w:tcPr>
+            <w:tcW w:w="3286" w:type="dxa"/>
+            <w:tcBorders>
+              <w:top w:val="single" w:sz="4" w:space="0" w:color="000000"/>
+              <w:left w:val="single" w:sz="4" w:space="0" w:color="000000"/>
+              <w:bottom w:val="single" w:sz="4" w:space="0" w:color="000000"/>
+              <w:right w:val="single" w:sz="4" w:space="0" w:color="000000"/>
+            </w:tcBorders>
+          </w:tcPr>
+          <w:p>
+            <w:pPr>
+              <w:pStyle w:val="TableContents"/>
+            </w:pPr>
+            <w:proofErr w:type="spellStart"/>
+            <w:r>
+              <w:t>dApplicationComponent</w:t>
+            </w:r>
+            <w:proofErr w:type="spellEnd"/>
+            <w:r>
+              <w:t xml:space="preserve"> does not have documentation</w:t>
+            </w:r>
+          </w:p>
+        </w:tc>
+        <w:tc>
+          <w:tcPr>
+            <w:tcW w:w="3286" w:type="dxa"/>
+            <w:tcBorders>
+              <w:top w:val="single" w:sz="4" w:space="0" w:color="000000"/>
+              <w:left w:val="single" w:sz="4" w:space="0" w:color="000000"/>
+              <w:bottom w:val="single" w:sz="4" w:space="0" w:color="000000"/>
+              <w:right w:val="single" w:sz="4" w:space="0" w:color="000000"/>
+            </w:tcBorders>
+          </w:tcPr>
+          <w:p>
+            <w:pPr>
+              <w:pStyle w:val="TableContents"/>
+            </w:pPr>
+            <w:proofErr w:type="spellStart"/>
+            <w:r>
+              <w:t>dApplicationComponent</w:t>
+            </w:r>
+            <w:proofErr w:type="spellEnd"/>
+            <w:r>
+              <w:t xml:space="preserve"> should have some documentation.</w:t>
+            </w:r>
+          </w:p>
+        </w:tc>
+      </w:tr>
+      <w:tr>
+        <w:tc>
+          <w:tcPr>
+            <w:tcW w:w="3284" w:type="dxa"/>
+            <w:tcBorders>
+              <w:top w:val="single" w:sz="4" w:space="0" w:color="000000"/>
+              <w:left w:val="single" w:sz="4" w:space="0" w:color="000000"/>
+              <w:bottom w:val="single" w:sz="4" w:space="0" w:color="000000"/>
+              <w:right w:val="single" w:sz="4" w:space="0" w:color="000000"/>
+            </w:tcBorders>
+          </w:tcPr>
+          <w:p>
+            <w:pPr>
+              <w:pStyle w:val="TableContents"/>
+            </w:pPr>
+          </w:p>
+        </w:tc>
+        <w:tc>
+          <w:tcPr>
+            <w:tcW w:w="3286" w:type="dxa"/>
+            <w:tcBorders>
+              <w:top w:val="single" w:sz="4" w:space="0" w:color="000000"/>
+              <w:left w:val="single" w:sz="4" w:space="0" w:color="000000"/>
+              <w:bottom w:val="single" w:sz="4" w:space="0" w:color="000000"/>
+              <w:right w:val="single" w:sz="4" w:space="0" w:color="000000"/>
+            </w:tcBorders>
+          </w:tcPr>
+          <w:p>
+            <w:pPr>
+              <w:pStyle w:val="TableContents"/>
+            </w:pPr>
+            <w:proofErr w:type="spellStart"/>
+            <w:r>
+              <w:t>dApplicationComponent</w:t>
+            </w:r>
+            <w:proofErr w:type="spellEnd"/>
+            <w:r>
+              <w:t xml:space="preserve"> name contains 2 spaces between words</w:t>
+            </w:r>
+          </w:p>
+        </w:tc>
+        <w:tc>
+          <w:tcPr>
+            <w:tcW w:w="3286" w:type="dxa"/>
+            <w:tcBorders>
+              <w:top w:val="single" w:sz="4" w:space="0" w:color="000000"/>
+              <w:left w:val="single" w:sz="4" w:space="0" w:color="000000"/>
+              <w:bottom w:val="single" w:sz="4" w:space="0" w:color="000000"/>
+              <w:right w:val="single" w:sz="4" w:space="0" w:color="000000"/>
+            </w:tcBorders>
+          </w:tcPr>
+          <w:p>
+            <w:pPr>
+              <w:pStyle w:val="TableContents"/>
+            </w:pPr>
+            <w:proofErr w:type="spellStart"/>
+            <w:r>
+              <w:t>dApplicationComponent</w:t>
+            </w:r>
+            <w:proofErr w:type="spellEnd"/>
+            <w:r>
+              <w:t xml:space="preserve"> name should not have 2 spaces between words</w:t>
+            </w:r>
+          </w:p>
+        </w:tc>
+      </w:tr>
+      <w:tr>
+        <w:tc>
+          <w:tcPr>
+            <w:tcW w:w="3284" w:type="dxa"/>
+            <w:tcBorders>
+              <w:top w:val="single" w:sz="4" w:space="0" w:color="000000"/>
+              <w:left w:val="single" w:sz="4" w:space="0" w:color="000000"/>
+              <w:bottom w:val="single" w:sz="4" w:space="0" w:color="000000"/>
+              <w:right w:val="single" w:sz="4" w:space="0" w:color="000000"/>
+            </w:tcBorders>
+          </w:tcPr>
+          <w:p>
+            <w:pPr>
+              <w:pStyle w:val="TableContents"/>
+            </w:pPr>
+          </w:p>
+        </w:tc>
+        <w:tc>
+          <w:tcPr>
+            <w:tcW w:w="3286" w:type="dxa"/>
+            <w:tcBorders>
+              <w:top w:val="single" w:sz="4" w:space="0" w:color="000000"/>
+              <w:left w:val="single" w:sz="4" w:space="0" w:color="000000"/>
+              <w:bottom w:val="single" w:sz="4" w:space="0" w:color="000000"/>
+              <w:right w:val="single" w:sz="4" w:space="0" w:color="000000"/>
+            </w:tcBorders>
+          </w:tcPr>
+          <w:p>
+            <w:pPr>
+              <w:pStyle w:val="TableContents"/>
+            </w:pPr>
+            <w:proofErr w:type="spellStart"/>
+            <w:r>
+              <w:t>dApplicationComponent</w:t>
+            </w:r>
+            <w:proofErr w:type="spellEnd"/>
+            <w:r>
+              <w:t xml:space="preserve"> name contains leading or trailing space characters</w:t>
+            </w:r>
+          </w:p>
+        </w:tc>
+        <w:tc>
+          <w:tcPr>
+            <w:tcW w:w="3286" w:type="dxa"/>
+            <w:tcBorders>
+              <w:top w:val="single" w:sz="4" w:space="0" w:color="000000"/>
+              <w:left w:val="single" w:sz="4" w:space="0" w:color="000000"/>
+              <w:bottom w:val="single" w:sz="4" w:space="0" w:color="000000"/>
+              <w:right w:val="single" w:sz="4" w:space="0" w:color="000000"/>
+            </w:tcBorders>
+          </w:tcPr>
+          <w:p>
+            <w:pPr>
+              <w:pStyle w:val="TableContents"/>
+            </w:pPr>
+            <w:proofErr w:type="spellStart"/>
+            <w:r>
+              <w:t>dApplicationComponent</w:t>
+            </w:r>
+            <w:proofErr w:type="spellEnd"/>
+            <w:r>
+              <w:t xml:space="preserve"> name should not contains leading or trailing space characters</w:t>
+            </w:r>
+          </w:p>
+        </w:tc>
+      </w:tr>
+      <w:tr>
+        <w:tc>
+          <w:tcPr>
+            <w:tcW w:w="3284" w:type="dxa"/>
+            <w:tcBorders>
+              <w:top w:val="single" w:sz="4" w:space="0" w:color="000000"/>
+              <w:left w:val="single" w:sz="4" w:space="0" w:color="000000"/>
+              <w:bottom w:val="single" w:sz="4" w:space="0" w:color="000000"/>
+              <w:right w:val="single" w:sz="4" w:space="0" w:color="000000"/>
+            </w:tcBorders>
+          </w:tcPr>
+          <w:p>
+            <w:pPr>
+              <w:pStyle w:val="TableContents"/>
+            </w:pPr>
+          </w:p>
+        </w:tc>
+        <w:tc>
+          <w:tcPr>
+            <w:tcW w:w="3286" w:type="dxa"/>
+            <w:tcBorders>
+              <w:top w:val="single" w:sz="4" w:space="0" w:color="000000"/>
+              <w:left w:val="single" w:sz="4" w:space="0" w:color="000000"/>
+              <w:bottom w:val="single" w:sz="4" w:space="0" w:color="000000"/>
+              <w:right w:val="single" w:sz="4" w:space="0" w:color="000000"/>
+            </w:tcBorders>
+          </w:tcPr>
+          <w:p>
+            <w:pPr>
+              <w:pStyle w:val="TableContents"/>
+            </w:pPr>
+            <w:proofErr w:type="spellStart"/>
+            <w:r>
+              <w:t>dApplicationComponent</w:t>
+            </w:r>
+            <w:proofErr w:type="spellEnd"/>
+            <w:r>
+              <w:t xml:space="preserve"> documentation is in HTML format (rather than plain text)</w:t>
+            </w:r>
+          </w:p>
+        </w:tc>
+        <w:tc>
+          <w:tcPr>
+            <w:tcW w:w="3286" w:type="dxa"/>
+            <w:tcBorders>
+              <w:top w:val="single" w:sz="4" w:space="0" w:color="000000"/>
+              <w:left w:val="single" w:sz="4" w:space="0" w:color="000000"/>
+              <w:bottom w:val="single" w:sz="4" w:space="0" w:color="000000"/>
+              <w:right w:val="single" w:sz="4" w:space="0" w:color="000000"/>
+            </w:tcBorders>
+          </w:tcPr>
+          <w:p>
+            <w:pPr>
+              <w:pStyle w:val="TableContents"/>
+            </w:pPr>
+            <w:proofErr w:type="spellStart"/>
+            <w:r>
+              <w:t>dApplicationComponent</w:t>
+            </w:r>
+            <w:proofErr w:type="spellEnd"/>
+            <w:r>
+              <w:t xml:space="preserve"> documentation should be in plain text not in the HTML format</w:t>
+            </w:r>
+          </w:p>
+        </w:tc>
+      </w:tr>
+      <w:tr>
+        <w:tc>
+          <w:tcPr>
+            <w:tcW w:w="3284" w:type="dxa"/>
+            <w:tcBorders>
+              <w:top w:val="single" w:sz="4" w:space="0" w:color="000000"/>
+              <w:left w:val="single" w:sz="4" w:space="0" w:color="000000"/>
+              <w:bottom w:val="single" w:sz="4" w:space="0" w:color="000000"/>
+              <w:right w:val="single" w:sz="4" w:space="0" w:color="000000"/>
+            </w:tcBorders>
+          </w:tcPr>
+          <w:p>
+            <w:pPr>
+              <w:pStyle w:val="TableContents"/>
+            </w:pPr>
+          </w:p>
+        </w:tc>
+        <w:tc>
+          <w:tcPr>
+            <w:tcW w:w="3286" w:type="dxa"/>
+            <w:tcBorders>
+              <w:top w:val="single" w:sz="4" w:space="0" w:color="000000"/>
+              <w:left w:val="single" w:sz="4" w:space="0" w:color="000000"/>
+              <w:bottom w:val="single" w:sz="4" w:space="0" w:color="000000"/>
+              <w:right w:val="single" w:sz="4" w:space="0" w:color="000000"/>
+            </w:tcBorders>
+          </w:tcPr>
+          <w:p>
+            <w:pPr>
+              <w:pStyle w:val="TableContents"/>
+            </w:pPr>
+            <w:r>
+              <w:t>Application component has no name</w:t>
+            </w:r>
+          </w:p>
+        </w:tc>
+        <w:tc>
+          <w:tcPr>
+            <w:tcW w:w="3286" w:type="dxa"/>
+            <w:tcBorders>
+              <w:top w:val="single" w:sz="4" w:space="0" w:color="000000"/>
+              <w:left w:val="single" w:sz="4" w:space="0" w:color="000000"/>
+              <w:bottom w:val="single" w:sz="4" w:space="0" w:color="000000"/>
+              <w:right w:val="single" w:sz="4" w:space="0" w:color="000000"/>
+            </w:tcBorders>
+          </w:tcPr>
+          <w:p>
+            <w:pPr>
+              <w:pStyle w:val="TableContents"/>
+            </w:pPr>
+            <w:r>
+              <w:t>Application component requires a name</w:t>
+            </w:r>
+          </w:p>
+        </w:tc>
+      </w:tr>
+      <w:tr>
+        <w:tc>
+          <w:tcPr>
+            <w:tcW w:w="3284" w:type="dxa"/>
+            <w:tcBorders>
+              <w:top w:val="single" w:sz="4" w:space="0" w:color="000000"/>
+              <w:left w:val="single" w:sz="4" w:space="0" w:color="000000"/>
+              <w:bottom w:val="single" w:sz="4" w:space="0" w:color="000000"/>
+              <w:right w:val="single" w:sz="4" w:space="0" w:color="000000"/>
+            </w:tcBorders>
+          </w:tcPr>
+          <w:p>
+            <w:pPr>
+              <w:pStyle w:val="TableContents"/>
+            </w:pPr>
+          </w:p>
+        </w:tc>
+        <w:tc>
+          <w:tcPr>
+            <w:tcW w:w="3286" w:type="dxa"/>
+            <w:tcBorders>
+              <w:top w:val="single" w:sz="4" w:space="0" w:color="000000"/>
+              <w:left w:val="single" w:sz="4" w:space="0" w:color="000000"/>
+              <w:bottom w:val="single" w:sz="4" w:space="0" w:color="000000"/>
+              <w:right w:val="single" w:sz="4" w:space="0" w:color="000000"/>
+            </w:tcBorders>
+          </w:tcPr>
+          <w:p>
+            <w:pPr>
+              <w:pStyle w:val="TableContents"/>
+            </w:pPr>
+            <w:r>
+              <w:t>Function has no name</w:t>
+            </w:r>
+          </w:p>
+        </w:tc>
+        <w:tc>
+          <w:tcPr>
+            <w:tcW w:w="3286" w:type="dxa"/>
+            <w:tcBorders>
+              <w:top w:val="single" w:sz="4" w:space="0" w:color="000000"/>
+              <w:left w:val="single" w:sz="4" w:space="0" w:color="000000"/>
+              <w:bottom w:val="single" w:sz="4" w:space="0" w:color="000000"/>
+              <w:right w:val="single" w:sz="4" w:space="0" w:color="000000"/>
+            </w:tcBorders>
+          </w:tcPr>
+          <w:p>
+            <w:pPr>
+              <w:pStyle w:val="TableContents"/>
+            </w:pPr>
+            <w:r>
+              <w:t>A function requires a name</w:t>
+            </w:r>
+          </w:p>
+        </w:tc>
+      </w:tr>
+      <w:tr>
+        <w:tc>
+          <w:tcPr>
+            <w:tcW w:w="3284" w:type="dxa"/>
+            <w:tcBorders>
+              <w:top w:val="single" w:sz="4" w:space="0" w:color="000000"/>
+              <w:left w:val="single" w:sz="4" w:space="0" w:color="000000"/>
+              <w:bottom w:val="single" w:sz="4" w:space="0" w:color="000000"/>
+              <w:right w:val="single" w:sz="4" w:space="0" w:color="000000"/>
+            </w:tcBorders>
+          </w:tcPr>
+          <w:p>
+            <w:pPr>
+              <w:pStyle w:val="TableContents"/>
+            </w:pPr>
+          </w:p>
+        </w:tc>
+        <w:tc>
+          <w:tcPr>
+            <w:tcW w:w="3286" w:type="dxa"/>
+            <w:tcBorders>
+              <w:top w:val="single" w:sz="4" w:space="0" w:color="000000"/>
+              <w:left w:val="single" w:sz="4" w:space="0" w:color="000000"/>
+              <w:bottom w:val="single" w:sz="4" w:space="0" w:color="000000"/>
+              <w:right w:val="single" w:sz="4" w:space="0" w:color="000000"/>
+            </w:tcBorders>
+          </w:tcPr>
+          <w:p>
+            <w:pPr>
+              <w:pStyle w:val="TableContents"/>
+            </w:pPr>
+            <w:r>
+              <w:t xml:space="preserve">a function is not associated with an </w:t>
+            </w:r>
+            <w:r>
+              <w:t>application</w:t>
+            </w:r>
+          </w:p>
+        </w:tc>
+        <w:tc>
+          <w:tcPr>
+            <w:tcW w:w="3286" w:type="dxa"/>
+            <w:tcBorders>
+              <w:top w:val="single" w:sz="4" w:space="0" w:color="000000"/>
+              <w:left w:val="single" w:sz="4" w:space="0" w:color="000000"/>
+              <w:bottom w:val="single" w:sz="4" w:space="0" w:color="000000"/>
+              <w:right w:val="single" w:sz="4" w:space="0" w:color="000000"/>
+            </w:tcBorders>
+          </w:tcPr>
+          <w:p>
+            <w:pPr>
+              <w:pStyle w:val="TableContents"/>
+            </w:pPr>
+            <w:r>
+              <w:t xml:space="preserve">a function should be associated with an </w:t>
+            </w:r>
+            <w:r>
+              <w:t>application</w:t>
+            </w:r>
+          </w:p>
+        </w:tc>
+      </w:tr>
+      <w:tr>
+        <w:tc>
+          <w:tcPr>
+            <w:tcW w:w="3284" w:type="dxa"/>
+            <w:tcBorders>
+              <w:top w:val="single" w:sz="4" w:space="0" w:color="000000"/>
+              <w:left w:val="single" w:sz="4" w:space="0" w:color="000000"/>
+              <w:bottom w:val="single" w:sz="4" w:space="0" w:color="000000"/>
+              <w:right w:val="single" w:sz="4" w:space="0" w:color="000000"/>
+            </w:tcBorders>
+          </w:tcPr>
+          <w:p>
+            <w:pPr>
+              <w:pStyle w:val="TableContents"/>
+            </w:pPr>
+          </w:p>
+        </w:tc>
+        <w:tc>
+          <w:tcPr>
+            <w:tcW w:w="3286" w:type="dxa"/>
+            <w:tcBorders>
+              <w:top w:val="single" w:sz="4" w:space="0" w:color="000000"/>
+              <w:left w:val="single" w:sz="4" w:space="0" w:color="000000"/>
+              <w:bottom w:val="single" w:sz="4" w:space="0" w:color="000000"/>
+              <w:right w:val="single" w:sz="4" w:space="0" w:color="000000"/>
+            </w:tcBorders>
+          </w:tcPr>
+          <w:p>
+            <w:pPr>
+              <w:pStyle w:val="TableContents"/>
+            </w:pPr>
+            <w:proofErr w:type="spellStart"/>
+            <w:r>
+              <w:t>ApplicationComponent</w:t>
+            </w:r>
+            <w:proofErr w:type="spellEnd"/>
+            <w:r>
+              <w:t xml:space="preserve"> is not connected to an </w:t>
+            </w:r>
+            <w:proofErr w:type="spellStart"/>
+            <w:r>
+              <w:t>ApplicationFunction</w:t>
+            </w:r>
+            <w:proofErr w:type="spellEnd"/>
+          </w:p>
+        </w:tc>
+        <w:tc>
+          <w:tcPr>
+            <w:tcW w:w="3286" w:type="dxa"/>
+            <w:tcBorders>
+              <w:top w:val="single" w:sz="4" w:space="0" w:color="000000"/>
+              <w:left w:val="single" w:sz="4" w:space="0" w:color="000000"/>
+              <w:bottom w:val="single" w:sz="4" w:space="0" w:color="000000"/>
+              <w:right w:val="single" w:sz="4" w:space="0" w:color="000000"/>
+            </w:tcBorders>
+          </w:tcPr>
+          <w:p>
+            <w:pPr>
+              <w:pStyle w:val="TableContents"/>
+            </w:pPr>
+            <w:r>
+              <w:t>a '</w:t>
+            </w:r>
+            <w:proofErr w:type="spellStart"/>
+            <w:r>
+              <w:t>dApplicationComponent</w:t>
+            </w:r>
+            <w:proofErr w:type="spellEnd"/>
+            <w:r>
+              <w:t>' element should be connected to a '</w:t>
+            </w:r>
+            <w:proofErr w:type="spellStart"/>
+            <w:r>
+              <w:t>dApplicationFunction</w:t>
+            </w:r>
+            <w:proofErr w:type="spellEnd"/>
+            <w:r>
+              <w:t>' element by a '</w:t>
+            </w:r>
+            <w:proofErr w:type="spellStart"/>
+            <w:r>
+              <w:t>ApplicationAgregatesFunction</w:t>
+            </w:r>
+            <w:proofErr w:type="spellEnd"/>
+            <w:r>
+              <w:t>' Connector</w:t>
+            </w:r>
+          </w:p>
+        </w:tc>
+      </w:tr>
+      <w:tr>
+        <w:tc>
+          <w:tcPr>
+            <w:tcW w:w="3284" w:type="dxa"/>
+            <w:tcBorders>
+              <w:top w:val="single" w:sz="4" w:space="0" w:color="000000"/>
+              <w:left w:val="single" w:sz="4" w:space="0" w:color="000000"/>
+              <w:bottom w:val="single" w:sz="4" w:space="0" w:color="000000"/>
+              <w:right w:val="single" w:sz="4" w:space="0" w:color="000000"/>
+            </w:tcBorders>
+          </w:tcPr>
+          <w:p>
+            <w:pPr>
+              <w:pStyle w:val="TableContents"/>
+            </w:pPr>
+          </w:p>
+        </w:tc>
+        <w:tc>
+          <w:tcPr>
+            <w:tcW w:w="3286" w:type="dxa"/>
+            <w:tcBorders>
+              <w:top w:val="single" w:sz="4" w:space="0" w:color="000000"/>
+              <w:left w:val="single" w:sz="4" w:space="0" w:color="000000"/>
+              <w:bottom w:val="single" w:sz="4" w:space="0" w:color="000000"/>
+              <w:right w:val="single" w:sz="4" w:space="0" w:color="000000"/>
+            </w:tcBorders>
+          </w:tcPr>
+          <w:p>
+            <w:pPr>
+              <w:pStyle w:val="TableContents"/>
+            </w:pPr>
+            <w:r>
+              <w:t>An application Component doesn't realizes a Logical Component</w:t>
+            </w:r>
+          </w:p>
+        </w:tc>
+        <w:tc>
+          <w:tcPr>
+            <w:tcW w:w="3286" w:type="dxa"/>
+            <w:tcBorders>
+              <w:top w:val="single" w:sz="4" w:space="0" w:color="000000"/>
+              <w:left w:val="single" w:sz="4" w:space="0" w:color="000000"/>
+              <w:bottom w:val="single" w:sz="4" w:space="0" w:color="000000"/>
+              <w:right w:val="single" w:sz="4" w:space="0" w:color="000000"/>
+            </w:tcBorders>
+          </w:tcPr>
+          <w:p>
+            <w:pPr>
+              <w:pStyle w:val="TableContents"/>
+            </w:pPr>
+            <w:r>
+              <w:t>a '</w:t>
+            </w:r>
+            <w:proofErr w:type="spellStart"/>
+            <w:r>
+              <w:t>dApplicationComponent</w:t>
+            </w:r>
+            <w:proofErr w:type="spellEnd"/>
+            <w:r>
+              <w:t xml:space="preserve">' element should be connected to a ' </w:t>
+            </w:r>
+            <w:proofErr w:type="spellStart"/>
+            <w:r>
+              <w:t>dLogicalAppComponent</w:t>
+            </w:r>
+            <w:proofErr w:type="spellEnd"/>
+            <w:r>
+              <w:t>' element by a 'Realizes' Connector</w:t>
+            </w:r>
+          </w:p>
+        </w:tc>
+      </w:tr>
+      <w:tr>
+        <w:tc>
+          <w:tcPr>
+            <w:tcW w:w="3284" w:type="dxa"/>
+            <w:tcBorders>
+              <w:top w:val="single" w:sz="4" w:space="0" w:color="000000"/>
+              <w:left w:val="single" w:sz="4" w:space="0" w:color="000000"/>
+              <w:bottom w:val="single" w:sz="4" w:space="0" w:color="000000"/>
+              <w:right w:val="single" w:sz="4" w:space="0" w:color="000000"/>
+            </w:tcBorders>
+          </w:tcPr>
+          <w:p>
+            <w:pPr>
+              <w:pStyle w:val="TableContents"/>
+            </w:pPr>
+          </w:p>
+        </w:tc>
+        <w:tc>
+          <w:tcPr>
+            <w:tcW w:w="3286" w:type="dxa"/>
+            <w:tcBorders>
+              <w:top w:val="single" w:sz="4" w:space="0" w:color="000000"/>
+              <w:left w:val="single" w:sz="4" w:space="0" w:color="000000"/>
+              <w:bottom w:val="single" w:sz="4" w:space="0" w:color="000000"/>
+              <w:right w:val="single" w:sz="4" w:space="0" w:color="000000"/>
+            </w:tcBorders>
+          </w:tcPr>
+          <w:p>
+            <w:pPr>
+              <w:pStyle w:val="TableContents"/>
+            </w:pPr>
+            <w:r>
+              <w:t xml:space="preserve">A system is not connected to an </w:t>
+            </w:r>
+            <w:proofErr w:type="spellStart"/>
+            <w:r>
+              <w:t>ApplicationComponent</w:t>
+            </w:r>
+            <w:proofErr w:type="spellEnd"/>
+            <w:r>
+              <w:t xml:space="preserve">  </w:t>
+            </w:r>
+          </w:p>
+        </w:tc>
+        <w:tc>
+          <w:tcPr>
+            <w:tcW w:w="3286" w:type="dxa"/>
+            <w:tcBorders>
+              <w:top w:val="single" w:sz="4" w:space="0" w:color="000000"/>
+              <w:left w:val="single" w:sz="4" w:space="0" w:color="000000"/>
+              <w:bottom w:val="single" w:sz="4" w:space="0" w:color="000000"/>
+              <w:right w:val="single" w:sz="4" w:space="0" w:color="000000"/>
+            </w:tcBorders>
+          </w:tcPr>
+          <w:p>
+            <w:pPr>
+              <w:pStyle w:val="TableContents"/>
+            </w:pPr>
+            <w:r>
+              <w:t>a '</w:t>
+            </w:r>
+            <w:proofErr w:type="spellStart"/>
+            <w:r>
+              <w:t>dApplicationComponent</w:t>
+            </w:r>
+            <w:proofErr w:type="spellEnd"/>
+            <w:r>
+              <w:t>' element should be connected to a '</w:t>
+            </w:r>
+            <w:proofErr w:type="spellStart"/>
+            <w:r>
+              <w:t>dSystem</w:t>
+            </w:r>
+            <w:proofErr w:type="spellEnd"/>
+            <w:r>
+              <w:t>' element by a 'configured by' Connector</w:t>
+            </w:r>
+          </w:p>
+        </w:tc>
+      </w:tr>
+      <w:tr>
+        <w:tc>
+          <w:tcPr>
+            <w:tcW w:w="3284" w:type="dxa"/>
+            <w:tcBorders>
+              <w:top w:val="single" w:sz="4" w:space="0" w:color="000000"/>
+              <w:left w:val="single" w:sz="4" w:space="0" w:color="000000"/>
+              <w:bottom w:val="single" w:sz="4" w:space="0" w:color="000000"/>
+              <w:right w:val="single" w:sz="4" w:space="0" w:color="000000"/>
+            </w:tcBorders>
+          </w:tcPr>
+          <w:p>
+            <w:pPr>
+              <w:pStyle w:val="TableContents"/>
+            </w:pPr>
+          </w:p>
+        </w:tc>
+        <w:tc>
+          <w:tcPr>
+            <w:tcW w:w="3286" w:type="dxa"/>
+            <w:tcBorders>
+              <w:top w:val="single" w:sz="4" w:space="0" w:color="000000"/>
+              <w:left w:val="single" w:sz="4" w:space="0" w:color="000000"/>
+              <w:bottom w:val="single" w:sz="4" w:space="0" w:color="000000"/>
+              <w:right w:val="single" w:sz="4" w:space="0" w:color="000000"/>
+            </w:tcBorders>
+          </w:tcPr>
+          <w:p>
+            <w:pPr>
+              <w:pStyle w:val="TableContents"/>
+            </w:pPr>
+            <w:r>
+              <w:t xml:space="preserve">An </w:t>
+            </w:r>
+            <w:proofErr w:type="spellStart"/>
+            <w:r>
+              <w:t>applicationComponent</w:t>
+            </w:r>
+            <w:proofErr w:type="spellEnd"/>
+            <w:r>
+              <w:t xml:space="preserve"> does not exposes a </w:t>
+            </w:r>
+            <w:proofErr w:type="spellStart"/>
+            <w:r>
+              <w:t>PhysicalService</w:t>
+            </w:r>
+            <w:proofErr w:type="spellEnd"/>
+          </w:p>
+        </w:tc>
+        <w:tc>
+          <w:tcPr>
+            <w:tcW w:w="3286" w:type="dxa"/>
+            <w:tcBorders>
+              <w:top w:val="single" w:sz="4" w:space="0" w:color="000000"/>
+              <w:left w:val="single" w:sz="4" w:space="0" w:color="000000"/>
+              <w:bottom w:val="single" w:sz="4" w:space="0" w:color="000000"/>
+              <w:right w:val="single" w:sz="4" w:space="0" w:color="000000"/>
+            </w:tcBorders>
+          </w:tcPr>
+          <w:p>
+            <w:pPr>
+              <w:pStyle w:val="TableContents"/>
+            </w:pPr>
+            <w:r>
+              <w:t>a '</w:t>
+            </w:r>
+            <w:proofErr w:type="spellStart"/>
+            <w:r>
+              <w:t>dApplicationComponent</w:t>
+            </w:r>
+            <w:proofErr w:type="spellEnd"/>
+            <w:r>
+              <w:t>' element should be connected to a '</w:t>
+            </w:r>
+            <w:proofErr w:type="spellStart"/>
+            <w:r>
+              <w:t>dPhysicalService</w:t>
+            </w:r>
+            <w:proofErr w:type="spellEnd"/>
+            <w:r>
+              <w:t>' element by a 'Exposes Service' Connector</w:t>
+            </w:r>
+          </w:p>
+        </w:tc>
+      </w:tr>
+      <w:tr>
+        <w:tc>
+          <w:tcPr>
+            <w:tcW w:w="3284" w:type="dxa"/>
+            <w:tcBorders>
+              <w:top w:val="single" w:sz="4" w:space="0" w:color="000000"/>
+              <w:left w:val="single" w:sz="4" w:space="0" w:color="000000"/>
+              <w:bottom w:val="single" w:sz="4" w:space="0" w:color="000000"/>
+              <w:right w:val="single" w:sz="4" w:space="0" w:color="000000"/>
+            </w:tcBorders>
+          </w:tcPr>
+          <w:p>
+            <w:pPr>
+              <w:pStyle w:val="TableContents"/>
+            </w:pPr>
+          </w:p>
+        </w:tc>
+        <w:tc>
+          <w:tcPr>
+            <w:tcW w:w="3286" w:type="dxa"/>
+            <w:tcBorders>
+              <w:top w:val="single" w:sz="4" w:space="0" w:color="000000"/>
+              <w:left w:val="single" w:sz="4" w:space="0" w:color="000000"/>
+              <w:bottom w:val="single" w:sz="4" w:space="0" w:color="000000"/>
+              <w:right w:val="single" w:sz="4" w:space="0" w:color="000000"/>
+            </w:tcBorders>
+          </w:tcPr>
+          <w:p>
+            <w:pPr>
+              <w:pStyle w:val="TableContents"/>
+            </w:pPr>
+            <w:r>
+              <w:t xml:space="preserve">A </w:t>
+            </w:r>
+            <w:proofErr w:type="spellStart"/>
+            <w:r>
+              <w:t>PhysicalService</w:t>
+            </w:r>
+            <w:proofErr w:type="spellEnd"/>
+            <w:r>
+              <w:t xml:space="preserve"> should Implement a </w:t>
+            </w:r>
+            <w:proofErr w:type="spellStart"/>
+            <w:r>
+              <w:t>BusinessService</w:t>
+            </w:r>
+            <w:proofErr w:type="spellEnd"/>
+          </w:p>
+        </w:tc>
+        <w:tc>
+          <w:tcPr>
+            <w:tcW w:w="3286" w:type="dxa"/>
+            <w:tcBorders>
+              <w:top w:val="single" w:sz="4" w:space="0" w:color="000000"/>
+              <w:left w:val="single" w:sz="4" w:space="0" w:color="000000"/>
+              <w:bottom w:val="single" w:sz="4" w:space="0" w:color="000000"/>
+              <w:right w:val="single" w:sz="4" w:space="0" w:color="000000"/>
+            </w:tcBorders>
+          </w:tcPr>
+          <w:p>
+            <w:pPr>
+              <w:pStyle w:val="TableContents"/>
+            </w:pPr>
+            <w:r>
+              <w:t>a '</w:t>
+            </w:r>
+            <w:proofErr w:type="spellStart"/>
+            <w:r>
+              <w:t>dPhysicalService</w:t>
+            </w:r>
+            <w:proofErr w:type="spellEnd"/>
+            <w:r>
+              <w:t>' element should be connected to a '</w:t>
+            </w:r>
+            <w:proofErr w:type="spellStart"/>
+            <w:r>
+              <w:t>dBusinessService</w:t>
+            </w:r>
+            <w:proofErr w:type="spellEnd"/>
+            <w:r>
+              <w:t>' element by a 'Implements' Connector</w:t>
+            </w:r>
+          </w:p>
+        </w:tc>
+      </w:tr>
+      <w:tr>
+        <w:tc>
+          <w:tcPr>
+            <w:tcW w:w="3284" w:type="dxa"/>
+            <w:tcBorders>
+              <w:top w:val="single" w:sz="4" w:space="0" w:color="000000"/>
+              <w:left w:val="single" w:sz="4" w:space="0" w:color="000000"/>
+              <w:bottom w:val="single" w:sz="4" w:space="0" w:color="000000"/>
+              <w:right w:val="single" w:sz="4" w:space="0" w:color="000000"/>
+            </w:tcBorders>
+          </w:tcPr>
+          <w:p>
+            <w:pPr>
+              <w:pStyle w:val="TableContents"/>
+            </w:pPr>
+          </w:p>
+        </w:tc>
+        <w:tc>
+          <w:tcPr>
+            <w:tcW w:w="3286" w:type="dxa"/>
+            <w:tcBorders>
+              <w:top w:val="single" w:sz="4" w:space="0" w:color="000000"/>
+              <w:left w:val="single" w:sz="4" w:space="0" w:color="000000"/>
+              <w:bottom w:val="single" w:sz="4" w:space="0" w:color="000000"/>
+              <w:right w:val="single" w:sz="4" w:space="0" w:color="000000"/>
+            </w:tcBorders>
+          </w:tcPr>
+          <w:p>
+            <w:pPr>
+              <w:pStyle w:val="TableContents"/>
+            </w:pPr>
+            <w:r>
+              <w:t>A Controller should implement a Function</w:t>
+            </w:r>
+          </w:p>
+        </w:tc>
+        <w:tc>
+          <w:tcPr>
+            <w:tcW w:w="3286" w:type="dxa"/>
+            <w:tcBorders>
+              <w:top w:val="single" w:sz="4" w:space="0" w:color="000000"/>
+              <w:left w:val="single" w:sz="4" w:space="0" w:color="000000"/>
+              <w:bottom w:val="single" w:sz="4" w:space="0" w:color="000000"/>
+              <w:right w:val="single" w:sz="4" w:space="0" w:color="000000"/>
+            </w:tcBorders>
+          </w:tcPr>
+          <w:p>
+            <w:pPr>
+              <w:pStyle w:val="TableContents"/>
+            </w:pPr>
+            <w:r>
+              <w:t>a '</w:t>
+            </w:r>
+            <w:proofErr w:type="spellStart"/>
+            <w:r>
+              <w:t>dController</w:t>
+            </w:r>
+            <w:proofErr w:type="spellEnd"/>
+            <w:r>
+              <w:t>' element should be connected to a '</w:t>
+            </w:r>
+            <w:proofErr w:type="spellStart"/>
+            <w:r>
+              <w:t>dPhysicalService</w:t>
+            </w:r>
+            <w:proofErr w:type="spellEnd"/>
+            <w:r>
+              <w:t>' element by a 'Implements Service' Connector</w:t>
+            </w:r>
+          </w:p>
+        </w:tc>
+      </w:tr>
+      <w:tr>
+        <w:tc>
+          <w:tcPr>
+            <w:tcW w:w="3284" w:type="dxa"/>
+            <w:tcBorders>
+              <w:top w:val="single" w:sz="4" w:space="0" w:color="000000"/>
+              <w:left w:val="single" w:sz="4" w:space="0" w:color="000000"/>
+              <w:bottom w:val="single" w:sz="4" w:space="0" w:color="000000"/>
+              <w:right w:val="single" w:sz="4" w:space="0" w:color="000000"/>
+            </w:tcBorders>
+          </w:tcPr>
+          <w:p>
+            <w:pPr>
+              <w:pStyle w:val="TableContents"/>
+            </w:pPr>
+          </w:p>
+        </w:tc>
+        <w:tc>
+          <w:tcPr>
+            <w:tcW w:w="3286" w:type="dxa"/>
+            <w:tcBorders>
+              <w:top w:val="single" w:sz="4" w:space="0" w:color="000000"/>
+              <w:left w:val="single" w:sz="4" w:space="0" w:color="000000"/>
+              <w:bottom w:val="single" w:sz="4" w:space="0" w:color="000000"/>
+              <w:right w:val="single" w:sz="4" w:space="0" w:color="000000"/>
+            </w:tcBorders>
+          </w:tcPr>
+          <w:p>
+            <w:pPr>
+              <w:pStyle w:val="TableContents"/>
+            </w:pPr>
+            <w:r>
+              <w:t xml:space="preserve">A Controller should Control a </w:t>
+            </w:r>
+            <w:proofErr w:type="spellStart"/>
+            <w:r>
+              <w:t>ModelClass</w:t>
+            </w:r>
+            <w:proofErr w:type="spellEnd"/>
+          </w:p>
+        </w:tc>
+        <w:tc>
+          <w:tcPr>
+            <w:tcW w:w="3286" w:type="dxa"/>
+            <w:tcBorders>
+              <w:top w:val="single" w:sz="4" w:space="0" w:color="000000"/>
+              <w:left w:val="single" w:sz="4" w:space="0" w:color="000000"/>
+              <w:bottom w:val="single" w:sz="4" w:space="0" w:color="000000"/>
+              <w:right w:val="single" w:sz="4" w:space="0" w:color="000000"/>
+            </w:tcBorders>
+          </w:tcPr>
+          <w:p>
+            <w:pPr>
+              <w:pStyle w:val="TableContents"/>
+            </w:pPr>
+            <w:r>
+              <w:t>a '</w:t>
+            </w:r>
+            <w:proofErr w:type="spellStart"/>
+            <w:r>
+              <w:t>dController</w:t>
+            </w:r>
+            <w:proofErr w:type="spellEnd"/>
+            <w:r>
+              <w:t>' element should be connected to a '</w:t>
+            </w:r>
+            <w:proofErr w:type="spellStart"/>
+            <w:r>
+              <w:t>dModelClass</w:t>
+            </w:r>
+            <w:proofErr w:type="spellEnd"/>
+            <w:r>
+              <w:t>' element by a '</w:t>
+            </w:r>
+            <w:proofErr w:type="spellStart"/>
+            <w:r>
+              <w:t>Controlls</w:t>
+            </w:r>
+            <w:proofErr w:type="spellEnd"/>
+            <w:r>
+              <w:t>' Connector</w:t>
+            </w:r>
+          </w:p>
+        </w:tc>
+      </w:tr>
+      <w:tr>
+        <w:tc>
+          <w:tcPr>
+            <w:tcW w:w="3284" w:type="dxa"/>
+            <w:tcBorders>
+              <w:top w:val="single" w:sz="4" w:space="0" w:color="000000"/>
+              <w:left w:val="single" w:sz="4" w:space="0" w:color="000000"/>
+              <w:bottom w:val="single" w:sz="4" w:space="0" w:color="000000"/>
+              <w:right w:val="single" w:sz="4" w:space="0" w:color="000000"/>
+            </w:tcBorders>
+          </w:tcPr>
+          <w:p>
+            <w:pPr>
+              <w:pStyle w:val="TableContents"/>
+            </w:pPr>
+          </w:p>
+        </w:tc>
+        <w:tc>
+          <w:tcPr>
+            <w:tcW w:w="3286" w:type="dxa"/>
+            <w:tcBorders>
+              <w:top w:val="single" w:sz="4" w:space="0" w:color="000000"/>
+              <w:left w:val="single" w:sz="4" w:space="0" w:color="000000"/>
+              <w:bottom w:val="single" w:sz="4" w:space="0" w:color="000000"/>
+              <w:right w:val="single" w:sz="4" w:space="0" w:color="000000"/>
+            </w:tcBorders>
+          </w:tcPr>
+          <w:p>
+            <w:pPr>
+              <w:pStyle w:val="TableContents"/>
+            </w:pPr>
+            <w:r>
+              <w:t xml:space="preserve">A Controller should Implement a </w:t>
+            </w:r>
+            <w:proofErr w:type="spellStart"/>
+            <w:r>
+              <w:t>BusinessUseCase</w:t>
+            </w:r>
+            <w:proofErr w:type="spellEnd"/>
+          </w:p>
+        </w:tc>
+        <w:tc>
+          <w:tcPr>
+            <w:tcW w:w="3286" w:type="dxa"/>
+            <w:tcBorders>
+              <w:top w:val="single" w:sz="4" w:space="0" w:color="000000"/>
+              <w:left w:val="single" w:sz="4" w:space="0" w:color="000000"/>
+              <w:bottom w:val="single" w:sz="4" w:space="0" w:color="000000"/>
+              <w:right w:val="single" w:sz="4" w:space="0" w:color="000000"/>
+            </w:tcBorders>
+          </w:tcPr>
+          <w:p>
+            <w:pPr>
+              <w:pStyle w:val="TableContents"/>
+            </w:pPr>
+            <w:r>
+              <w:t>a '</w:t>
+            </w:r>
+            <w:proofErr w:type="spellStart"/>
+            <w:r>
+              <w:t>dController</w:t>
+            </w:r>
+            <w:proofErr w:type="spellEnd"/>
+            <w:r>
+              <w:t>' element should be connected to a '</w:t>
+            </w:r>
+            <w:proofErr w:type="spellStart"/>
+            <w:r>
+              <w:t>dBusinessUseCase</w:t>
+            </w:r>
+            <w:proofErr w:type="spellEnd"/>
+            <w:r>
+              <w:t>' element by a '</w:t>
+            </w:r>
+            <w:proofErr w:type="spellStart"/>
+            <w:r>
+              <w:t>isImplementedBy</w:t>
+            </w:r>
+            <w:proofErr w:type="spellEnd"/>
+            <w:r>
+              <w:t>' Connector</w:t>
+            </w:r>
+          </w:p>
+        </w:tc>
+      </w:tr>
+      <w:tr>
+        <w:tc>
+          <w:tcPr>
+            <w:tcW w:w="3284" w:type="dxa"/>
+            <w:tcBorders>
+              <w:top w:val="single" w:sz="4" w:space="0" w:color="000000"/>
+              <w:left w:val="single" w:sz="4" w:space="0" w:color="000000"/>
+              <w:bottom w:val="single" w:sz="4" w:space="0" w:color="000000"/>
+              <w:right w:val="single" w:sz="4" w:space="0" w:color="000000"/>
+            </w:tcBorders>
+          </w:tcPr>
+          <w:p>
+            <w:pPr>
+              <w:pStyle w:val="TableContents"/>
+            </w:pPr>
+          </w:p>
+        </w:tc>
+        <w:tc>
+          <w:tcPr>
+            <w:tcW w:w="3286" w:type="dxa"/>
+            <w:tcBorders>
+              <w:top w:val="single" w:sz="4" w:space="0" w:color="000000"/>
+              <w:left w:val="single" w:sz="4" w:space="0" w:color="000000"/>
+              <w:bottom w:val="single" w:sz="4" w:space="0" w:color="000000"/>
+              <w:right w:val="single" w:sz="4" w:space="0" w:color="000000"/>
+            </w:tcBorders>
+          </w:tcPr>
+          <w:p>
+            <w:pPr>
+              <w:pStyle w:val="TableContents"/>
+            </w:pPr>
+            <w:r>
+              <w:t>A Controller should govern a View</w:t>
+            </w:r>
+          </w:p>
+        </w:tc>
+        <w:tc>
+          <w:tcPr>
+            <w:tcW w:w="3286" w:type="dxa"/>
+            <w:tcBorders>
+              <w:top w:val="single" w:sz="4" w:space="0" w:color="000000"/>
+              <w:left w:val="single" w:sz="4" w:space="0" w:color="000000"/>
+              <w:bottom w:val="single" w:sz="4" w:space="0" w:color="000000"/>
+              <w:right w:val="single" w:sz="4" w:space="0" w:color="000000"/>
+            </w:tcBorders>
+          </w:tcPr>
+          <w:p>
+            <w:pPr>
+              <w:pStyle w:val="TableContents"/>
+            </w:pPr>
+            <w:r>
+              <w:t>a '</w:t>
+            </w:r>
+            <w:proofErr w:type="spellStart"/>
+            <w:r>
+              <w:t>dController</w:t>
+            </w:r>
+            <w:proofErr w:type="spellEnd"/>
+            <w:r>
+              <w:t>' element should be connected to a '</w:t>
+            </w:r>
+            <w:proofErr w:type="spellStart"/>
+            <w:r>
+              <w:t>dView</w:t>
+            </w:r>
+            <w:proofErr w:type="spellEnd"/>
+            <w:r>
+              <w:t>' element by a 'Governs' Connector</w:t>
+            </w:r>
+          </w:p>
+        </w:tc>
+      </w:tr>
+      <w:tr>
+        <w:tc>
+          <w:tcPr>
+            <w:tcW w:w="3284" w:type="dxa"/>
+            <w:tcBorders>
+              <w:top w:val="single" w:sz="4" w:space="0" w:color="000000"/>
+              <w:left w:val="single" w:sz="4" w:space="0" w:color="000000"/>
+              <w:bottom w:val="single" w:sz="4" w:space="0" w:color="000000"/>
+              <w:right w:val="single" w:sz="4" w:space="0" w:color="000000"/>
+            </w:tcBorders>
+          </w:tcPr>
+          <w:p>
+            <w:pPr>
+              <w:pStyle w:val="TableContents"/>
+            </w:pPr>
+            <w:r>
+              <w:t>Business Architecture</w:t>
+            </w:r>
+          </w:p>
+        </w:tc>
+        <w:tc>
+          <w:tcPr>
+            <w:tcW w:w="3286" w:type="dxa"/>
+            <w:tcBorders>
+              <w:top w:val="single" w:sz="4" w:space="0" w:color="000000"/>
+              <w:left w:val="single" w:sz="4" w:space="0" w:color="000000"/>
+              <w:bottom w:val="single" w:sz="4" w:space="0" w:color="000000"/>
+              <w:right w:val="single" w:sz="4" w:space="0" w:color="000000"/>
+            </w:tcBorders>
+          </w:tcPr>
+          <w:p>
+            <w:pPr>
+              <w:pStyle w:val="TableContents"/>
+            </w:pPr>
+            <w:r>
+              <w:t>A Feature is not realized by Business Use Case</w:t>
+            </w:r>
+          </w:p>
+        </w:tc>
+        <w:tc>
+          <w:tcPr>
+            <w:tcW w:w="3286" w:type="dxa"/>
+            <w:tcBorders>
+              <w:top w:val="single" w:sz="4" w:space="0" w:color="000000"/>
+              <w:left w:val="single" w:sz="4" w:space="0" w:color="000000"/>
+              <w:bottom w:val="single" w:sz="4" w:space="0" w:color="000000"/>
+              <w:right w:val="single" w:sz="4" w:space="0" w:color="000000"/>
+            </w:tcBorders>
+          </w:tcPr>
+          <w:p>
+            <w:pPr>
+              <w:pStyle w:val="TableContents"/>
+            </w:pPr>
+            <w:r>
+              <w:t xml:space="preserve">a </w:t>
+            </w:r>
+            <w:proofErr w:type="spellStart"/>
+            <w:r>
+              <w:t>BusinessUseCase</w:t>
+            </w:r>
+            <w:proofErr w:type="spellEnd"/>
+            <w:r>
+              <w:t>' element should be connected to a '</w:t>
+            </w:r>
+            <w:proofErr w:type="spellStart"/>
+            <w:r>
+              <w:t>dFeature</w:t>
+            </w:r>
+            <w:proofErr w:type="spellEnd"/>
+            <w:r>
+              <w:t>' element by a 'is realized by Use Case' Connector</w:t>
+            </w:r>
+          </w:p>
+        </w:tc>
+      </w:tr>
+      <w:tr>
+        <w:tc>
+          <w:tcPr>
+            <w:tcW w:w="3284" w:type="dxa"/>
+            <w:tcBorders>
+              <w:top w:val="single" w:sz="4" w:space="0" w:color="000000"/>
+              <w:left w:val="single" w:sz="4" w:space="0" w:color="000000"/>
+              <w:bottom w:val="single" w:sz="4" w:space="0" w:color="000000"/>
+              <w:right w:val="single" w:sz="4" w:space="0" w:color="000000"/>
+            </w:tcBorders>
+          </w:tcPr>
+          <w:p>
+            <w:pPr>
+              <w:pStyle w:val="TableContents"/>
+            </w:pPr>
+          </w:p>
+        </w:tc>
+        <w:tc>
+          <w:tcPr>
+            <w:tcW w:w="3286" w:type="dxa"/>
+            <w:tcBorders>
+              <w:top w:val="single" w:sz="4" w:space="0" w:color="000000"/>
+              <w:left w:val="single" w:sz="4" w:space="0" w:color="000000"/>
+              <w:bottom w:val="single" w:sz="4" w:space="0" w:color="000000"/>
+              <w:right w:val="single" w:sz="4" w:space="0" w:color="000000"/>
+            </w:tcBorders>
+          </w:tcPr>
+          <w:p>
+            <w:pPr>
+              <w:pStyle w:val="TableContents"/>
+            </w:pPr>
+            <w:r>
+              <w:t xml:space="preserve">A </w:t>
+            </w:r>
+            <w:proofErr w:type="spellStart"/>
+            <w:r>
+              <w:t>BusinessService</w:t>
+            </w:r>
+            <w:proofErr w:type="spellEnd"/>
+            <w:r>
+              <w:t xml:space="preserve"> is not described by a </w:t>
+            </w:r>
+            <w:proofErr w:type="spellStart"/>
+            <w:r>
+              <w:t>BusinessUseCase</w:t>
+            </w:r>
+            <w:proofErr w:type="spellEnd"/>
+          </w:p>
+        </w:tc>
+        <w:tc>
+          <w:tcPr>
+            <w:tcW w:w="3286" w:type="dxa"/>
+            <w:tcBorders>
+              <w:top w:val="single" w:sz="4" w:space="0" w:color="000000"/>
+              <w:left w:val="single" w:sz="4" w:space="0" w:color="000000"/>
+              <w:bottom w:val="single" w:sz="4" w:space="0" w:color="000000"/>
+              <w:right w:val="single" w:sz="4" w:space="0" w:color="000000"/>
+            </w:tcBorders>
+          </w:tcPr>
+          <w:p>
+            <w:pPr>
+              <w:pStyle w:val="TableContents"/>
+            </w:pPr>
+            <w:r>
+              <w:t>a '</w:t>
+            </w:r>
+            <w:proofErr w:type="spellStart"/>
+            <w:r>
+              <w:t>dBusinessUseCase</w:t>
+            </w:r>
+            <w:proofErr w:type="spellEnd"/>
+            <w:r>
+              <w:t>' element should be connected to a '</w:t>
+            </w:r>
+            <w:proofErr w:type="spellStart"/>
+            <w:r>
+              <w:t>dBusinessService</w:t>
+            </w:r>
+            <w:proofErr w:type="spellEnd"/>
+            <w:r>
+              <w:t>' element by a '</w:t>
+            </w:r>
+            <w:proofErr w:type="spellStart"/>
+            <w:r>
+              <w:t>isDescribedBy</w:t>
+            </w:r>
+            <w:proofErr w:type="spellEnd"/>
+            <w:r>
+              <w:t>' Connector</w:t>
+            </w:r>
+          </w:p>
+        </w:tc>
+      </w:tr>
+      <w:tr>
+        <w:tc>
+          <w:tcPr>
+            <w:tcW w:w="3284" w:type="dxa"/>
+            <w:tcBorders>
+              <w:top w:val="single" w:sz="4" w:space="0" w:color="000000"/>
+              <w:left w:val="single" w:sz="4" w:space="0" w:color="000000"/>
+              <w:bottom w:val="single" w:sz="4" w:space="0" w:color="000000"/>
+              <w:right w:val="single" w:sz="4" w:space="0" w:color="000000"/>
+            </w:tcBorders>
+          </w:tcPr>
+          <w:p>
+            <w:pPr>
+              <w:pStyle w:val="TableContents"/>
+            </w:pPr>
+            <w:r>
+              <w:t>Technology Architecture</w:t>
+            </w:r>
+          </w:p>
+        </w:tc>
+        <w:tc>
+          <w:tcPr>
+            <w:tcW w:w="3286" w:type="dxa"/>
+            <w:tcBorders>
+              <w:top w:val="single" w:sz="4" w:space="0" w:color="000000"/>
+              <w:left w:val="single" w:sz="4" w:space="0" w:color="000000"/>
+              <w:bottom w:val="single" w:sz="4" w:space="0" w:color="000000"/>
+              <w:right w:val="single" w:sz="4" w:space="0" w:color="000000"/>
+            </w:tcBorders>
+          </w:tcPr>
+          <w:p>
+            <w:pPr>
+              <w:pStyle w:val="TableContents"/>
+            </w:pPr>
+            <w:r>
+              <w:t xml:space="preserve">An </w:t>
+            </w:r>
+            <w:proofErr w:type="spellStart"/>
+            <w:r>
+              <w:t>ApplicationComponent</w:t>
+            </w:r>
+            <w:proofErr w:type="spellEnd"/>
+            <w:r>
+              <w:t xml:space="preserve"> is not physically hosted by a </w:t>
+            </w:r>
+            <w:proofErr w:type="spellStart"/>
+            <w:r>
+              <w:t>DeploymentNode</w:t>
+            </w:r>
+            <w:proofErr w:type="spellEnd"/>
+          </w:p>
+        </w:tc>
+        <w:tc>
+          <w:tcPr>
+            <w:tcW w:w="3286" w:type="dxa"/>
+            <w:tcBorders>
+              <w:top w:val="single" w:sz="4" w:space="0" w:color="000000"/>
+              <w:left w:val="single" w:sz="4" w:space="0" w:color="000000"/>
+              <w:bottom w:val="single" w:sz="4" w:space="0" w:color="000000"/>
+              <w:right w:val="single" w:sz="4" w:space="0" w:color="000000"/>
+            </w:tcBorders>
+          </w:tcPr>
+          <w:p>
+            <w:pPr>
+              <w:pStyle w:val="TableContents"/>
+            </w:pPr>
+            <w:r>
+              <w:t>a '</w:t>
+            </w:r>
+            <w:proofErr w:type="spellStart"/>
+            <w:r>
+              <w:t>dDeploymentNode</w:t>
+            </w:r>
+            <w:proofErr w:type="spellEnd"/>
+            <w:r>
+              <w:t>' element should be connected to a '</w:t>
+            </w:r>
+            <w:proofErr w:type="spellStart"/>
+            <w:r>
+              <w:t>dApplicationComponent</w:t>
+            </w:r>
+            <w:proofErr w:type="spellEnd"/>
+            <w:r>
+              <w:t>' element by a '</w:t>
+            </w:r>
+            <w:proofErr w:type="spellStart"/>
+            <w:r>
+              <w:t>isPhysicallyHostedBy</w:t>
+            </w:r>
+            <w:proofErr w:type="spellEnd"/>
+            <w:r>
+              <w:t>' Connector</w:t>
+            </w:r>
+          </w:p>
+        </w:tc>
+      </w:tr>
+      <w:tr>
+        <w:tc>
+          <w:tcPr>
+            <w:tcW w:w="3284" w:type="dxa"/>
+            <w:tcBorders>
+              <w:top w:val="single" w:sz="4" w:space="0" w:color="000000"/>
+              <w:left w:val="single" w:sz="4" w:space="0" w:color="000000"/>
+              <w:bottom w:val="single" w:sz="4" w:space="0" w:color="000000"/>
+              <w:right w:val="single" w:sz="4" w:space="0" w:color="000000"/>
+            </w:tcBorders>
+          </w:tcPr>
+          <w:p>
+            <w:pPr>
+              <w:pStyle w:val="TableContents"/>
+            </w:pPr>
+            <w:r>
+              <w:t>PSM</w:t>
+            </w:r>
+          </w:p>
+        </w:tc>
+        <w:tc>
+          <w:tcPr>
+            <w:tcW w:w="3286" w:type="dxa"/>
+            <w:tcBorders>
+              <w:top w:val="single" w:sz="4" w:space="0" w:color="000000"/>
+              <w:left w:val="single" w:sz="4" w:space="0" w:color="000000"/>
+              <w:bottom w:val="single" w:sz="4" w:space="0" w:color="000000"/>
+              <w:right w:val="single" w:sz="4" w:space="0" w:color="000000"/>
+            </w:tcBorders>
+          </w:tcPr>
+          <w:p>
+            <w:pPr>
+              <w:pStyle w:val="TableContents"/>
+            </w:pPr>
+          </w:p>
+        </w:tc>
+        <w:tc>
+          <w:tcPr>
+            <w:tcW w:w="3286" w:type="dxa"/>
+            <w:tcBorders>
+              <w:top w:val="single" w:sz="4" w:space="0" w:color="000000"/>
+              <w:left w:val="single" w:sz="4" w:space="0" w:color="000000"/>
+              <w:bottom w:val="single" w:sz="4" w:space="0" w:color="000000"/>
+              <w:right w:val="single" w:sz="4" w:space="0" w:color="000000"/>
+            </w:tcBorders>
+          </w:tcPr>
+          <w:p>
+            <w:pPr>
+              <w:pStyle w:val="TableContents"/>
+            </w:pPr>
+          </w:p>
+        </w:tc>
+      </w:tr>
+      <w:tr>
+        <w:tc>
+          <w:tcPr>
+            <w:tcW w:w="3284" w:type="dxa"/>
+            <w:tcBorders>
+              <w:top w:val="single" w:sz="4" w:space="0" w:color="000000"/>
+              <w:left w:val="single" w:sz="4" w:space="0" w:color="000000"/>
+              <w:bottom w:val="single" w:sz="4" w:space="0" w:color="000000"/>
+              <w:right w:val="single" w:sz="4" w:space="0" w:color="000000"/>
+            </w:tcBorders>
+          </w:tcPr>
+          <w:p>
+            <w:pPr>
+              <w:pStyle w:val="TableContents"/>
+            </w:pPr>
+            <w:r>
+              <w:lastRenderedPageBreak/>
+              <w:t>Data Architecture</w:t>
+            </w:r>
+          </w:p>
+        </w:tc>
+        <w:tc>
+          <w:tcPr>
+            <w:tcW w:w="3286" w:type="dxa"/>
+            <w:tcBorders>
+              <w:top w:val="single" w:sz="4" w:space="0" w:color="000000"/>
+              <w:left w:val="single" w:sz="4" w:space="0" w:color="000000"/>
+              <w:bottom w:val="single" w:sz="4" w:space="0" w:color="000000"/>
+              <w:right w:val="single" w:sz="4" w:space="0" w:color="000000"/>
+            </w:tcBorders>
+          </w:tcPr>
+          <w:p>
+            <w:pPr>
+              <w:pStyle w:val="TableContents"/>
+            </w:pPr>
+            <w:r>
+              <w:t>Invalid Enumerations</w:t>
+            </w:r>
+          </w:p>
+        </w:tc>
+        <w:tc>
+          <w:tcPr>
+            <w:tcW w:w="3286" w:type="dxa"/>
+            <w:tcBorders>
+              <w:top w:val="single" w:sz="4" w:space="0" w:color="000000"/>
+              <w:left w:val="single" w:sz="4" w:space="0" w:color="000000"/>
+              <w:bottom w:val="single" w:sz="4" w:space="0" w:color="000000"/>
+              <w:right w:val="single" w:sz="4" w:space="0" w:color="000000"/>
+            </w:tcBorders>
+          </w:tcPr>
+          <w:p>
+            <w:pPr>
+              <w:pStyle w:val="TableContents"/>
+            </w:pPr>
+            <w:r>
+              <w:t>Correct Enumerations</w:t>
+            </w:r>
+          </w:p>
+        </w:tc>
+      </w:tr>
+      <w:tr>
+        <w:tc>
+          <w:tcPr>
+            <w:tcW w:w="3284" w:type="dxa"/>
+            <w:tcBorders>
+              <w:top w:val="single" w:sz="4" w:space="0" w:color="000000"/>
+              <w:left w:val="single" w:sz="4" w:space="0" w:color="000000"/>
+              <w:bottom w:val="single" w:sz="4" w:space="0" w:color="000000"/>
+              <w:right w:val="single" w:sz="4" w:space="0" w:color="000000"/>
+            </w:tcBorders>
+          </w:tcPr>
+          <w:p>
+            <w:pPr>
+              <w:pStyle w:val="TableContents"/>
+            </w:pPr>
+          </w:p>
+        </w:tc>
+        <w:tc>
+          <w:tcPr>
+            <w:tcW w:w="3286" w:type="dxa"/>
+            <w:tcBorders>
+              <w:top w:val="single" w:sz="4" w:space="0" w:color="000000"/>
+              <w:left w:val="single" w:sz="4" w:space="0" w:color="000000"/>
+              <w:bottom w:val="single" w:sz="4" w:space="0" w:color="000000"/>
+              <w:right w:val="single" w:sz="4" w:space="0" w:color="000000"/>
+            </w:tcBorders>
+          </w:tcPr>
+          <w:p>
+            <w:pPr>
+              <w:pStyle w:val="TableContents"/>
+            </w:pPr>
+            <w:r>
+              <w:t>A Class diagrams has more than 15 elements</w:t>
+            </w:r>
+          </w:p>
+        </w:tc>
+        <w:tc>
+          <w:tcPr>
+            <w:tcW w:w="3286" w:type="dxa"/>
+            <w:tcBorders>
+              <w:top w:val="single" w:sz="4" w:space="0" w:color="000000"/>
+              <w:left w:val="single" w:sz="4" w:space="0" w:color="000000"/>
+              <w:bottom w:val="single" w:sz="4" w:space="0" w:color="000000"/>
+              <w:right w:val="single" w:sz="4" w:space="0" w:color="000000"/>
+            </w:tcBorders>
+          </w:tcPr>
+          <w:p>
+            <w:pPr>
+              <w:pStyle w:val="TableContents"/>
+            </w:pPr>
+            <w:r>
+              <w:t>A Class diagram should have maximum 15 elements</w:t>
+            </w:r>
+          </w:p>
+        </w:tc>
+      </w:tr>
+      <w:tr>
+        <w:tc>
+          <w:tcPr>
+            <w:tcW w:w="3284" w:type="dxa"/>
+            <w:tcBorders>
+              <w:top w:val="single" w:sz="4" w:space="0" w:color="000000"/>
+              <w:left w:val="single" w:sz="4" w:space="0" w:color="000000"/>
+              <w:bottom w:val="single" w:sz="4" w:space="0" w:color="000000"/>
+              <w:right w:val="single" w:sz="4" w:space="0" w:color="000000"/>
+            </w:tcBorders>
+          </w:tcPr>
+          <w:p>
+            <w:pPr>
+              <w:pStyle w:val="TableContents"/>
+            </w:pPr>
+          </w:p>
+        </w:tc>
+        <w:tc>
+          <w:tcPr>
+            <w:tcW w:w="3286" w:type="dxa"/>
+            <w:tcBorders>
+              <w:top w:val="single" w:sz="4" w:space="0" w:color="000000"/>
+              <w:left w:val="single" w:sz="4" w:space="0" w:color="000000"/>
+              <w:bottom w:val="single" w:sz="4" w:space="0" w:color="000000"/>
+              <w:right w:val="single" w:sz="4" w:space="0" w:color="000000"/>
+            </w:tcBorders>
+          </w:tcPr>
+          <w:p>
+            <w:pPr>
+              <w:pStyle w:val="TableContents"/>
+            </w:pPr>
+            <w:r>
+              <w:t>Invalid or missing Datatypes</w:t>
+            </w:r>
+          </w:p>
+        </w:tc>
+        <w:tc>
+          <w:tcPr>
+            <w:tcW w:w="3286" w:type="dxa"/>
+            <w:tcBorders>
+              <w:top w:val="single" w:sz="4" w:space="0" w:color="000000"/>
+              <w:left w:val="single" w:sz="4" w:space="0" w:color="000000"/>
+              <w:bottom w:val="single" w:sz="4" w:space="0" w:color="000000"/>
+              <w:right w:val="single" w:sz="4" w:space="0" w:color="000000"/>
+            </w:tcBorders>
+          </w:tcPr>
+          <w:p>
+            <w:pPr>
+              <w:pStyle w:val="TableContents"/>
+            </w:pPr>
+            <w:r>
+              <w:t>All the Data types must be described in a class</w:t>
+            </w:r>
+          </w:p>
+        </w:tc>
+      </w:tr>
+      <w:tr>
+        <w:tc>
+          <w:tcPr>
+            <w:tcW w:w="3284" w:type="dxa"/>
+            <w:tcBorders>
+              <w:top w:val="single" w:sz="4" w:space="0" w:color="000000"/>
+              <w:left w:val="single" w:sz="4" w:space="0" w:color="000000"/>
+              <w:bottom w:val="single" w:sz="4" w:space="0" w:color="000000"/>
+              <w:right w:val="single" w:sz="4" w:space="0" w:color="000000"/>
+            </w:tcBorders>
+          </w:tcPr>
+          <w:p>
+            <w:pPr>
+              <w:pStyle w:val="TableContents"/>
+            </w:pPr>
+          </w:p>
+        </w:tc>
+        <w:tc>
+          <w:tcPr>
+            <w:tcW w:w="3286" w:type="dxa"/>
+            <w:tcBorders>
+              <w:top w:val="single" w:sz="4" w:space="0" w:color="000000"/>
+              <w:left w:val="single" w:sz="4" w:space="0" w:color="000000"/>
+              <w:bottom w:val="single" w:sz="4" w:space="0" w:color="000000"/>
+              <w:right w:val="single" w:sz="4" w:space="0" w:color="000000"/>
+            </w:tcBorders>
+          </w:tcPr>
+          <w:p>
+            <w:pPr>
+              <w:pStyle w:val="TableContents"/>
+            </w:pPr>
+            <w:r>
+              <w:t>Enumerations without values</w:t>
+            </w:r>
+          </w:p>
+        </w:tc>
+        <w:tc>
+          <w:tcPr>
+            <w:tcW w:w="3286" w:type="dxa"/>
+            <w:tcBorders>
+              <w:top w:val="single" w:sz="4" w:space="0" w:color="000000"/>
+              <w:left w:val="single" w:sz="4" w:space="0" w:color="000000"/>
+              <w:bottom w:val="single" w:sz="4" w:space="0" w:color="000000"/>
+              <w:right w:val="single" w:sz="4" w:space="0" w:color="000000"/>
+            </w:tcBorders>
+          </w:tcPr>
+          <w:p>
+            <w:pPr>
+              <w:pStyle w:val="TableContents"/>
+            </w:pPr>
+            <w:r>
+              <w:t>An Enumeration must have at least 1 value.</w:t>
+            </w:r>
+          </w:p>
+        </w:tc>
+      </w:tr>
+      <w:tr>
+        <w:tc>
+          <w:tcPr>
+            <w:tcW w:w="3284" w:type="dxa"/>
+            <w:tcBorders>
+              <w:top w:val="single" w:sz="4" w:space="0" w:color="000000"/>
+              <w:left w:val="single" w:sz="4" w:space="0" w:color="000000"/>
+              <w:bottom w:val="single" w:sz="4" w:space="0" w:color="000000"/>
+              <w:right w:val="single" w:sz="4" w:space="0" w:color="000000"/>
+            </w:tcBorders>
+          </w:tcPr>
+          <w:p>
+            <w:pPr>
+              <w:pStyle w:val="TableContents"/>
+            </w:pPr>
+          </w:p>
+        </w:tc>
+        <w:tc>
+          <w:tcPr>
+            <w:tcW w:w="3286" w:type="dxa"/>
+            <w:tcBorders>
+              <w:top w:val="single" w:sz="4" w:space="0" w:color="000000"/>
+              <w:left w:val="single" w:sz="4" w:space="0" w:color="000000"/>
+              <w:bottom w:val="single" w:sz="4" w:space="0" w:color="000000"/>
+              <w:right w:val="single" w:sz="4" w:space="0" w:color="000000"/>
+            </w:tcBorders>
+          </w:tcPr>
+          <w:p>
+            <w:pPr>
+              <w:pStyle w:val="TableContents"/>
+            </w:pPr>
+            <w:r>
+              <w:t>A Model class has no name (or empty name)</w:t>
+            </w:r>
+          </w:p>
+        </w:tc>
+        <w:tc>
+          <w:tcPr>
+            <w:tcW w:w="3286" w:type="dxa"/>
+            <w:tcBorders>
+              <w:top w:val="single" w:sz="4" w:space="0" w:color="000000"/>
+              <w:left w:val="single" w:sz="4" w:space="0" w:color="000000"/>
+              <w:bottom w:val="single" w:sz="4" w:space="0" w:color="000000"/>
+              <w:right w:val="single" w:sz="4" w:space="0" w:color="000000"/>
+            </w:tcBorders>
+          </w:tcPr>
+          <w:p>
+            <w:pPr>
+              <w:pStyle w:val="TableContents"/>
+            </w:pPr>
+            <w:r>
+              <w:t>An Entity has no name (or empty name)</w:t>
+            </w:r>
+          </w:p>
+        </w:tc>
+      </w:tr>
+      <w:tr>
+        <w:tc>
+          <w:tcPr>
+            <w:tcW w:w="3284" w:type="dxa"/>
+            <w:tcBorders>
+              <w:top w:val="single" w:sz="4" w:space="0" w:color="000000"/>
+              <w:left w:val="single" w:sz="4" w:space="0" w:color="000000"/>
+              <w:bottom w:val="single" w:sz="4" w:space="0" w:color="000000"/>
+              <w:right w:val="single" w:sz="4" w:space="0" w:color="000000"/>
+            </w:tcBorders>
+          </w:tcPr>
+          <w:p>
+            <w:pPr>
+              <w:pStyle w:val="TableContents"/>
+            </w:pPr>
+          </w:p>
+        </w:tc>
+        <w:tc>
+          <w:tcPr>
+            <w:tcW w:w="3286" w:type="dxa"/>
+            <w:tcBorders>
+              <w:top w:val="single" w:sz="4" w:space="0" w:color="000000"/>
+              <w:left w:val="single" w:sz="4" w:space="0" w:color="000000"/>
+              <w:bottom w:val="single" w:sz="4" w:space="0" w:color="000000"/>
+              <w:right w:val="single" w:sz="4" w:space="0" w:color="000000"/>
+            </w:tcBorders>
+          </w:tcPr>
+          <w:p>
+            <w:pPr>
+              <w:pStyle w:val="TableContents"/>
+            </w:pPr>
+            <w:r>
+              <w:t>An Association class is not related to other class(es)</w:t>
+            </w:r>
+          </w:p>
+        </w:tc>
+        <w:tc>
+          <w:tcPr>
+            <w:tcW w:w="3286" w:type="dxa"/>
+            <w:tcBorders>
+              <w:top w:val="single" w:sz="4" w:space="0" w:color="000000"/>
+              <w:left w:val="single" w:sz="4" w:space="0" w:color="000000"/>
+              <w:bottom w:val="single" w:sz="4" w:space="0" w:color="000000"/>
+              <w:right w:val="single" w:sz="4" w:space="0" w:color="000000"/>
+            </w:tcBorders>
+          </w:tcPr>
+          <w:p>
+            <w:pPr>
+              <w:pStyle w:val="TableContents"/>
+            </w:pPr>
+            <w:r>
+              <w:t>Association should be related or connected to other class(es)</w:t>
+            </w:r>
+          </w:p>
+        </w:tc>
+      </w:tr>
+      <w:tr>
+        <w:tc>
+          <w:tcPr>
+            <w:tcW w:w="3284" w:type="dxa"/>
+            <w:tcBorders>
+              <w:top w:val="single" w:sz="4" w:space="0" w:color="000000"/>
+              <w:left w:val="single" w:sz="4" w:space="0" w:color="000000"/>
+              <w:bottom w:val="single" w:sz="4" w:space="0" w:color="000000"/>
+              <w:right w:val="single" w:sz="4" w:space="0" w:color="000000"/>
+            </w:tcBorders>
+          </w:tcPr>
+          <w:p>
+            <w:pPr>
+              <w:pStyle w:val="TableContents"/>
+            </w:pPr>
+          </w:p>
+        </w:tc>
+        <w:tc>
+          <w:tcPr>
+            <w:tcW w:w="3286" w:type="dxa"/>
+            <w:tcBorders>
+              <w:top w:val="single" w:sz="4" w:space="0" w:color="000000"/>
+              <w:left w:val="single" w:sz="4" w:space="0" w:color="000000"/>
+              <w:bottom w:val="single" w:sz="4" w:space="0" w:color="000000"/>
+              <w:right w:val="single" w:sz="4" w:space="0" w:color="000000"/>
+            </w:tcBorders>
+          </w:tcPr>
+          <w:p>
+            <w:pPr>
+              <w:pStyle w:val="TableContents"/>
+            </w:pPr>
+            <w:r>
+              <w:t>The Attribute documentation is in HTML format rather than in plain text</w:t>
+            </w:r>
+          </w:p>
+        </w:tc>
+        <w:tc>
+          <w:tcPr>
+            <w:tcW w:w="3286" w:type="dxa"/>
+            <w:tcBorders>
+              <w:top w:val="single" w:sz="4" w:space="0" w:color="000000"/>
+              <w:left w:val="single" w:sz="4" w:space="0" w:color="000000"/>
+              <w:bottom w:val="single" w:sz="4" w:space="0" w:color="000000"/>
+              <w:right w:val="single" w:sz="4" w:space="0" w:color="000000"/>
+            </w:tcBorders>
+          </w:tcPr>
+          <w:p>
+            <w:pPr>
+              <w:pStyle w:val="TableContents"/>
+            </w:pPr>
+            <w:r>
+              <w:t>The Attribute documentation should be in plain text</w:t>
+            </w:r>
+          </w:p>
+        </w:tc>
+      </w:tr>
+      <w:tr>
+        <w:tc>
+          <w:tcPr>
+            <w:tcW w:w="3284" w:type="dxa"/>
+            <w:tcBorders>
+              <w:top w:val="single" w:sz="4" w:space="0" w:color="000000"/>
+              <w:left w:val="single" w:sz="4" w:space="0" w:color="000000"/>
+              <w:bottom w:val="single" w:sz="4" w:space="0" w:color="000000"/>
+              <w:right w:val="single" w:sz="4" w:space="0" w:color="000000"/>
+            </w:tcBorders>
+          </w:tcPr>
+          <w:p>
+            <w:pPr>
+              <w:pStyle w:val="TableContents"/>
+            </w:pPr>
+          </w:p>
+        </w:tc>
+        <w:tc>
+          <w:tcPr>
+            <w:tcW w:w="3286" w:type="dxa"/>
+            <w:tcBorders>
+              <w:top w:val="single" w:sz="4" w:space="0" w:color="000000"/>
+              <w:left w:val="single" w:sz="4" w:space="0" w:color="000000"/>
+              <w:bottom w:val="single" w:sz="4" w:space="0" w:color="000000"/>
+              <w:right w:val="single" w:sz="4" w:space="0" w:color="000000"/>
+            </w:tcBorders>
+          </w:tcPr>
+          <w:p>
+            <w:pPr>
+              <w:pStyle w:val="TableContents"/>
+            </w:pPr>
+            <w:r>
+              <w:t>Association documentation should not contain a long dash '–' character</w:t>
+            </w:r>
+          </w:p>
+        </w:tc>
+        <w:tc>
+          <w:tcPr>
+            <w:tcW w:w="3286" w:type="dxa"/>
+            <w:tcBorders>
+              <w:top w:val="single" w:sz="4" w:space="0" w:color="000000"/>
+              <w:left w:val="single" w:sz="4" w:space="0" w:color="000000"/>
+              <w:bottom w:val="single" w:sz="4" w:space="0" w:color="000000"/>
+              <w:right w:val="single" w:sz="4" w:space="0" w:color="000000"/>
+            </w:tcBorders>
+          </w:tcPr>
+          <w:p>
+            <w:pPr>
+              <w:pStyle w:val="TableContents"/>
+            </w:pPr>
+            <w:r>
+              <w:t>Association documentation should not contain a long dash '–' character</w:t>
+            </w:r>
+          </w:p>
+        </w:tc>
+      </w:tr>
+      <w:tr>
+        <w:tc>
+          <w:tcPr>
+            <w:tcW w:w="3284" w:type="dxa"/>
+            <w:tcBorders>
+              <w:top w:val="single" w:sz="4" w:space="0" w:color="000000"/>
+              <w:left w:val="single" w:sz="4" w:space="0" w:color="000000"/>
+              <w:bottom w:val="single" w:sz="4" w:space="0" w:color="000000"/>
+              <w:right w:val="single" w:sz="4" w:space="0" w:color="000000"/>
+            </w:tcBorders>
+          </w:tcPr>
+          <w:p>
+            <w:pPr>
+              <w:pStyle w:val="TableContents"/>
+            </w:pPr>
+          </w:p>
+        </w:tc>
+        <w:tc>
+          <w:tcPr>
+            <w:tcW w:w="3286" w:type="dxa"/>
+            <w:tcBorders>
+              <w:top w:val="single" w:sz="4" w:space="0" w:color="000000"/>
+              <w:left w:val="single" w:sz="4" w:space="0" w:color="000000"/>
+              <w:bottom w:val="single" w:sz="4" w:space="0" w:color="000000"/>
+              <w:right w:val="single" w:sz="4" w:space="0" w:color="000000"/>
+            </w:tcBorders>
+          </w:tcPr>
+          <w:p>
+            <w:pPr>
+              <w:pStyle w:val="TableContents"/>
+            </w:pPr>
+            <w:r>
+              <w:t>A Datatype/Enumeration documentation contain a long dash '–' character</w:t>
+            </w:r>
+          </w:p>
+        </w:tc>
+        <w:tc>
+          <w:tcPr>
+            <w:tcW w:w="3286" w:type="dxa"/>
+            <w:tcBorders>
+              <w:top w:val="single" w:sz="4" w:space="0" w:color="000000"/>
+              <w:left w:val="single" w:sz="4" w:space="0" w:color="000000"/>
+              <w:bottom w:val="single" w:sz="4" w:space="0" w:color="000000"/>
+              <w:right w:val="single" w:sz="4" w:space="0" w:color="000000"/>
+            </w:tcBorders>
+          </w:tcPr>
+          <w:p>
+            <w:pPr>
+              <w:pStyle w:val="TableContents"/>
+            </w:pPr>
+            <w:r>
+              <w:t>Datatype/Enumeration documentation should not contain a long dash '–' character</w:t>
+            </w:r>
+          </w:p>
+        </w:tc>
+      </w:tr>
+      <w:tr>
+        <w:tc>
+          <w:tcPr>
+            <w:tcW w:w="3284" w:type="dxa"/>
+            <w:tcBorders>
+              <w:top w:val="single" w:sz="4" w:space="0" w:color="000000"/>
+              <w:left w:val="single" w:sz="4" w:space="0" w:color="000000"/>
+              <w:bottom w:val="single" w:sz="4" w:space="0" w:color="000000"/>
+              <w:right w:val="single" w:sz="4" w:space="0" w:color="000000"/>
+            </w:tcBorders>
+          </w:tcPr>
+          <w:p>
+            <w:pPr>
+              <w:pStyle w:val="TableContents"/>
+            </w:pPr>
+          </w:p>
+        </w:tc>
+        <w:tc>
+          <w:tcPr>
+            <w:tcW w:w="3286" w:type="dxa"/>
+            <w:tcBorders>
+              <w:top w:val="single" w:sz="4" w:space="0" w:color="000000"/>
+              <w:left w:val="single" w:sz="4" w:space="0" w:color="000000"/>
+              <w:bottom w:val="single" w:sz="4" w:space="0" w:color="000000"/>
+              <w:right w:val="single" w:sz="4" w:space="0" w:color="000000"/>
+            </w:tcBorders>
+          </w:tcPr>
+          <w:p>
+            <w:pPr>
+              <w:pStyle w:val="TableContents"/>
+            </w:pPr>
+            <w:r>
+              <w:t>Datatype/Enumeration documentation should not be in the HTML format</w:t>
+            </w:r>
+          </w:p>
+        </w:tc>
+        <w:tc>
+          <w:tcPr>
+            <w:tcW w:w="3286" w:type="dxa"/>
+            <w:tcBorders>
+              <w:top w:val="single" w:sz="4" w:space="0" w:color="000000"/>
+              <w:left w:val="single" w:sz="4" w:space="0" w:color="000000"/>
+              <w:bottom w:val="single" w:sz="4" w:space="0" w:color="000000"/>
+              <w:right w:val="single" w:sz="4" w:space="0" w:color="000000"/>
+            </w:tcBorders>
+          </w:tcPr>
+          <w:p>
+            <w:pPr>
+              <w:pStyle w:val="TableContents"/>
+            </w:pPr>
+            <w:r>
+              <w:t>Datatype/Enumeration documentation should</w:t>
+            </w:r>
+            <w:r>
+              <w:t xml:space="preserve"> </w:t>
+            </w:r>
+            <w:r>
+              <w:t>be in the plain text format</w:t>
+            </w:r>
+          </w:p>
+        </w:tc>
+      </w:tr>
+      <w:tr>
+        <w:tc>
+          <w:tcPr>
+            <w:tcW w:w="3284" w:type="dxa"/>
+            <w:tcBorders>
+              <w:top w:val="single" w:sz="4" w:space="0" w:color="000000"/>
+              <w:left w:val="single" w:sz="4" w:space="0" w:color="000000"/>
+              <w:bottom w:val="single" w:sz="4" w:space="0" w:color="000000"/>
+              <w:right w:val="single" w:sz="4" w:space="0" w:color="000000"/>
+            </w:tcBorders>
+          </w:tcPr>
+          <w:p>
+            <w:pPr>
+              <w:pStyle w:val="TableContents"/>
+            </w:pPr>
+          </w:p>
+        </w:tc>
+        <w:tc>
+          <w:tcPr>
+            <w:tcW w:w="3286" w:type="dxa"/>
+            <w:tcBorders>
+              <w:top w:val="single" w:sz="4" w:space="0" w:color="000000"/>
+              <w:left w:val="single" w:sz="4" w:space="0" w:color="000000"/>
+              <w:bottom w:val="single" w:sz="4" w:space="0" w:color="000000"/>
+              <w:right w:val="single" w:sz="4" w:space="0" w:color="000000"/>
+            </w:tcBorders>
+          </w:tcPr>
+          <w:p>
+            <w:pPr>
+              <w:pStyle w:val="TableContents"/>
+            </w:pPr>
+            <w:r>
+              <w:t>Datatype/Enumeration does not have any documentation</w:t>
+            </w:r>
+          </w:p>
+        </w:tc>
+        <w:tc>
+          <w:tcPr>
+            <w:tcW w:w="3286" w:type="dxa"/>
+            <w:tcBorders>
+              <w:top w:val="single" w:sz="4" w:space="0" w:color="000000"/>
+              <w:left w:val="single" w:sz="4" w:space="0" w:color="000000"/>
+              <w:bottom w:val="single" w:sz="4" w:space="0" w:color="000000"/>
+              <w:right w:val="single" w:sz="4" w:space="0" w:color="000000"/>
+            </w:tcBorders>
+          </w:tcPr>
+          <w:p>
+            <w:pPr>
+              <w:pStyle w:val="TableContents"/>
+            </w:pPr>
+            <w:r>
+              <w:t>Datatype/Enumeration should have some documentation</w:t>
+            </w:r>
+          </w:p>
+        </w:tc>
+      </w:tr>
+      <w:tr>
+        <w:tc>
+          <w:tcPr>
+            <w:tcW w:w="3284" w:type="dxa"/>
+            <w:tcBorders>
+              <w:top w:val="single" w:sz="4" w:space="0" w:color="000000"/>
+              <w:left w:val="single" w:sz="4" w:space="0" w:color="000000"/>
+              <w:bottom w:val="single" w:sz="4" w:space="0" w:color="000000"/>
+              <w:right w:val="single" w:sz="4" w:space="0" w:color="000000"/>
+            </w:tcBorders>
+          </w:tcPr>
+          <w:p>
+            <w:pPr>
+              <w:pStyle w:val="TableContents"/>
+            </w:pPr>
+          </w:p>
+        </w:tc>
+        <w:tc>
+          <w:tcPr>
+            <w:tcW w:w="3286" w:type="dxa"/>
+            <w:tcBorders>
+              <w:top w:val="single" w:sz="4" w:space="0" w:color="000000"/>
+              <w:left w:val="single" w:sz="4" w:space="0" w:color="000000"/>
+              <w:bottom w:val="single" w:sz="4" w:space="0" w:color="000000"/>
+              <w:right w:val="single" w:sz="4" w:space="0" w:color="000000"/>
+            </w:tcBorders>
+          </w:tcPr>
+          <w:p>
+            <w:pPr>
+              <w:pStyle w:val="TableContents"/>
+            </w:pPr>
+            <w:r>
+              <w:t>Classes containing Attributes without datatype</w:t>
+            </w:r>
+          </w:p>
+        </w:tc>
+        <w:tc>
+          <w:tcPr>
+            <w:tcW w:w="3286" w:type="dxa"/>
+            <w:tcBorders>
+              <w:top w:val="single" w:sz="4" w:space="0" w:color="000000"/>
+              <w:left w:val="single" w:sz="4" w:space="0" w:color="000000"/>
+              <w:bottom w:val="single" w:sz="4" w:space="0" w:color="000000"/>
+              <w:right w:val="single" w:sz="4" w:space="0" w:color="000000"/>
+            </w:tcBorders>
+          </w:tcPr>
+          <w:p>
+            <w:pPr>
+              <w:pStyle w:val="TableContents"/>
+            </w:pPr>
+            <w:r>
+              <w:t>Every Attribute of a Class must have a Datatype</w:t>
+            </w:r>
+          </w:p>
+        </w:tc>
+      </w:tr>
+      <w:tr>
+        <w:tc>
+          <w:tcPr>
+            <w:tcW w:w="3284" w:type="dxa"/>
+            <w:tcBorders>
+              <w:top w:val="single" w:sz="4" w:space="0" w:color="000000"/>
+              <w:left w:val="single" w:sz="4" w:space="0" w:color="000000"/>
+              <w:bottom w:val="single" w:sz="4" w:space="0" w:color="000000"/>
+              <w:right w:val="single" w:sz="4" w:space="0" w:color="000000"/>
+            </w:tcBorders>
+          </w:tcPr>
+          <w:p>
+            <w:pPr>
+              <w:pStyle w:val="TableContents"/>
+            </w:pPr>
+          </w:p>
+        </w:tc>
+        <w:tc>
+          <w:tcPr>
+            <w:tcW w:w="3286" w:type="dxa"/>
+            <w:tcBorders>
+              <w:top w:val="single" w:sz="4" w:space="0" w:color="000000"/>
+              <w:left w:val="single" w:sz="4" w:space="0" w:color="000000"/>
+              <w:bottom w:val="single" w:sz="4" w:space="0" w:color="000000"/>
+              <w:right w:val="single" w:sz="4" w:space="0" w:color="000000"/>
+            </w:tcBorders>
+          </w:tcPr>
+          <w:p>
+            <w:pPr>
+              <w:pStyle w:val="TableContents"/>
+            </w:pPr>
+            <w:r>
+              <w:t>Two classes with the same name in the model</w:t>
+            </w:r>
+          </w:p>
+        </w:tc>
+        <w:tc>
+          <w:tcPr>
+            <w:tcW w:w="3286" w:type="dxa"/>
+            <w:tcBorders>
+              <w:top w:val="single" w:sz="4" w:space="0" w:color="000000"/>
+              <w:left w:val="single" w:sz="4" w:space="0" w:color="000000"/>
+              <w:bottom w:val="single" w:sz="4" w:space="0" w:color="000000"/>
+              <w:right w:val="single" w:sz="4" w:space="0" w:color="000000"/>
+            </w:tcBorders>
+          </w:tcPr>
+          <w:p>
+            <w:pPr>
+              <w:pStyle w:val="TableContents"/>
+            </w:pPr>
+            <w:r>
+              <w:t>Two classes with the same name cannot be in the same model</w:t>
+            </w:r>
+          </w:p>
+        </w:tc>
+      </w:tr>
+      <w:tr>
+        <w:tc>
+          <w:tcPr>
+            <w:tcW w:w="3284" w:type="dxa"/>
+            <w:tcBorders>
+              <w:top w:val="single" w:sz="4" w:space="0" w:color="000000"/>
+              <w:left w:val="single" w:sz="4" w:space="0" w:color="000000"/>
+              <w:bottom w:val="single" w:sz="4" w:space="0" w:color="000000"/>
+              <w:right w:val="single" w:sz="4" w:space="0" w:color="000000"/>
+            </w:tcBorders>
+          </w:tcPr>
+          <w:p>
+            <w:pPr>
+              <w:pStyle w:val="TableContents"/>
+            </w:pPr>
+          </w:p>
+        </w:tc>
+        <w:tc>
+          <w:tcPr>
+            <w:tcW w:w="3286" w:type="dxa"/>
+            <w:tcBorders>
+              <w:top w:val="single" w:sz="4" w:space="0" w:color="000000"/>
+              <w:left w:val="single" w:sz="4" w:space="0" w:color="000000"/>
+              <w:bottom w:val="single" w:sz="4" w:space="0" w:color="000000"/>
+              <w:right w:val="single" w:sz="4" w:space="0" w:color="000000"/>
+            </w:tcBorders>
+          </w:tcPr>
+          <w:p>
+            <w:pPr>
+              <w:pStyle w:val="TableContents"/>
+            </w:pPr>
+            <w:proofErr w:type="spellStart"/>
+            <w:r>
+              <w:t>dModelClass</w:t>
+            </w:r>
+            <w:proofErr w:type="spellEnd"/>
+            <w:r>
+              <w:t xml:space="preserve"> is without any relations to other entities</w:t>
+            </w:r>
+          </w:p>
+        </w:tc>
+        <w:tc>
+          <w:tcPr>
+            <w:tcW w:w="3286" w:type="dxa"/>
+            <w:tcBorders>
+              <w:top w:val="single" w:sz="4" w:space="0" w:color="000000"/>
+              <w:left w:val="single" w:sz="4" w:space="0" w:color="000000"/>
+              <w:bottom w:val="single" w:sz="4" w:space="0" w:color="000000"/>
+              <w:right w:val="single" w:sz="4" w:space="0" w:color="000000"/>
+            </w:tcBorders>
+          </w:tcPr>
+          <w:p>
+            <w:pPr>
+              <w:pStyle w:val="TableContents"/>
+            </w:pPr>
+            <w:proofErr w:type="spellStart"/>
+            <w:r>
+              <w:t>Entitie</w:t>
+            </w:r>
+            <w:proofErr w:type="spellEnd"/>
+            <w:r>
+              <w:t>(s) are without any relations to other entities. This validation skips entities which are marked as &lt;&lt;</w:t>
+            </w:r>
+            <w:proofErr w:type="spellStart"/>
+            <w:r>
+              <w:t>baseType</w:t>
+            </w:r>
+            <w:proofErr w:type="spellEnd"/>
+            <w:r>
+              <w:t>&gt;&gt;</w:t>
+            </w:r>
+          </w:p>
+        </w:tc>
+      </w:tr>
+      <w:tr>
+        <w:tc>
+          <w:tcPr>
+            <w:tcW w:w="3284" w:type="dxa"/>
+            <w:tcBorders>
+              <w:top w:val="single" w:sz="4" w:space="0" w:color="000000"/>
+              <w:left w:val="single" w:sz="4" w:space="0" w:color="000000"/>
+              <w:bottom w:val="single" w:sz="4" w:space="0" w:color="000000"/>
+              <w:right w:val="single" w:sz="4" w:space="0" w:color="000000"/>
+            </w:tcBorders>
+          </w:tcPr>
+          <w:p>
+            <w:pPr>
+              <w:pStyle w:val="TableContents"/>
+            </w:pPr>
+          </w:p>
+        </w:tc>
+        <w:tc>
+          <w:tcPr>
+            <w:tcW w:w="3286" w:type="dxa"/>
+            <w:tcBorders>
+              <w:top w:val="single" w:sz="4" w:space="0" w:color="000000"/>
+              <w:left w:val="single" w:sz="4" w:space="0" w:color="000000"/>
+              <w:bottom w:val="single" w:sz="4" w:space="0" w:color="000000"/>
+              <w:right w:val="single" w:sz="4" w:space="0" w:color="000000"/>
+            </w:tcBorders>
+          </w:tcPr>
+          <w:p>
+            <w:pPr>
+              <w:pStyle w:val="TableContents"/>
+            </w:pPr>
+            <w:r>
+              <w:t>Entity does not have any documentation</w:t>
+            </w:r>
+          </w:p>
+        </w:tc>
+        <w:tc>
+          <w:tcPr>
+            <w:tcW w:w="3286" w:type="dxa"/>
+            <w:tcBorders>
+              <w:top w:val="single" w:sz="4" w:space="0" w:color="000000"/>
+              <w:left w:val="single" w:sz="4" w:space="0" w:color="000000"/>
+              <w:bottom w:val="single" w:sz="4" w:space="0" w:color="000000"/>
+              <w:right w:val="single" w:sz="4" w:space="0" w:color="000000"/>
+            </w:tcBorders>
+          </w:tcPr>
+          <w:p>
+            <w:pPr>
+              <w:pStyle w:val="TableContents"/>
+            </w:pPr>
+            <w:r>
+              <w:t>Every Entity should have some documentation</w:t>
+            </w:r>
+          </w:p>
+        </w:tc>
+      </w:tr>
+      <w:tr>
+        <w:tc>
+          <w:tcPr>
+            <w:tcW w:w="3284" w:type="dxa"/>
+            <w:tcBorders>
+              <w:top w:val="single" w:sz="4" w:space="0" w:color="000000"/>
+              <w:left w:val="single" w:sz="4" w:space="0" w:color="000000"/>
+              <w:bottom w:val="single" w:sz="4" w:space="0" w:color="000000"/>
+              <w:right w:val="single" w:sz="4" w:space="0" w:color="000000"/>
+            </w:tcBorders>
+          </w:tcPr>
+          <w:p>
+            <w:pPr>
+              <w:pStyle w:val="TableContents"/>
+            </w:pPr>
+          </w:p>
+        </w:tc>
+        <w:tc>
+          <w:tcPr>
+            <w:tcW w:w="3286" w:type="dxa"/>
+            <w:tcBorders>
+              <w:top w:val="single" w:sz="4" w:space="0" w:color="000000"/>
+              <w:left w:val="single" w:sz="4" w:space="0" w:color="000000"/>
+              <w:bottom w:val="single" w:sz="4" w:space="0" w:color="000000"/>
+              <w:right w:val="single" w:sz="4" w:space="0" w:color="000000"/>
+            </w:tcBorders>
+          </w:tcPr>
+          <w:p>
+            <w:pPr>
+              <w:pStyle w:val="TableContents"/>
+            </w:pPr>
+            <w:r>
+              <w:t>Entity is not directly derived from more than one base class</w:t>
+            </w:r>
+          </w:p>
+        </w:tc>
+        <w:tc>
+          <w:tcPr>
+            <w:tcW w:w="3286" w:type="dxa"/>
+            <w:tcBorders>
+              <w:top w:val="single" w:sz="4" w:space="0" w:color="000000"/>
+              <w:left w:val="single" w:sz="4" w:space="0" w:color="000000"/>
+              <w:bottom w:val="single" w:sz="4" w:space="0" w:color="000000"/>
+              <w:right w:val="single" w:sz="4" w:space="0" w:color="000000"/>
+            </w:tcBorders>
+          </w:tcPr>
+          <w:p>
+            <w:pPr>
+              <w:pStyle w:val="TableContents"/>
+            </w:pPr>
+            <w:r>
+              <w:t>Entity should be directly derived from more than one base class</w:t>
+            </w:r>
+          </w:p>
+        </w:tc>
+      </w:tr>
+      <w:tr>
+        <w:tc>
+          <w:tcPr>
+            <w:tcW w:w="3284" w:type="dxa"/>
+            <w:tcBorders>
+              <w:top w:val="single" w:sz="4" w:space="0" w:color="000000"/>
+              <w:left w:val="single" w:sz="4" w:space="0" w:color="000000"/>
+              <w:bottom w:val="single" w:sz="4" w:space="0" w:color="000000"/>
+              <w:right w:val="single" w:sz="4" w:space="0" w:color="000000"/>
+            </w:tcBorders>
+          </w:tcPr>
+          <w:p>
+            <w:pPr>
+              <w:pStyle w:val="TableContents"/>
+            </w:pPr>
+          </w:p>
+        </w:tc>
+        <w:tc>
+          <w:tcPr>
+            <w:tcW w:w="3286" w:type="dxa"/>
+            <w:tcBorders>
+              <w:top w:val="single" w:sz="4" w:space="0" w:color="000000"/>
+              <w:left w:val="single" w:sz="4" w:space="0" w:color="000000"/>
+              <w:bottom w:val="single" w:sz="4" w:space="0" w:color="000000"/>
+              <w:right w:val="single" w:sz="4" w:space="0" w:color="000000"/>
+            </w:tcBorders>
+          </w:tcPr>
+          <w:p>
+            <w:pPr>
+              <w:pStyle w:val="TableContents"/>
+            </w:pPr>
+            <w:r>
+              <w:t>Entities (classes or association classes) do not appear in any diagram in the model</w:t>
+            </w:r>
+          </w:p>
+        </w:tc>
+        <w:tc>
+          <w:tcPr>
+            <w:tcW w:w="3286" w:type="dxa"/>
+            <w:tcBorders>
+              <w:top w:val="single" w:sz="4" w:space="0" w:color="000000"/>
+              <w:left w:val="single" w:sz="4" w:space="0" w:color="000000"/>
+              <w:bottom w:val="single" w:sz="4" w:space="0" w:color="000000"/>
+              <w:right w:val="single" w:sz="4" w:space="0" w:color="000000"/>
+            </w:tcBorders>
+          </w:tcPr>
+          <w:p>
+            <w:pPr>
+              <w:pStyle w:val="TableContents"/>
+            </w:pPr>
+            <w:r>
+              <w:t>Entities (classes or association classes) should appear at least in one diagram in the model</w:t>
+            </w:r>
+          </w:p>
+        </w:tc>
+      </w:tr>
+      <w:tr>
+        <w:tc>
+          <w:tcPr>
+            <w:tcW w:w="3284" w:type="dxa"/>
+            <w:tcBorders>
+              <w:top w:val="single" w:sz="4" w:space="0" w:color="000000"/>
+              <w:left w:val="single" w:sz="4" w:space="0" w:color="000000"/>
+              <w:bottom w:val="single" w:sz="4" w:space="0" w:color="000000"/>
+              <w:right w:val="single" w:sz="4" w:space="0" w:color="000000"/>
+            </w:tcBorders>
+          </w:tcPr>
+          <w:p>
+            <w:pPr>
+              <w:pStyle w:val="TableContents"/>
+            </w:pPr>
+          </w:p>
+        </w:tc>
+        <w:tc>
+          <w:tcPr>
+            <w:tcW w:w="3286" w:type="dxa"/>
+            <w:tcBorders>
+              <w:top w:val="single" w:sz="4" w:space="0" w:color="000000"/>
+              <w:left w:val="single" w:sz="4" w:space="0" w:color="000000"/>
+              <w:bottom w:val="single" w:sz="4" w:space="0" w:color="000000"/>
+              <w:right w:val="single" w:sz="4" w:space="0" w:color="000000"/>
+            </w:tcBorders>
+          </w:tcPr>
+          <w:p>
+            <w:pPr>
+              <w:pStyle w:val="TableContents"/>
+            </w:pPr>
+            <w:r>
+              <w:t>An Attribute has no name (or empty name)</w:t>
+            </w:r>
+          </w:p>
+        </w:tc>
+        <w:tc>
+          <w:tcPr>
+            <w:tcW w:w="3286" w:type="dxa"/>
+            <w:tcBorders>
+              <w:top w:val="single" w:sz="4" w:space="0" w:color="000000"/>
+              <w:left w:val="single" w:sz="4" w:space="0" w:color="000000"/>
+              <w:bottom w:val="single" w:sz="4" w:space="0" w:color="000000"/>
+              <w:right w:val="single" w:sz="4" w:space="0" w:color="000000"/>
+            </w:tcBorders>
+          </w:tcPr>
+          <w:p>
+            <w:pPr>
+              <w:pStyle w:val="TableContents"/>
+            </w:pPr>
+            <w:r>
+              <w:t>An Attribute must have a name</w:t>
+            </w:r>
+          </w:p>
+        </w:tc>
+      </w:tr>
+      <w:tr>
+        <w:tc>
+          <w:tcPr>
+            <w:tcW w:w="3284" w:type="dxa"/>
+            <w:tcBorders>
+              <w:top w:val="single" w:sz="4" w:space="0" w:color="000000"/>
+              <w:left w:val="single" w:sz="4" w:space="0" w:color="000000"/>
+              <w:bottom w:val="single" w:sz="4" w:space="0" w:color="000000"/>
+              <w:right w:val="single" w:sz="4" w:space="0" w:color="000000"/>
+            </w:tcBorders>
+          </w:tcPr>
+          <w:p>
+            <w:pPr>
+              <w:pStyle w:val="TableContents"/>
+            </w:pPr>
+          </w:p>
+        </w:tc>
+        <w:tc>
+          <w:tcPr>
+            <w:tcW w:w="3286" w:type="dxa"/>
+            <w:tcBorders>
+              <w:top w:val="single" w:sz="4" w:space="0" w:color="000000"/>
+              <w:left w:val="single" w:sz="4" w:space="0" w:color="000000"/>
+              <w:bottom w:val="single" w:sz="4" w:space="0" w:color="000000"/>
+              <w:right w:val="single" w:sz="4" w:space="0" w:color="000000"/>
+            </w:tcBorders>
+          </w:tcPr>
+          <w:p>
+            <w:pPr>
+              <w:pStyle w:val="TableContents"/>
+            </w:pPr>
+            <w:r>
+              <w:t>An Attribute is not defined as public</w:t>
+            </w:r>
+          </w:p>
+        </w:tc>
+        <w:tc>
+          <w:tcPr>
+            <w:tcW w:w="3286" w:type="dxa"/>
+            <w:tcBorders>
+              <w:top w:val="single" w:sz="4" w:space="0" w:color="000000"/>
+              <w:left w:val="single" w:sz="4" w:space="0" w:color="000000"/>
+              <w:bottom w:val="single" w:sz="4" w:space="0" w:color="000000"/>
+              <w:right w:val="single" w:sz="4" w:space="0" w:color="000000"/>
+            </w:tcBorders>
+          </w:tcPr>
+          <w:p>
+            <w:pPr>
+              <w:pStyle w:val="TableContents"/>
+            </w:pPr>
+            <w:r>
+              <w:t>An Attribute should be defined as public</w:t>
+            </w:r>
+          </w:p>
+        </w:tc>
+      </w:tr>
+      <w:tr>
+        <w:tc>
+          <w:tcPr>
+            <w:tcW w:w="3284" w:type="dxa"/>
+            <w:tcBorders>
+              <w:top w:val="single" w:sz="4" w:space="0" w:color="000000"/>
+              <w:left w:val="single" w:sz="4" w:space="0" w:color="000000"/>
+              <w:bottom w:val="single" w:sz="4" w:space="0" w:color="000000"/>
+              <w:right w:val="single" w:sz="4" w:space="0" w:color="000000"/>
+            </w:tcBorders>
+          </w:tcPr>
+          <w:p>
+            <w:pPr>
+              <w:pStyle w:val="TableContents"/>
+            </w:pPr>
+          </w:p>
+        </w:tc>
+        <w:tc>
+          <w:tcPr>
+            <w:tcW w:w="3286" w:type="dxa"/>
+            <w:tcBorders>
+              <w:top w:val="single" w:sz="4" w:space="0" w:color="000000"/>
+              <w:left w:val="single" w:sz="4" w:space="0" w:color="000000"/>
+              <w:bottom w:val="single" w:sz="4" w:space="0" w:color="000000"/>
+              <w:right w:val="single" w:sz="4" w:space="0" w:color="000000"/>
+            </w:tcBorders>
+          </w:tcPr>
+          <w:p>
+            <w:pPr>
+              <w:pStyle w:val="TableContents"/>
+            </w:pPr>
+            <w:r>
+              <w:t>Attribute of an entity does not have a type</w:t>
+            </w:r>
+          </w:p>
+        </w:tc>
+        <w:tc>
+          <w:tcPr>
+            <w:tcW w:w="3286" w:type="dxa"/>
+            <w:tcBorders>
+              <w:top w:val="single" w:sz="4" w:space="0" w:color="000000"/>
+              <w:left w:val="single" w:sz="4" w:space="0" w:color="000000"/>
+              <w:bottom w:val="single" w:sz="4" w:space="0" w:color="000000"/>
+              <w:right w:val="single" w:sz="4" w:space="0" w:color="000000"/>
+            </w:tcBorders>
+          </w:tcPr>
+          <w:p>
+            <w:pPr>
+              <w:pStyle w:val="TableContents"/>
+            </w:pPr>
+            <w:r>
+              <w:t>Attribute of an entity should have a type</w:t>
+            </w:r>
+          </w:p>
+        </w:tc>
+      </w:tr>
+      <w:tr>
+        <w:tc>
+          <w:tcPr>
+            <w:tcW w:w="3284" w:type="dxa"/>
+            <w:tcBorders>
+              <w:top w:val="single" w:sz="4" w:space="0" w:color="000000"/>
+              <w:left w:val="single" w:sz="4" w:space="0" w:color="000000"/>
+              <w:bottom w:val="single" w:sz="4" w:space="0" w:color="000000"/>
+              <w:right w:val="single" w:sz="4" w:space="0" w:color="000000"/>
+            </w:tcBorders>
+          </w:tcPr>
+          <w:p>
+            <w:pPr>
+              <w:pStyle w:val="TableContents"/>
+            </w:pPr>
+          </w:p>
+        </w:tc>
+        <w:tc>
+          <w:tcPr>
+            <w:tcW w:w="3286" w:type="dxa"/>
+            <w:tcBorders>
+              <w:top w:val="single" w:sz="4" w:space="0" w:color="000000"/>
+              <w:left w:val="single" w:sz="4" w:space="0" w:color="000000"/>
+              <w:bottom w:val="single" w:sz="4" w:space="0" w:color="000000"/>
+              <w:right w:val="single" w:sz="4" w:space="0" w:color="000000"/>
+            </w:tcBorders>
+          </w:tcPr>
+          <w:p>
+            <w:pPr>
+              <w:pStyle w:val="TableContents"/>
+            </w:pPr>
+            <w:r>
+              <w:t>Unnamed association between 2 entities</w:t>
+            </w:r>
+          </w:p>
+        </w:tc>
+        <w:tc>
+          <w:tcPr>
+            <w:tcW w:w="3286" w:type="dxa"/>
+            <w:tcBorders>
+              <w:top w:val="single" w:sz="4" w:space="0" w:color="000000"/>
+              <w:left w:val="single" w:sz="4" w:space="0" w:color="000000"/>
+              <w:bottom w:val="single" w:sz="4" w:space="0" w:color="000000"/>
+              <w:right w:val="single" w:sz="4" w:space="0" w:color="000000"/>
+            </w:tcBorders>
+          </w:tcPr>
+          <w:p>
+            <w:pPr>
+              <w:pStyle w:val="TableContents"/>
+            </w:pPr>
+            <w:r>
+              <w:t>all associations must have a name</w:t>
+            </w:r>
+          </w:p>
+        </w:tc>
+      </w:tr>
+      <w:tr>
+        <w:tc>
+          <w:tcPr>
+            <w:tcW w:w="3284" w:type="dxa"/>
+            <w:tcBorders>
+              <w:top w:val="single" w:sz="4" w:space="0" w:color="000000"/>
+              <w:left w:val="single" w:sz="4" w:space="0" w:color="000000"/>
+              <w:bottom w:val="single" w:sz="4" w:space="0" w:color="000000"/>
+              <w:right w:val="single" w:sz="4" w:space="0" w:color="000000"/>
+            </w:tcBorders>
+          </w:tcPr>
+          <w:p>
+            <w:pPr>
+              <w:pStyle w:val="TableContents"/>
+            </w:pPr>
+          </w:p>
+        </w:tc>
+        <w:tc>
+          <w:tcPr>
+            <w:tcW w:w="3286" w:type="dxa"/>
+            <w:tcBorders>
+              <w:top w:val="single" w:sz="4" w:space="0" w:color="000000"/>
+              <w:left w:val="single" w:sz="4" w:space="0" w:color="000000"/>
+              <w:bottom w:val="single" w:sz="4" w:space="0" w:color="000000"/>
+              <w:right w:val="single" w:sz="4" w:space="0" w:color="000000"/>
+            </w:tcBorders>
+          </w:tcPr>
+          <w:p>
+            <w:pPr>
+              <w:pStyle w:val="TableContents"/>
+            </w:pPr>
+            <w:r>
+              <w:t>Unnamed self-association</w:t>
+            </w:r>
+          </w:p>
+        </w:tc>
+        <w:tc>
+          <w:tcPr>
+            <w:tcW w:w="3286" w:type="dxa"/>
+            <w:tcBorders>
+              <w:top w:val="single" w:sz="4" w:space="0" w:color="000000"/>
+              <w:left w:val="single" w:sz="4" w:space="0" w:color="000000"/>
+              <w:bottom w:val="single" w:sz="4" w:space="0" w:color="000000"/>
+              <w:right w:val="single" w:sz="4" w:space="0" w:color="000000"/>
+            </w:tcBorders>
+          </w:tcPr>
+          <w:p>
+            <w:pPr>
+              <w:pStyle w:val="TableContents"/>
+            </w:pPr>
+            <w:r>
+              <w:t>A self-association should have a name</w:t>
+            </w:r>
+          </w:p>
+        </w:tc>
+      </w:tr>
+      <w:tr>
+        <w:tc>
+          <w:tcPr>
+            <w:tcW w:w="3284" w:type="dxa"/>
+            <w:tcBorders>
+              <w:top w:val="single" w:sz="4" w:space="0" w:color="000000"/>
+              <w:left w:val="single" w:sz="4" w:space="0" w:color="000000"/>
+              <w:bottom w:val="single" w:sz="4" w:space="0" w:color="000000"/>
+              <w:right w:val="single" w:sz="4" w:space="0" w:color="000000"/>
+            </w:tcBorders>
+          </w:tcPr>
+          <w:p>
+            <w:pPr>
+              <w:pStyle w:val="TableContents"/>
+            </w:pPr>
+          </w:p>
+        </w:tc>
+        <w:tc>
+          <w:tcPr>
+            <w:tcW w:w="3286" w:type="dxa"/>
+            <w:tcBorders>
+              <w:top w:val="single" w:sz="4" w:space="0" w:color="000000"/>
+              <w:left w:val="single" w:sz="4" w:space="0" w:color="000000"/>
+              <w:bottom w:val="single" w:sz="4" w:space="0" w:color="000000"/>
+              <w:right w:val="single" w:sz="4" w:space="0" w:color="000000"/>
+            </w:tcBorders>
+          </w:tcPr>
+          <w:p>
+            <w:pPr>
+              <w:pStyle w:val="TableContents"/>
+            </w:pPr>
+            <w:r>
+              <w:t>The Association name contains space characters</w:t>
+            </w:r>
+          </w:p>
+        </w:tc>
+        <w:tc>
+          <w:tcPr>
+            <w:tcW w:w="3286" w:type="dxa"/>
+            <w:tcBorders>
+              <w:top w:val="single" w:sz="4" w:space="0" w:color="000000"/>
+              <w:left w:val="single" w:sz="4" w:space="0" w:color="000000"/>
+              <w:bottom w:val="single" w:sz="4" w:space="0" w:color="000000"/>
+              <w:right w:val="single" w:sz="4" w:space="0" w:color="000000"/>
+            </w:tcBorders>
+          </w:tcPr>
+          <w:p>
+            <w:pPr>
+              <w:pStyle w:val="TableContents"/>
+            </w:pPr>
+            <w:r>
+              <w:t>The Association name should not contain space characters</w:t>
+            </w:r>
+          </w:p>
+        </w:tc>
+      </w:tr>
+      <w:tr>
+        <w:tc>
+          <w:tcPr>
+            <w:tcW w:w="3284" w:type="dxa"/>
+            <w:tcBorders>
+              <w:top w:val="single" w:sz="4" w:space="0" w:color="000000"/>
+              <w:left w:val="single" w:sz="4" w:space="0" w:color="000000"/>
+              <w:bottom w:val="single" w:sz="4" w:space="0" w:color="000000"/>
+              <w:right w:val="single" w:sz="4" w:space="0" w:color="000000"/>
+            </w:tcBorders>
+          </w:tcPr>
+          <w:p>
+            <w:pPr>
+              <w:pStyle w:val="TableContents"/>
+            </w:pPr>
+          </w:p>
+        </w:tc>
+        <w:tc>
+          <w:tcPr>
+            <w:tcW w:w="3286" w:type="dxa"/>
+            <w:tcBorders>
+              <w:top w:val="single" w:sz="4" w:space="0" w:color="000000"/>
+              <w:left w:val="single" w:sz="4" w:space="0" w:color="000000"/>
+              <w:bottom w:val="single" w:sz="4" w:space="0" w:color="000000"/>
+              <w:right w:val="single" w:sz="4" w:space="0" w:color="000000"/>
+            </w:tcBorders>
+          </w:tcPr>
+          <w:p>
+            <w:pPr>
+              <w:pStyle w:val="TableContents"/>
+            </w:pPr>
+            <w:r>
+              <w:t>Duplicate associations - associations with exactly the same name</w:t>
+            </w:r>
+          </w:p>
+        </w:tc>
+        <w:tc>
+          <w:tcPr>
+            <w:tcW w:w="3286" w:type="dxa"/>
+            <w:tcBorders>
+              <w:top w:val="single" w:sz="4" w:space="0" w:color="000000"/>
+              <w:left w:val="single" w:sz="4" w:space="0" w:color="000000"/>
+              <w:bottom w:val="single" w:sz="4" w:space="0" w:color="000000"/>
+              <w:right w:val="single" w:sz="4" w:space="0" w:color="000000"/>
+            </w:tcBorders>
+          </w:tcPr>
+          <w:p>
+            <w:pPr>
+              <w:pStyle w:val="TableContents"/>
+            </w:pPr>
+            <w:r>
+              <w:t>associations must have unique names</w:t>
+            </w:r>
+          </w:p>
+        </w:tc>
+      </w:tr>
+      <w:tr>
+        <w:tc>
+          <w:tcPr>
+            <w:tcW w:w="3284" w:type="dxa"/>
+            <w:tcBorders>
+              <w:top w:val="single" w:sz="4" w:space="0" w:color="000000"/>
+              <w:left w:val="single" w:sz="4" w:space="0" w:color="000000"/>
+              <w:bottom w:val="single" w:sz="4" w:space="0" w:color="000000"/>
+              <w:right w:val="single" w:sz="4" w:space="0" w:color="000000"/>
+            </w:tcBorders>
+          </w:tcPr>
+          <w:p>
+            <w:pPr>
+              <w:pStyle w:val="TableContents"/>
+            </w:pPr>
+          </w:p>
+        </w:tc>
+        <w:tc>
+          <w:tcPr>
+            <w:tcW w:w="3286" w:type="dxa"/>
+            <w:tcBorders>
+              <w:top w:val="single" w:sz="4" w:space="0" w:color="000000"/>
+              <w:left w:val="single" w:sz="4" w:space="0" w:color="000000"/>
+              <w:bottom w:val="single" w:sz="4" w:space="0" w:color="000000"/>
+              <w:right w:val="single" w:sz="4" w:space="0" w:color="000000"/>
+            </w:tcBorders>
+          </w:tcPr>
+          <w:p>
+            <w:pPr>
+              <w:pStyle w:val="TableContents"/>
+            </w:pPr>
+            <w:r>
+              <w:t>A Business Entity is without Description</w:t>
+            </w:r>
+          </w:p>
+        </w:tc>
+        <w:tc>
+          <w:tcPr>
+            <w:tcW w:w="3286" w:type="dxa"/>
+            <w:tcBorders>
+              <w:top w:val="single" w:sz="4" w:space="0" w:color="000000"/>
+              <w:left w:val="single" w:sz="4" w:space="0" w:color="000000"/>
+              <w:bottom w:val="single" w:sz="4" w:space="0" w:color="000000"/>
+              <w:right w:val="single" w:sz="4" w:space="0" w:color="000000"/>
+            </w:tcBorders>
+          </w:tcPr>
+          <w:p>
+            <w:pPr>
+              <w:pStyle w:val="TableContents"/>
+            </w:pPr>
+            <w:r>
+              <w:t>All Business Entity must have a Description.</w:t>
+            </w:r>
+          </w:p>
+        </w:tc>
+      </w:tr>
+      <w:tr>
+        <w:tc>
+          <w:tcPr>
+            <w:tcW w:w="3284" w:type="dxa"/>
+            <w:tcBorders>
+              <w:top w:val="single" w:sz="4" w:space="0" w:color="000000"/>
+              <w:left w:val="single" w:sz="4" w:space="0" w:color="000000"/>
+              <w:bottom w:val="single" w:sz="4" w:space="0" w:color="000000"/>
+              <w:right w:val="single" w:sz="4" w:space="0" w:color="000000"/>
+            </w:tcBorders>
+          </w:tcPr>
+          <w:p>
+            <w:pPr>
+              <w:pStyle w:val="TableContents"/>
+            </w:pPr>
+          </w:p>
+        </w:tc>
+        <w:tc>
+          <w:tcPr>
+            <w:tcW w:w="3286" w:type="dxa"/>
+            <w:tcBorders>
+              <w:top w:val="single" w:sz="4" w:space="0" w:color="000000"/>
+              <w:left w:val="single" w:sz="4" w:space="0" w:color="000000"/>
+              <w:bottom w:val="single" w:sz="4" w:space="0" w:color="000000"/>
+              <w:right w:val="single" w:sz="4" w:space="0" w:color="000000"/>
+            </w:tcBorders>
+          </w:tcPr>
+          <w:p>
+            <w:pPr>
+              <w:pStyle w:val="TableContents"/>
+            </w:pPr>
+            <w:r>
+              <w:t>An association should be specified in the information model</w:t>
+            </w:r>
+          </w:p>
+        </w:tc>
+        <w:tc>
+          <w:tcPr>
+            <w:tcW w:w="3286" w:type="dxa"/>
+            <w:tcBorders>
+              <w:top w:val="single" w:sz="4" w:space="0" w:color="000000"/>
+              <w:left w:val="single" w:sz="4" w:space="0" w:color="000000"/>
+              <w:bottom w:val="single" w:sz="4" w:space="0" w:color="000000"/>
+              <w:right w:val="single" w:sz="4" w:space="0" w:color="000000"/>
+            </w:tcBorders>
+          </w:tcPr>
+          <w:p>
+            <w:pPr>
+              <w:pStyle w:val="TableContents"/>
+            </w:pPr>
+            <w:r>
+              <w:t>An unspecified association is not recommended for the information model</w:t>
+            </w:r>
+          </w:p>
+        </w:tc>
+      </w:tr>
+      <w:tr>
+        <w:tc>
+          <w:tcPr>
+            <w:tcW w:w="3284" w:type="dxa"/>
+            <w:tcBorders>
+              <w:top w:val="single" w:sz="4" w:space="0" w:color="000000"/>
+              <w:left w:val="single" w:sz="4" w:space="0" w:color="000000"/>
+              <w:bottom w:val="single" w:sz="4" w:space="0" w:color="000000"/>
+              <w:right w:val="single" w:sz="4" w:space="0" w:color="000000"/>
+            </w:tcBorders>
+          </w:tcPr>
+          <w:p>
+            <w:pPr>
+              <w:pStyle w:val="TableContents"/>
+            </w:pPr>
+          </w:p>
+        </w:tc>
+        <w:tc>
+          <w:tcPr>
+            <w:tcW w:w="3286" w:type="dxa"/>
+            <w:tcBorders>
+              <w:top w:val="single" w:sz="4" w:space="0" w:color="000000"/>
+              <w:left w:val="single" w:sz="4" w:space="0" w:color="000000"/>
+              <w:bottom w:val="single" w:sz="4" w:space="0" w:color="000000"/>
+              <w:right w:val="single" w:sz="4" w:space="0" w:color="000000"/>
+            </w:tcBorders>
+          </w:tcPr>
+          <w:p>
+            <w:pPr>
+              <w:pStyle w:val="TableContents"/>
+            </w:pPr>
+            <w:r>
+              <w:t>A Bus</w:t>
+            </w:r>
+            <w:r>
+              <w:t>i</w:t>
+            </w:r>
+            <w:r>
+              <w:t>ness Capability is without a supporting Business Process</w:t>
+            </w:r>
+          </w:p>
+        </w:tc>
+        <w:tc>
+          <w:tcPr>
+            <w:tcW w:w="3286" w:type="dxa"/>
+            <w:tcBorders>
+              <w:top w:val="single" w:sz="4" w:space="0" w:color="000000"/>
+              <w:left w:val="single" w:sz="4" w:space="0" w:color="000000"/>
+              <w:bottom w:val="single" w:sz="4" w:space="0" w:color="000000"/>
+              <w:right w:val="single" w:sz="4" w:space="0" w:color="000000"/>
+            </w:tcBorders>
+          </w:tcPr>
+          <w:p>
+            <w:pPr>
+              <w:pStyle w:val="TableContents"/>
+            </w:pPr>
+            <w:r>
+              <w:t>A Business process ensure the operation of a business capability</w:t>
+            </w:r>
+          </w:p>
+        </w:tc>
+      </w:tr>
+      <w:tr>
+        <w:tc>
+          <w:tcPr>
+            <w:tcW w:w="3284" w:type="dxa"/>
+            <w:tcBorders>
+              <w:top w:val="single" w:sz="4" w:space="0" w:color="000000"/>
+              <w:left w:val="single" w:sz="4" w:space="0" w:color="000000"/>
+              <w:bottom w:val="single" w:sz="4" w:space="0" w:color="000000"/>
+              <w:right w:val="single" w:sz="4" w:space="0" w:color="000000"/>
+            </w:tcBorders>
+          </w:tcPr>
+          <w:p>
+            <w:pPr>
+              <w:pStyle w:val="TableContents"/>
+            </w:pPr>
+          </w:p>
+        </w:tc>
+        <w:tc>
+          <w:tcPr>
+            <w:tcW w:w="3286" w:type="dxa"/>
+            <w:tcBorders>
+              <w:top w:val="single" w:sz="4" w:space="0" w:color="000000"/>
+              <w:left w:val="single" w:sz="4" w:space="0" w:color="000000"/>
+              <w:bottom w:val="single" w:sz="4" w:space="0" w:color="000000"/>
+              <w:right w:val="single" w:sz="4" w:space="0" w:color="000000"/>
+            </w:tcBorders>
+          </w:tcPr>
+          <w:p>
+            <w:pPr>
+              <w:pStyle w:val="TableContents"/>
+            </w:pPr>
+            <w:r>
+              <w:t>A Business Capability is not linked to a Logical Application</w:t>
+            </w:r>
+          </w:p>
+        </w:tc>
+        <w:tc>
+          <w:tcPr>
+            <w:tcW w:w="3286" w:type="dxa"/>
+            <w:tcBorders>
+              <w:top w:val="single" w:sz="4" w:space="0" w:color="000000"/>
+              <w:left w:val="single" w:sz="4" w:space="0" w:color="000000"/>
+              <w:bottom w:val="single" w:sz="4" w:space="0" w:color="000000"/>
+              <w:right w:val="single" w:sz="4" w:space="0" w:color="000000"/>
+            </w:tcBorders>
+          </w:tcPr>
+          <w:p>
+            <w:pPr>
+              <w:pStyle w:val="TableContents"/>
+            </w:pPr>
+            <w:r>
+              <w:t>A business capability should be linked to at least one logical application</w:t>
+            </w:r>
+          </w:p>
+        </w:tc>
+      </w:tr>
+      <w:tr>
+        <w:tc>
+          <w:tcPr>
+            <w:tcW w:w="3284" w:type="dxa"/>
+            <w:tcBorders>
+              <w:top w:val="single" w:sz="4" w:space="0" w:color="000000"/>
+              <w:left w:val="single" w:sz="4" w:space="0" w:color="000000"/>
+              <w:bottom w:val="single" w:sz="4" w:space="0" w:color="000000"/>
+              <w:right w:val="single" w:sz="4" w:space="0" w:color="000000"/>
+            </w:tcBorders>
+          </w:tcPr>
+          <w:p>
+            <w:pPr>
+              <w:pStyle w:val="TableContents"/>
+            </w:pPr>
+            <w:r>
+              <w:t>Implementation</w:t>
+            </w:r>
+          </w:p>
+        </w:tc>
+        <w:tc>
+          <w:tcPr>
+            <w:tcW w:w="3286" w:type="dxa"/>
+            <w:tcBorders>
+              <w:top w:val="single" w:sz="4" w:space="0" w:color="000000"/>
+              <w:left w:val="single" w:sz="4" w:space="0" w:color="000000"/>
+              <w:bottom w:val="single" w:sz="4" w:space="0" w:color="000000"/>
+              <w:right w:val="single" w:sz="4" w:space="0" w:color="000000"/>
+            </w:tcBorders>
+          </w:tcPr>
+          <w:p>
+            <w:pPr>
+              <w:pStyle w:val="TableContents"/>
+            </w:pPr>
+            <w:r>
+              <w:t>An Initiative should be connected to at least one Business Capability</w:t>
+            </w:r>
+          </w:p>
+        </w:tc>
+        <w:tc>
+          <w:tcPr>
+            <w:tcW w:w="3286" w:type="dxa"/>
+            <w:tcBorders>
+              <w:top w:val="single" w:sz="4" w:space="0" w:color="000000"/>
+              <w:left w:val="single" w:sz="4" w:space="0" w:color="000000"/>
+              <w:bottom w:val="single" w:sz="4" w:space="0" w:color="000000"/>
+              <w:right w:val="single" w:sz="4" w:space="0" w:color="000000"/>
+            </w:tcBorders>
+          </w:tcPr>
+          <w:p>
+            <w:pPr>
+              <w:pStyle w:val="TableContents"/>
+            </w:pPr>
+            <w:r>
+              <w:t>a '</w:t>
+            </w:r>
+            <w:proofErr w:type="spellStart"/>
+            <w:r>
+              <w:t>dInitiative</w:t>
+            </w:r>
+            <w:proofErr w:type="spellEnd"/>
+            <w:r>
+              <w:t>' element should be connected to a '</w:t>
+            </w:r>
+            <w:proofErr w:type="spellStart"/>
+            <w:r>
+              <w:t>dCapability</w:t>
+            </w:r>
+            <w:proofErr w:type="spellEnd"/>
+            <w:r>
+              <w:t>' element by a '</w:t>
+            </w:r>
+            <w:proofErr w:type="spellStart"/>
+            <w:r>
+              <w:t>IncreasesMaturityOf</w:t>
+            </w:r>
+            <w:proofErr w:type="spellEnd"/>
+            <w:r>
+              <w:t>' Connector</w:t>
+            </w:r>
+          </w:p>
+        </w:tc>
+      </w:tr>
+      <w:tr>
+        <w:tc>
+          <w:tcPr>
+            <w:tcW w:w="3284" w:type="dxa"/>
+            <w:tcBorders>
+              <w:top w:val="single" w:sz="4" w:space="0" w:color="000000"/>
+              <w:left w:val="single" w:sz="4" w:space="0" w:color="000000"/>
+              <w:bottom w:val="single" w:sz="4" w:space="0" w:color="000000"/>
+              <w:right w:val="single" w:sz="4" w:space="0" w:color="000000"/>
+            </w:tcBorders>
+          </w:tcPr>
+          <w:p>
+            <w:pPr>
+              <w:pStyle w:val="TableContents"/>
+            </w:pPr>
+          </w:p>
+        </w:tc>
+        <w:tc>
+          <w:tcPr>
+            <w:tcW w:w="3286" w:type="dxa"/>
+            <w:tcBorders>
+              <w:top w:val="single" w:sz="4" w:space="0" w:color="000000"/>
+              <w:left w:val="single" w:sz="4" w:space="0" w:color="000000"/>
+              <w:bottom w:val="single" w:sz="4" w:space="0" w:color="000000"/>
+              <w:right w:val="single" w:sz="4" w:space="0" w:color="000000"/>
+            </w:tcBorders>
+          </w:tcPr>
+          <w:p>
+            <w:pPr>
+              <w:pStyle w:val="TableContents"/>
+            </w:pPr>
+          </w:p>
+        </w:tc>
+        <w:tc>
+          <w:tcPr>
+            <w:tcW w:w="3286" w:type="dxa"/>
             <w:tcBorders>
               <w:top w:val="single" w:sz="4" w:space="0" w:color="000000"/>
               <w:left w:val="single" w:sz="4" w:space="0" w:color="000000"/>
@@ -48307,16 +51984,7 @@
         <w:sz w:val="26"/>
         <w:szCs w:val="26"/>
       </w:rPr>
-      <w:t>Digital Architecture Framework</w:t>
-    </w:r>
-    <w:r>
-      <w:rPr>
-        <w:rFonts w:ascii="Calibri Light" w:hAnsi="Calibri Light"/>
-        <w:color w:val="2F5496"/>
-        <w:sz w:val="26"/>
-        <w:szCs w:val="26"/>
-      </w:rPr>
-      <w:t xml:space="preserve">  </w:t>
+      <w:t xml:space="preserve">Digital Architecture Framework  </w:t>
     </w:r>
   </w:p>
   <w:p>

</xml_diff>

<commit_message>
Correction for the Business Process Ea validator rule
</commit_message>
<xml_diff>
--- a/Docs/DafDocumentation.docx
+++ b/Docs/DafDocumentation.docx
@@ -1535,10 +1535,7 @@
         <w:pStyle w:val="Normal1"/>
       </w:pPr>
       <w:r>
-        <w:t>The abstraction</w:t>
-      </w:r>
-      <w:r>
-        <w:t xml:space="preserve"> layers are further organized into domains. A domain represents a vertical organization of concepts, </w:t>
+        <w:t xml:space="preserve">The abstraction layers are further organized into domains. A domain represents a vertical organization of concepts, </w:t>
       </w:r>
       <w:r>
         <w:rPr>
@@ -38259,13 +38256,8 @@
             <w:pPr>
               <w:pStyle w:val="TableContents"/>
             </w:pPr>
-            <w:proofErr w:type="spellStart"/>
-            <w:r>
-              <w:t>BusinessProcess</w:t>
-            </w:r>
-            <w:proofErr w:type="spellEnd"/>
-            <w:r>
-              <w:t xml:space="preserve"> Ensure the correct Operation of Capability</w:t>
+            <w:r>
+              <w:t>Missing link between the Business Process and a Business Capability</w:t>
             </w:r>
           </w:p>
         </w:tc>

</xml_diff>

<commit_message>
Correction in some text
</commit_message>
<xml_diff>
--- a/Docs/DafDocumentation.docx
+++ b/Docs/DafDocumentation.docx
@@ -1387,7 +1387,15 @@
         </w:numPr>
       </w:pPr>
       <w:r>
-        <w:t>Assisting the enterprise to plan and prioritize initiatives that optimize business &amp;  IT investments; designing initiatives that deliver an integrated landscape in order to reduces the fragmentation and variation that is the natural result of  delivering solutions in an autonomous manner.</w:t>
+        <w:t xml:space="preserve">Assisting the enterprise to plan and prioritize initiatives that optimize business </w:t>
+      </w:r>
+      <w:proofErr w:type="gramStart"/>
+      <w:r>
+        <w:t>&amp;  IT</w:t>
+      </w:r>
+      <w:proofErr w:type="gramEnd"/>
+      <w:r>
+        <w:t xml:space="preserve"> investments; designing initiatives that deliver an integrated landscape in order to reduces the fragmentation and variation that is the natural result of  delivering solutions in an autonomous manner.</w:t>
       </w:r>
     </w:p>
     <w:p>
@@ -2078,13 +2086,23 @@
         </w:rPr>
         <w:t xml:space="preserve"> delivers the </w:t>
       </w:r>
+      <w:proofErr w:type="gramStart"/>
       <w:r>
         <w:rPr>
           <w:rFonts w:eastAsia="Calibri Light"/>
           <w:b/>
           <w:bCs/>
         </w:rPr>
-        <w:t>High Level Design</w:t>
+        <w:t>High Level</w:t>
+      </w:r>
+      <w:proofErr w:type="gramEnd"/>
+      <w:r>
+        <w:rPr>
+          <w:rFonts w:eastAsia="Calibri Light"/>
+          <w:b/>
+          <w:bCs/>
+        </w:rPr>
+        <w:t xml:space="preserve"> Design</w:t>
       </w:r>
       <w:r>
         <w:rPr>
@@ -4339,7 +4357,23 @@
                 <w:rFonts w:ascii="Times New Roman" w:eastAsia="Times New Roman" w:hAnsi="Times New Roman" w:cs="Times New Roman"/>
                 <w:color w:val="000000"/>
               </w:rPr>
-              <w:t>An encapsulation of application functionality aligned to implementation structure which is modular and replaceable. It encapsulates its behavior and data, provides services, and makes them  available through interfaces</w:t>
+              <w:t xml:space="preserve">An encapsulation of application functionality aligned to implementation structure which is modular and replaceable. It encapsulates its behavior and data, provides services, and makes </w:t>
+            </w:r>
+            <w:proofErr w:type="gramStart"/>
+            <w:r>
+              <w:rPr>
+                <w:rFonts w:ascii="Times New Roman" w:eastAsia="Times New Roman" w:hAnsi="Times New Roman" w:cs="Times New Roman"/>
+                <w:color w:val="000000"/>
+              </w:rPr>
+              <w:t>them  available</w:t>
+            </w:r>
+            <w:proofErr w:type="gramEnd"/>
+            <w:r>
+              <w:rPr>
+                <w:rFonts w:ascii="Times New Roman" w:eastAsia="Times New Roman" w:hAnsi="Times New Roman" w:cs="Times New Roman"/>
+                <w:color w:val="000000"/>
+              </w:rPr>
+              <w:t xml:space="preserve"> through interfaces</w:t>
             </w:r>
             <w:r>
               <w:rPr>
@@ -7826,12 +7860,21 @@
                 <w:color w:val="000000"/>
               </w:rPr>
             </w:pPr>
-            <w:r>
-              <w:rPr>
-                <w:rFonts w:ascii="Times New Roman" w:eastAsia="Times New Roman" w:hAnsi="Times New Roman" w:cs="Times New Roman"/>
-                <w:color w:val="000000"/>
-              </w:rPr>
-              <w:t>Delete  (Destroy)</w:t>
+            <w:proofErr w:type="gramStart"/>
+            <w:r>
+              <w:rPr>
+                <w:rFonts w:ascii="Times New Roman" w:eastAsia="Times New Roman" w:hAnsi="Times New Roman" w:cs="Times New Roman"/>
+                <w:color w:val="000000"/>
+              </w:rPr>
+              <w:t>Delete  (</w:t>
+            </w:r>
+            <w:proofErr w:type="gramEnd"/>
+            <w:r>
+              <w:rPr>
+                <w:rFonts w:ascii="Times New Roman" w:eastAsia="Times New Roman" w:hAnsi="Times New Roman" w:cs="Times New Roman"/>
+                <w:color w:val="000000"/>
+              </w:rPr>
+              <w:t>Destroy)</w:t>
             </w:r>
           </w:p>
         </w:tc>
@@ -14196,7 +14239,23 @@
                 <w:rFonts w:ascii="Times New Roman" w:eastAsia="Times New Roman" w:hAnsi="Times New Roman" w:cs="Times New Roman"/>
                 <w:color w:val="000000"/>
               </w:rPr>
-              <w:t>The City of the Location.</w:t>
+              <w:t xml:space="preserve">The </w:t>
+            </w:r>
+            <w:proofErr w:type="gramStart"/>
+            <w:r>
+              <w:rPr>
+                <w:rFonts w:ascii="Times New Roman" w:eastAsia="Times New Roman" w:hAnsi="Times New Roman" w:cs="Times New Roman"/>
+                <w:color w:val="000000"/>
+              </w:rPr>
+              <w:t>City</w:t>
+            </w:r>
+            <w:proofErr w:type="gramEnd"/>
+            <w:r>
+              <w:rPr>
+                <w:rFonts w:ascii="Times New Roman" w:eastAsia="Times New Roman" w:hAnsi="Times New Roman" w:cs="Times New Roman"/>
+                <w:color w:val="000000"/>
+              </w:rPr>
+              <w:t xml:space="preserve"> of the Location.</w:t>
             </w:r>
           </w:p>
         </w:tc>
@@ -14270,7 +14329,23 @@
                 <w:rFonts w:ascii="Times New Roman" w:eastAsia="Times New Roman" w:hAnsi="Times New Roman" w:cs="Times New Roman"/>
                 <w:color w:val="000000"/>
               </w:rPr>
-              <w:t>The City of the Location.</w:t>
+              <w:t xml:space="preserve">The </w:t>
+            </w:r>
+            <w:proofErr w:type="gramStart"/>
+            <w:r>
+              <w:rPr>
+                <w:rFonts w:ascii="Times New Roman" w:eastAsia="Times New Roman" w:hAnsi="Times New Roman" w:cs="Times New Roman"/>
+                <w:color w:val="000000"/>
+              </w:rPr>
+              <w:t>City</w:t>
+            </w:r>
+            <w:proofErr w:type="gramEnd"/>
+            <w:r>
+              <w:rPr>
+                <w:rFonts w:ascii="Times New Roman" w:eastAsia="Times New Roman" w:hAnsi="Times New Roman" w:cs="Times New Roman"/>
+                <w:color w:val="000000"/>
+              </w:rPr>
+              <w:t xml:space="preserve"> of the Location.</w:t>
             </w:r>
           </w:p>
         </w:tc>
@@ -15372,7 +15447,23 @@
                 <w:rFonts w:ascii="Times New Roman" w:eastAsia="Times New Roman" w:hAnsi="Times New Roman" w:cs="Times New Roman"/>
                 <w:color w:val="000000"/>
               </w:rPr>
-              <w:t>usiness units performance objective is captured as measurement area.</w:t>
+              <w:t xml:space="preserve">usiness </w:t>
+            </w:r>
+            <w:proofErr w:type="gramStart"/>
+            <w:r>
+              <w:rPr>
+                <w:rFonts w:ascii="Times New Roman" w:eastAsia="Times New Roman" w:hAnsi="Times New Roman" w:cs="Times New Roman"/>
+                <w:color w:val="000000"/>
+              </w:rPr>
+              <w:t>units</w:t>
+            </w:r>
+            <w:proofErr w:type="gramEnd"/>
+            <w:r>
+              <w:rPr>
+                <w:rFonts w:ascii="Times New Roman" w:eastAsia="Times New Roman" w:hAnsi="Times New Roman" w:cs="Times New Roman"/>
+                <w:color w:val="000000"/>
+              </w:rPr>
+              <w:t xml:space="preserve"> performance objective is captured as measurement area.</w:t>
             </w:r>
           </w:p>
         </w:tc>
@@ -16361,6 +16452,7 @@
               <w:t xml:space="preserve">The specific measure captured for </w:t>
             </w:r>
             <w:proofErr w:type="spellStart"/>
+            <w:proofErr w:type="gramStart"/>
             <w:r>
               <w:rPr>
                 <w:rFonts w:ascii="Times New Roman" w:eastAsia="Times New Roman" w:hAnsi="Times New Roman" w:cs="Times New Roman"/>
@@ -16369,6 +16461,7 @@
               <w:t>a</w:t>
             </w:r>
             <w:proofErr w:type="spellEnd"/>
+            <w:proofErr w:type="gramEnd"/>
             <w:r>
               <w:rPr>
                 <w:rFonts w:ascii="Times New Roman" w:eastAsia="Times New Roman" w:hAnsi="Times New Roman" w:cs="Times New Roman"/>
@@ -19821,7 +19914,23 @@
                 <w:rFonts w:ascii="Times New Roman" w:eastAsia="Times New Roman" w:hAnsi="Times New Roman" w:cs="Times New Roman"/>
                 <w:color w:val="000000"/>
               </w:rPr>
-              <w:t>Unique identifier for the Principle expressed as text.</w:t>
+              <w:t xml:space="preserve">Unique identifier for the </w:t>
+            </w:r>
+            <w:proofErr w:type="gramStart"/>
+            <w:r>
+              <w:rPr>
+                <w:rFonts w:ascii="Times New Roman" w:eastAsia="Times New Roman" w:hAnsi="Times New Roman" w:cs="Times New Roman"/>
+                <w:color w:val="000000"/>
+              </w:rPr>
+              <w:t>Principle</w:t>
+            </w:r>
+            <w:proofErr w:type="gramEnd"/>
+            <w:r>
+              <w:rPr>
+                <w:rFonts w:ascii="Times New Roman" w:eastAsia="Times New Roman" w:hAnsi="Times New Roman" w:cs="Times New Roman"/>
+                <w:color w:val="000000"/>
+              </w:rPr>
+              <w:t xml:space="preserve"> expressed as text.</w:t>
             </w:r>
           </w:p>
         </w:tc>
@@ -22201,8 +22310,17 @@
                 <w:rFonts w:ascii="Times New Roman" w:eastAsia="Times New Roman" w:hAnsi="Times New Roman" w:cs="Times New Roman"/>
                 <w:color w:val="000000"/>
               </w:rPr>
-              <w:t>Unique identifier for the Role .</w:t>
-            </w:r>
+              <w:t xml:space="preserve">Unique identifier for the </w:t>
+            </w:r>
+            <w:proofErr w:type="gramStart"/>
+            <w:r>
+              <w:rPr>
+                <w:rFonts w:ascii="Times New Roman" w:eastAsia="Times New Roman" w:hAnsi="Times New Roman" w:cs="Times New Roman"/>
+                <w:color w:val="000000"/>
+              </w:rPr>
+              <w:t>Role .</w:t>
+            </w:r>
+            <w:proofErr w:type="gramEnd"/>
           </w:p>
         </w:tc>
       </w:tr>
@@ -23591,6 +23709,7 @@
               <w:t xml:space="preserve">intention of the story expressed as "As </w:t>
             </w:r>
             <w:proofErr w:type="spellStart"/>
+            <w:proofErr w:type="gramStart"/>
             <w:r>
               <w:rPr>
                 <w:rFonts w:ascii="Calibri" w:hAnsi="Calibri"/>
@@ -23600,6 +23719,7 @@
               <w:t>a</w:t>
             </w:r>
             <w:proofErr w:type="spellEnd"/>
+            <w:proofErr w:type="gramEnd"/>
             <w:r>
               <w:rPr>
                 <w:rFonts w:ascii="Calibri" w:hAnsi="Calibri"/>
@@ -24083,7 +24203,23 @@
                 <w:rFonts w:ascii="Times New Roman" w:eastAsia="Times New Roman" w:hAnsi="Times New Roman" w:cs="Times New Roman"/>
                 <w:color w:val="000000"/>
               </w:rPr>
-              <w:t>The HTML input type for the attribute e.g. select#fix:key1[val1]|key2[val2]</w:t>
+              <w:t>The HTML input type for the attribute e.g. select#fix:key1[val</w:t>
+            </w:r>
+            <w:proofErr w:type="gramStart"/>
+            <w:r>
+              <w:rPr>
+                <w:rFonts w:ascii="Times New Roman" w:eastAsia="Times New Roman" w:hAnsi="Times New Roman" w:cs="Times New Roman"/>
+                <w:color w:val="000000"/>
+              </w:rPr>
+              <w:t>1]|</w:t>
+            </w:r>
+            <w:proofErr w:type="gramEnd"/>
+            <w:r>
+              <w:rPr>
+                <w:rFonts w:ascii="Times New Roman" w:eastAsia="Times New Roman" w:hAnsi="Times New Roman" w:cs="Times New Roman"/>
+                <w:color w:val="000000"/>
+              </w:rPr>
+              <w:t>key2[val2]</w:t>
             </w:r>
           </w:p>
         </w:tc>
@@ -24235,7 +24371,23 @@
                 <w:rFonts w:ascii="Times New Roman" w:eastAsia="Times New Roman" w:hAnsi="Times New Roman" w:cs="Times New Roman"/>
                 <w:color w:val="000000"/>
               </w:rPr>
-              <w:t>A regular expression that the value must match (e.g. '[0-3][0-9]\.[0-1][0-9]\.[0-9][0-9][0-9][0-9]' for date values)</w:t>
+              <w:t>A regular expression that the value must match (e.g. '[0-</w:t>
+            </w:r>
+            <w:proofErr w:type="gramStart"/>
+            <w:r>
+              <w:rPr>
+                <w:rFonts w:ascii="Times New Roman" w:eastAsia="Times New Roman" w:hAnsi="Times New Roman" w:cs="Times New Roman"/>
+                <w:color w:val="000000"/>
+              </w:rPr>
+              <w:t>3][</w:t>
+            </w:r>
+            <w:proofErr w:type="gramEnd"/>
+            <w:r>
+              <w:rPr>
+                <w:rFonts w:ascii="Times New Roman" w:eastAsia="Times New Roman" w:hAnsi="Times New Roman" w:cs="Times New Roman"/>
+                <w:color w:val="000000"/>
+              </w:rPr>
+              <w:t>0-9]\.[0-1][0-9]\.[0-9][0-9][0-9][0-9]' for date values)</w:t>
             </w:r>
           </w:p>
         </w:tc>
@@ -25069,7 +25221,23 @@
                 <w:rFonts w:ascii="Times New Roman" w:eastAsia="Times New Roman" w:hAnsi="Times New Roman" w:cs="Times New Roman"/>
                 <w:color w:val="000000"/>
               </w:rPr>
-              <w:t>A View used in DAF. Controller, Views and Associations. It define the application flow from the user point of view.</w:t>
+              <w:t xml:space="preserve">A View used in DAF. Controller, Views and Associations. It </w:t>
+            </w:r>
+            <w:proofErr w:type="gramStart"/>
+            <w:r>
+              <w:rPr>
+                <w:rFonts w:ascii="Times New Roman" w:eastAsia="Times New Roman" w:hAnsi="Times New Roman" w:cs="Times New Roman"/>
+                <w:color w:val="000000"/>
+              </w:rPr>
+              <w:t>define</w:t>
+            </w:r>
+            <w:proofErr w:type="gramEnd"/>
+            <w:r>
+              <w:rPr>
+                <w:rFonts w:ascii="Times New Roman" w:eastAsia="Times New Roman" w:hAnsi="Times New Roman" w:cs="Times New Roman"/>
+                <w:color w:val="000000"/>
+              </w:rPr>
+              <w:t xml:space="preserve"> the application flow from the user point of view.</w:t>
             </w:r>
           </w:p>
         </w:tc>
@@ -25278,6 +25446,7 @@
         <w:tab/>
       </w:r>
       <w:proofErr w:type="spellStart"/>
+      <w:proofErr w:type="gramStart"/>
       <w:r>
         <w:rPr>
           <w:rFonts w:ascii="Calibri" w:eastAsia="Calibri" w:hAnsi="Calibri"/>
@@ -25296,6 +25465,7 @@
         </w:rPr>
         <w:t>(</w:t>
       </w:r>
+      <w:proofErr w:type="gramEnd"/>
       <w:r>
         <w:rPr>
           <w:rFonts w:ascii="Calibri" w:hAnsi="Calibri"/>
@@ -25423,6 +25593,7 @@
         <w:tab/>
       </w:r>
       <w:proofErr w:type="spellStart"/>
+      <w:proofErr w:type="gramStart"/>
       <w:r>
         <w:rPr>
           <w:rFonts w:ascii="Calibri" w:eastAsia="Calibri" w:hAnsi="Calibri"/>
@@ -25441,6 +25612,7 @@
         </w:rPr>
         <w:t>(</w:t>
       </w:r>
+      <w:proofErr w:type="gramEnd"/>
       <w:r>
         <w:rPr>
           <w:rFonts w:ascii="Calibri" w:hAnsi="Calibri"/>
@@ -25584,6 +25756,7 @@
         <w:tab/>
       </w:r>
       <w:proofErr w:type="spellStart"/>
+      <w:proofErr w:type="gramStart"/>
       <w:r>
         <w:rPr>
           <w:rFonts w:ascii="Calibri" w:eastAsia="Calibri" w:hAnsi="Calibri"/>
@@ -25602,6 +25775,7 @@
         </w:rPr>
         <w:t>(</w:t>
       </w:r>
+      <w:proofErr w:type="gramEnd"/>
       <w:r>
         <w:rPr>
           <w:rFonts w:ascii="Calibri" w:hAnsi="Calibri"/>
@@ -25730,6 +25904,7 @@
         <w:tab/>
       </w:r>
       <w:proofErr w:type="spellStart"/>
+      <w:proofErr w:type="gramStart"/>
       <w:r>
         <w:rPr>
           <w:rFonts w:ascii="Calibri" w:eastAsia="Calibri" w:hAnsi="Calibri"/>
@@ -25748,6 +25923,7 @@
         </w:rPr>
         <w:t>(</w:t>
       </w:r>
+      <w:proofErr w:type="gramEnd"/>
       <w:r>
         <w:rPr>
           <w:rFonts w:ascii="Calibri" w:hAnsi="Calibri"/>
@@ -25876,6 +26052,7 @@
         <w:tab/>
       </w:r>
       <w:proofErr w:type="spellStart"/>
+      <w:proofErr w:type="gramStart"/>
       <w:r>
         <w:rPr>
           <w:rFonts w:ascii="Calibri" w:eastAsia="Calibri" w:hAnsi="Calibri"/>
@@ -25894,6 +26071,7 @@
         </w:rPr>
         <w:t>(</w:t>
       </w:r>
+      <w:proofErr w:type="gramEnd"/>
       <w:r>
         <w:rPr>
           <w:rFonts w:ascii="Calibri" w:hAnsi="Calibri"/>
@@ -25999,6 +26177,7 @@
         <w:tab/>
       </w:r>
       <w:proofErr w:type="spellStart"/>
+      <w:proofErr w:type="gramStart"/>
       <w:r>
         <w:rPr>
           <w:rFonts w:ascii="Calibri" w:eastAsia="Calibri" w:hAnsi="Calibri"/>
@@ -26017,6 +26196,7 @@
         </w:rPr>
         <w:t>(</w:t>
       </w:r>
+      <w:proofErr w:type="gramEnd"/>
       <w:r>
         <w:rPr>
           <w:rFonts w:ascii="Calibri" w:hAnsi="Calibri"/>
@@ -26337,6 +26517,7 @@
               <w:t xml:space="preserve">Relationship between </w:t>
             </w:r>
             <w:proofErr w:type="spellStart"/>
+            <w:proofErr w:type="gramStart"/>
             <w:r>
               <w:rPr>
                 <w:rFonts w:ascii="Liberation Sans" w:hAnsi="Liberation Sans"/>
@@ -26352,7 +26533,16 @@
                 <w:color w:val="000000"/>
                 <w:sz w:val="20"/>
               </w:rPr>
-              <w:t xml:space="preserve">  and  </w:t>
+              <w:t xml:space="preserve">  and</w:t>
+            </w:r>
+            <w:proofErr w:type="gramEnd"/>
+            <w:r>
+              <w:rPr>
+                <w:rFonts w:ascii="Liberation Sans" w:hAnsi="Liberation Sans"/>
+                <w:color w:val="000000"/>
+                <w:sz w:val="20"/>
+              </w:rPr>
+              <w:t xml:space="preserve">  </w:t>
             </w:r>
             <w:proofErr w:type="spellStart"/>
             <w:r>
@@ -26441,6 +26631,7 @@
               <w:t xml:space="preserve">Relationship between </w:t>
             </w:r>
             <w:proofErr w:type="spellStart"/>
+            <w:proofErr w:type="gramStart"/>
             <w:r>
               <w:rPr>
                 <w:rFonts w:ascii="Liberation Sans" w:hAnsi="Liberation Sans"/>
@@ -26456,7 +26647,16 @@
                 <w:color w:val="000000"/>
                 <w:sz w:val="20"/>
               </w:rPr>
-              <w:t xml:space="preserve">  and  </w:t>
+              <w:t xml:space="preserve">  and</w:t>
+            </w:r>
+            <w:proofErr w:type="gramEnd"/>
+            <w:r>
+              <w:rPr>
+                <w:rFonts w:ascii="Liberation Sans" w:hAnsi="Liberation Sans"/>
+                <w:color w:val="000000"/>
+                <w:sz w:val="20"/>
+              </w:rPr>
+              <w:t xml:space="preserve">  </w:t>
             </w:r>
             <w:proofErr w:type="spellStart"/>
             <w:r>
@@ -26555,6 +26755,7 @@
               <w:t xml:space="preserve">Relationship between </w:t>
             </w:r>
             <w:proofErr w:type="spellStart"/>
+            <w:proofErr w:type="gramStart"/>
             <w:r>
               <w:rPr>
                 <w:rFonts w:ascii="Liberation Sans" w:hAnsi="Liberation Sans"/>
@@ -26570,7 +26771,16 @@
                 <w:color w:val="000000"/>
                 <w:sz w:val="20"/>
               </w:rPr>
-              <w:t xml:space="preserve">  and  </w:t>
+              <w:t xml:space="preserve">  and</w:t>
+            </w:r>
+            <w:proofErr w:type="gramEnd"/>
+            <w:r>
+              <w:rPr>
+                <w:rFonts w:ascii="Liberation Sans" w:hAnsi="Liberation Sans"/>
+                <w:color w:val="000000"/>
+                <w:sz w:val="20"/>
+              </w:rPr>
+              <w:t xml:space="preserve">  </w:t>
             </w:r>
             <w:proofErr w:type="spellStart"/>
             <w:r>
@@ -26669,6 +26879,7 @@
               <w:t xml:space="preserve">Relationship between </w:t>
             </w:r>
             <w:proofErr w:type="spellStart"/>
+            <w:proofErr w:type="gramStart"/>
             <w:r>
               <w:rPr>
                 <w:rFonts w:ascii="Liberation Sans" w:hAnsi="Liberation Sans"/>
@@ -26684,7 +26895,16 @@
                 <w:color w:val="000000"/>
                 <w:sz w:val="20"/>
               </w:rPr>
-              <w:t xml:space="preserve">  and  </w:t>
+              <w:t xml:space="preserve">  and</w:t>
+            </w:r>
+            <w:proofErr w:type="gramEnd"/>
+            <w:r>
+              <w:rPr>
+                <w:rFonts w:ascii="Liberation Sans" w:hAnsi="Liberation Sans"/>
+                <w:color w:val="000000"/>
+                <w:sz w:val="20"/>
+              </w:rPr>
+              <w:t xml:space="preserve">  </w:t>
             </w:r>
             <w:proofErr w:type="spellStart"/>
             <w:r>
@@ -26843,6 +27063,7 @@
               <w:t xml:space="preserve">Relationship between </w:t>
             </w:r>
             <w:proofErr w:type="spellStart"/>
+            <w:proofErr w:type="gramStart"/>
             <w:r>
               <w:rPr>
                 <w:rFonts w:ascii="Liberation Sans" w:hAnsi="Liberation Sans"/>
@@ -26858,7 +27079,16 @@
                 <w:color w:val="000000"/>
                 <w:sz w:val="20"/>
               </w:rPr>
-              <w:t xml:space="preserve">  and  </w:t>
+              <w:t xml:space="preserve">  and</w:t>
+            </w:r>
+            <w:proofErr w:type="gramEnd"/>
+            <w:r>
+              <w:rPr>
+                <w:rFonts w:ascii="Liberation Sans" w:hAnsi="Liberation Sans"/>
+                <w:color w:val="000000"/>
+                <w:sz w:val="20"/>
+              </w:rPr>
+              <w:t xml:space="preserve">  </w:t>
             </w:r>
             <w:proofErr w:type="spellStart"/>
             <w:r>
@@ -26947,6 +27177,7 @@
               <w:t xml:space="preserve">Relationship between </w:t>
             </w:r>
             <w:proofErr w:type="spellStart"/>
+            <w:proofErr w:type="gramStart"/>
             <w:r>
               <w:rPr>
                 <w:rFonts w:ascii="Liberation Sans" w:hAnsi="Liberation Sans"/>
@@ -26962,7 +27193,16 @@
                 <w:color w:val="000000"/>
                 <w:sz w:val="20"/>
               </w:rPr>
-              <w:t xml:space="preserve">  and  </w:t>
+              <w:t xml:space="preserve">  and</w:t>
+            </w:r>
+            <w:proofErr w:type="gramEnd"/>
+            <w:r>
+              <w:rPr>
+                <w:rFonts w:ascii="Liberation Sans" w:hAnsi="Liberation Sans"/>
+                <w:color w:val="000000"/>
+                <w:sz w:val="20"/>
+              </w:rPr>
+              <w:t xml:space="preserve">  </w:t>
             </w:r>
             <w:proofErr w:type="spellStart"/>
             <w:r>
@@ -27061,6 +27301,7 @@
               <w:t xml:space="preserve">Relationship between </w:t>
             </w:r>
             <w:proofErr w:type="spellStart"/>
+            <w:proofErr w:type="gramStart"/>
             <w:r>
               <w:rPr>
                 <w:rFonts w:ascii="Liberation Sans" w:hAnsi="Liberation Sans"/>
@@ -27076,7 +27317,16 @@
                 <w:color w:val="000000"/>
                 <w:sz w:val="20"/>
               </w:rPr>
-              <w:t xml:space="preserve">  and  </w:t>
+              <w:t xml:space="preserve">  and</w:t>
+            </w:r>
+            <w:proofErr w:type="gramEnd"/>
+            <w:r>
+              <w:rPr>
+                <w:rFonts w:ascii="Liberation Sans" w:hAnsi="Liberation Sans"/>
+                <w:color w:val="000000"/>
+                <w:sz w:val="20"/>
+              </w:rPr>
+              <w:t xml:space="preserve">  </w:t>
             </w:r>
             <w:proofErr w:type="spellStart"/>
             <w:r>
@@ -27165,6 +27415,7 @@
               <w:t xml:space="preserve">Relationship between </w:t>
             </w:r>
             <w:proofErr w:type="spellStart"/>
+            <w:proofErr w:type="gramStart"/>
             <w:r>
               <w:rPr>
                 <w:rFonts w:ascii="Liberation Sans" w:hAnsi="Liberation Sans"/>
@@ -27180,7 +27431,16 @@
                 <w:color w:val="000000"/>
                 <w:sz w:val="20"/>
               </w:rPr>
-              <w:t xml:space="preserve">  and  </w:t>
+              <w:t xml:space="preserve">  and</w:t>
+            </w:r>
+            <w:proofErr w:type="gramEnd"/>
+            <w:r>
+              <w:rPr>
+                <w:rFonts w:ascii="Liberation Sans" w:hAnsi="Liberation Sans"/>
+                <w:color w:val="000000"/>
+                <w:sz w:val="20"/>
+              </w:rPr>
+              <w:t xml:space="preserve">  </w:t>
             </w:r>
             <w:proofErr w:type="spellStart"/>
             <w:r>
@@ -27271,6 +27531,7 @@
               <w:t xml:space="preserve">Relationship between </w:t>
             </w:r>
             <w:proofErr w:type="spellStart"/>
+            <w:proofErr w:type="gramStart"/>
             <w:r>
               <w:rPr>
                 <w:rFonts w:ascii="Liberation Sans" w:hAnsi="Liberation Sans"/>
@@ -27286,7 +27547,16 @@
                 <w:color w:val="000000"/>
                 <w:sz w:val="20"/>
               </w:rPr>
-              <w:t xml:space="preserve">  and  </w:t>
+              <w:t xml:space="preserve">  and</w:t>
+            </w:r>
+            <w:proofErr w:type="gramEnd"/>
+            <w:r>
+              <w:rPr>
+                <w:rFonts w:ascii="Liberation Sans" w:hAnsi="Liberation Sans"/>
+                <w:color w:val="000000"/>
+                <w:sz w:val="20"/>
+              </w:rPr>
+              <w:t xml:space="preserve">  </w:t>
             </w:r>
             <w:proofErr w:type="spellStart"/>
             <w:r>
@@ -27394,6 +27664,7 @@
               <w:t xml:space="preserve">Relationship between </w:t>
             </w:r>
             <w:proofErr w:type="spellStart"/>
+            <w:proofErr w:type="gramStart"/>
             <w:r>
               <w:rPr>
                 <w:rFonts w:ascii="Liberation Sans" w:eastAsia="Times New Roman" w:hAnsi="Liberation Sans" w:cs="Times New Roman"/>
@@ -27409,7 +27680,16 @@
                 <w:color w:val="000000"/>
                 <w:sz w:val="20"/>
               </w:rPr>
-              <w:t xml:space="preserve">  and  </w:t>
+              <w:t xml:space="preserve">  and</w:t>
+            </w:r>
+            <w:proofErr w:type="gramEnd"/>
+            <w:r>
+              <w:rPr>
+                <w:rFonts w:ascii="Liberation Sans" w:eastAsia="Times New Roman" w:hAnsi="Liberation Sans" w:cs="Times New Roman"/>
+                <w:color w:val="000000"/>
+                <w:sz w:val="20"/>
+              </w:rPr>
+              <w:t xml:space="preserve">  </w:t>
             </w:r>
             <w:proofErr w:type="spellStart"/>
             <w:r>
@@ -27948,7 +28228,23 @@
                 <w:rFonts w:ascii="Times New Roman" w:eastAsia="Times New Roman" w:hAnsi="Times New Roman" w:cs="Times New Roman"/>
                 <w:color w:val="000000"/>
               </w:rPr>
-              <w:t>Allows to dynamically attach special behaviors to the result operation without changing his implementation . e.g. a decorator REST, will expose this endpoint as a REST service.</w:t>
+              <w:t xml:space="preserve">Allows to dynamically attach special behaviors to the result operation without changing his </w:t>
+            </w:r>
+            <w:proofErr w:type="gramStart"/>
+            <w:r>
+              <w:rPr>
+                <w:rFonts w:ascii="Times New Roman" w:eastAsia="Times New Roman" w:hAnsi="Times New Roman" w:cs="Times New Roman"/>
+                <w:color w:val="000000"/>
+              </w:rPr>
+              <w:t>implementation .</w:t>
+            </w:r>
+            <w:proofErr w:type="gramEnd"/>
+            <w:r>
+              <w:rPr>
+                <w:rFonts w:ascii="Times New Roman" w:eastAsia="Times New Roman" w:hAnsi="Times New Roman" w:cs="Times New Roman"/>
+                <w:color w:val="000000"/>
+              </w:rPr>
+              <w:t xml:space="preserve"> e.g. a decorator REST, will expose this endpoint as a REST service.</w:t>
             </w:r>
           </w:p>
           <w:p>
@@ -28269,7 +28565,23 @@
                 <w:rFonts w:ascii="Times New Roman" w:eastAsia="Times New Roman" w:hAnsi="Times New Roman" w:cs="Times New Roman"/>
                 <w:color w:val="000000"/>
               </w:rPr>
-              <w:t>A disagreement  on some Opinion.</w:t>
+              <w:t xml:space="preserve">A </w:t>
+            </w:r>
+            <w:proofErr w:type="gramStart"/>
+            <w:r>
+              <w:rPr>
+                <w:rFonts w:ascii="Times New Roman" w:eastAsia="Times New Roman" w:hAnsi="Times New Roman" w:cs="Times New Roman"/>
+                <w:color w:val="000000"/>
+              </w:rPr>
+              <w:t>disagreement  on</w:t>
+            </w:r>
+            <w:proofErr w:type="gramEnd"/>
+            <w:r>
+              <w:rPr>
+                <w:rFonts w:ascii="Times New Roman" w:eastAsia="Times New Roman" w:hAnsi="Times New Roman" w:cs="Times New Roman"/>
+                <w:color w:val="000000"/>
+              </w:rPr>
+              <w:t xml:space="preserve"> some Opinion.</w:t>
             </w:r>
             <w:r>
               <w:rPr>
@@ -28416,6 +28728,7 @@
               <w:t xml:space="preserve">Relationship between </w:t>
             </w:r>
             <w:proofErr w:type="spellStart"/>
+            <w:proofErr w:type="gramStart"/>
             <w:r>
               <w:rPr>
                 <w:rFonts w:ascii="Liberation Sans" w:eastAsia="Times New Roman" w:hAnsi="Liberation Sans" w:cs="Times New Roman"/>
@@ -28431,7 +28744,16 @@
                 <w:color w:val="000000"/>
                 <w:sz w:val="20"/>
               </w:rPr>
-              <w:t xml:space="preserve">  and  </w:t>
+              <w:t xml:space="preserve">  and</w:t>
+            </w:r>
+            <w:proofErr w:type="gramEnd"/>
+            <w:r>
+              <w:rPr>
+                <w:rFonts w:ascii="Liberation Sans" w:eastAsia="Times New Roman" w:hAnsi="Liberation Sans" w:cs="Times New Roman"/>
+                <w:color w:val="000000"/>
+                <w:sz w:val="20"/>
+              </w:rPr>
+              <w:t xml:space="preserve">  </w:t>
             </w:r>
             <w:proofErr w:type="spellStart"/>
             <w:r>
@@ -28518,7 +28840,39 @@
                 <w:rFonts w:ascii="Times New Roman" w:eastAsia="Times New Roman" w:hAnsi="Times New Roman" w:cs="Times New Roman"/>
                 <w:color w:val="000000"/>
               </w:rPr>
-              <w:t>A many to many node used in Chronos. It is used to realize a many to many relation between two Nodes.</w:t>
+              <w:t xml:space="preserve">A many to many </w:t>
+            </w:r>
+            <w:proofErr w:type="gramStart"/>
+            <w:r>
+              <w:rPr>
+                <w:rFonts w:ascii="Times New Roman" w:eastAsia="Times New Roman" w:hAnsi="Times New Roman" w:cs="Times New Roman"/>
+                <w:color w:val="000000"/>
+              </w:rPr>
+              <w:t>node</w:t>
+            </w:r>
+            <w:proofErr w:type="gramEnd"/>
+            <w:r>
+              <w:rPr>
+                <w:rFonts w:ascii="Times New Roman" w:eastAsia="Times New Roman" w:hAnsi="Times New Roman" w:cs="Times New Roman"/>
+                <w:color w:val="000000"/>
+              </w:rPr>
+              <w:t xml:space="preserve"> used in Chronos. It is used to realize a many to many </w:t>
+            </w:r>
+            <w:proofErr w:type="gramStart"/>
+            <w:r>
+              <w:rPr>
+                <w:rFonts w:ascii="Times New Roman" w:eastAsia="Times New Roman" w:hAnsi="Times New Roman" w:cs="Times New Roman"/>
+                <w:color w:val="000000"/>
+              </w:rPr>
+              <w:t>relation</w:t>
+            </w:r>
+            <w:proofErr w:type="gramEnd"/>
+            <w:r>
+              <w:rPr>
+                <w:rFonts w:ascii="Times New Roman" w:eastAsia="Times New Roman" w:hAnsi="Times New Roman" w:cs="Times New Roman"/>
+                <w:color w:val="000000"/>
+              </w:rPr>
+              <w:t xml:space="preserve"> between two Nodes.</w:t>
             </w:r>
           </w:p>
         </w:tc>
@@ -28597,6 +28951,7 @@
               <w:t xml:space="preserve">Relationship between </w:t>
             </w:r>
             <w:proofErr w:type="spellStart"/>
+            <w:proofErr w:type="gramStart"/>
             <w:r>
               <w:rPr>
                 <w:rFonts w:ascii="Liberation Sans" w:hAnsi="Liberation Sans"/>
@@ -28612,7 +28967,16 @@
                 <w:color w:val="000000"/>
                 <w:sz w:val="20"/>
               </w:rPr>
-              <w:t xml:space="preserve">  and  </w:t>
+              <w:t xml:space="preserve">  and</w:t>
+            </w:r>
+            <w:proofErr w:type="gramEnd"/>
+            <w:r>
+              <w:rPr>
+                <w:rFonts w:ascii="Liberation Sans" w:hAnsi="Liberation Sans"/>
+                <w:color w:val="000000"/>
+                <w:sz w:val="20"/>
+              </w:rPr>
+              <w:t xml:space="preserve">  </w:t>
             </w:r>
             <w:proofErr w:type="spellStart"/>
             <w:r>
@@ -28711,6 +29075,7 @@
               <w:t xml:space="preserve">Relationship between </w:t>
             </w:r>
             <w:proofErr w:type="spellStart"/>
+            <w:proofErr w:type="gramStart"/>
             <w:r>
               <w:rPr>
                 <w:rFonts w:ascii="Liberation Sans" w:hAnsi="Liberation Sans"/>
@@ -28726,7 +29091,16 @@
                 <w:color w:val="000000"/>
                 <w:sz w:val="20"/>
               </w:rPr>
-              <w:t xml:space="preserve">  and  </w:t>
+              <w:t xml:space="preserve">  and</w:t>
+            </w:r>
+            <w:proofErr w:type="gramEnd"/>
+            <w:r>
+              <w:rPr>
+                <w:rFonts w:ascii="Liberation Sans" w:hAnsi="Liberation Sans"/>
+                <w:color w:val="000000"/>
+                <w:sz w:val="20"/>
+              </w:rPr>
+              <w:t xml:space="preserve">  </w:t>
             </w:r>
             <w:proofErr w:type="spellStart"/>
             <w:r>
@@ -28815,6 +29189,7 @@
               <w:t xml:space="preserve">Relationship between </w:t>
             </w:r>
             <w:proofErr w:type="spellStart"/>
+            <w:proofErr w:type="gramStart"/>
             <w:r>
               <w:rPr>
                 <w:rFonts w:ascii="Liberation Sans" w:hAnsi="Liberation Sans"/>
@@ -28830,7 +29205,16 @@
                 <w:color w:val="000000"/>
                 <w:sz w:val="20"/>
               </w:rPr>
-              <w:t xml:space="preserve">  and  </w:t>
+              <w:t xml:space="preserve">  and</w:t>
+            </w:r>
+            <w:proofErr w:type="gramEnd"/>
+            <w:r>
+              <w:rPr>
+                <w:rFonts w:ascii="Liberation Sans" w:hAnsi="Liberation Sans"/>
+                <w:color w:val="000000"/>
+                <w:sz w:val="20"/>
+              </w:rPr>
+              <w:t xml:space="preserve">  </w:t>
             </w:r>
             <w:proofErr w:type="spellStart"/>
             <w:r>
@@ -28919,6 +29303,7 @@
               <w:t xml:space="preserve">Relationship between </w:t>
             </w:r>
             <w:proofErr w:type="spellStart"/>
+            <w:proofErr w:type="gramStart"/>
             <w:r>
               <w:rPr>
                 <w:rFonts w:ascii="Liberation Sans" w:hAnsi="Liberation Sans"/>
@@ -28934,7 +29319,16 @@
                 <w:color w:val="000000"/>
                 <w:sz w:val="20"/>
               </w:rPr>
-              <w:t xml:space="preserve">  and  </w:t>
+              <w:t xml:space="preserve">  and</w:t>
+            </w:r>
+            <w:proofErr w:type="gramEnd"/>
+            <w:r>
+              <w:rPr>
+                <w:rFonts w:ascii="Liberation Sans" w:hAnsi="Liberation Sans"/>
+                <w:color w:val="000000"/>
+                <w:sz w:val="20"/>
+              </w:rPr>
+              <w:t xml:space="preserve">  </w:t>
             </w:r>
             <w:proofErr w:type="spellStart"/>
             <w:r>
@@ -29033,6 +29427,7 @@
               <w:t xml:space="preserve">Relationship between </w:t>
             </w:r>
             <w:proofErr w:type="spellStart"/>
+            <w:proofErr w:type="gramStart"/>
             <w:r>
               <w:rPr>
                 <w:rFonts w:ascii="Liberation Sans" w:hAnsi="Liberation Sans"/>
@@ -29048,7 +29443,16 @@
                 <w:color w:val="000000"/>
                 <w:sz w:val="20"/>
               </w:rPr>
-              <w:t xml:space="preserve">  and  </w:t>
+              <w:t xml:space="preserve">  and</w:t>
+            </w:r>
+            <w:proofErr w:type="gramEnd"/>
+            <w:r>
+              <w:rPr>
+                <w:rFonts w:ascii="Liberation Sans" w:hAnsi="Liberation Sans"/>
+                <w:color w:val="000000"/>
+                <w:sz w:val="20"/>
+              </w:rPr>
+              <w:t xml:space="preserve">  </w:t>
             </w:r>
             <w:proofErr w:type="spellStart"/>
             <w:r>
@@ -29147,6 +29551,7 @@
               <w:t xml:space="preserve">Relationship between </w:t>
             </w:r>
             <w:proofErr w:type="spellStart"/>
+            <w:proofErr w:type="gramStart"/>
             <w:r>
               <w:rPr>
                 <w:rFonts w:ascii="Liberation Sans" w:hAnsi="Liberation Sans"/>
@@ -29162,7 +29567,16 @@
                 <w:color w:val="000000"/>
                 <w:sz w:val="20"/>
               </w:rPr>
-              <w:t xml:space="preserve">  and  </w:t>
+              <w:t xml:space="preserve">  and</w:t>
+            </w:r>
+            <w:proofErr w:type="gramEnd"/>
+            <w:r>
+              <w:rPr>
+                <w:rFonts w:ascii="Liberation Sans" w:hAnsi="Liberation Sans"/>
+                <w:color w:val="000000"/>
+                <w:sz w:val="20"/>
+              </w:rPr>
+              <w:t xml:space="preserve">  </w:t>
             </w:r>
             <w:proofErr w:type="spellStart"/>
             <w:r>
@@ -29261,6 +29675,7 @@
               <w:t xml:space="preserve">Relationship between </w:t>
             </w:r>
             <w:proofErr w:type="spellStart"/>
+            <w:proofErr w:type="gramStart"/>
             <w:r>
               <w:rPr>
                 <w:rFonts w:ascii="Liberation Sans" w:hAnsi="Liberation Sans"/>
@@ -29276,7 +29691,16 @@
                 <w:color w:val="000000"/>
                 <w:sz w:val="20"/>
               </w:rPr>
-              <w:t xml:space="preserve">  and  </w:t>
+              <w:t xml:space="preserve">  and</w:t>
+            </w:r>
+            <w:proofErr w:type="gramEnd"/>
+            <w:r>
+              <w:rPr>
+                <w:rFonts w:ascii="Liberation Sans" w:hAnsi="Liberation Sans"/>
+                <w:color w:val="000000"/>
+                <w:sz w:val="20"/>
+              </w:rPr>
+              <w:t xml:space="preserve">  </w:t>
             </w:r>
             <w:proofErr w:type="spellStart"/>
             <w:r>
@@ -29375,6 +29799,7 @@
               <w:t xml:space="preserve">Relationship between </w:t>
             </w:r>
             <w:proofErr w:type="spellStart"/>
+            <w:proofErr w:type="gramStart"/>
             <w:r>
               <w:rPr>
                 <w:rFonts w:ascii="Liberation Sans" w:hAnsi="Liberation Sans"/>
@@ -29390,7 +29815,16 @@
                 <w:color w:val="000000"/>
                 <w:sz w:val="20"/>
               </w:rPr>
-              <w:t xml:space="preserve">  and  </w:t>
+              <w:t xml:space="preserve">  and</w:t>
+            </w:r>
+            <w:proofErr w:type="gramEnd"/>
+            <w:r>
+              <w:rPr>
+                <w:rFonts w:ascii="Liberation Sans" w:hAnsi="Liberation Sans"/>
+                <w:color w:val="000000"/>
+                <w:sz w:val="20"/>
+              </w:rPr>
+              <w:t xml:space="preserve">  </w:t>
             </w:r>
             <w:proofErr w:type="spellStart"/>
             <w:r>
@@ -29489,6 +29923,7 @@
               <w:t xml:space="preserve">Relationship between </w:t>
             </w:r>
             <w:proofErr w:type="spellStart"/>
+            <w:proofErr w:type="gramStart"/>
             <w:r>
               <w:rPr>
                 <w:rFonts w:ascii="Liberation Sans" w:hAnsi="Liberation Sans"/>
@@ -29504,7 +29939,16 @@
                 <w:color w:val="000000"/>
                 <w:sz w:val="20"/>
               </w:rPr>
-              <w:t xml:space="preserve">  and  </w:t>
+              <w:t xml:space="preserve">  and</w:t>
+            </w:r>
+            <w:proofErr w:type="gramEnd"/>
+            <w:r>
+              <w:rPr>
+                <w:rFonts w:ascii="Liberation Sans" w:hAnsi="Liberation Sans"/>
+                <w:color w:val="000000"/>
+                <w:sz w:val="20"/>
+              </w:rPr>
+              <w:t xml:space="preserve">  </w:t>
             </w:r>
             <w:proofErr w:type="spellStart"/>
             <w:r>
@@ -29603,6 +30047,7 @@
               <w:t xml:space="preserve">Relationship between </w:t>
             </w:r>
             <w:proofErr w:type="spellStart"/>
+            <w:proofErr w:type="gramStart"/>
             <w:r>
               <w:rPr>
                 <w:rFonts w:ascii="Liberation Sans" w:hAnsi="Liberation Sans"/>
@@ -29618,7 +30063,16 @@
                 <w:color w:val="000000"/>
                 <w:sz w:val="20"/>
               </w:rPr>
-              <w:t xml:space="preserve">  and  </w:t>
+              <w:t xml:space="preserve">  and</w:t>
+            </w:r>
+            <w:proofErr w:type="gramEnd"/>
+            <w:r>
+              <w:rPr>
+                <w:rFonts w:ascii="Liberation Sans" w:hAnsi="Liberation Sans"/>
+                <w:color w:val="000000"/>
+                <w:sz w:val="20"/>
+              </w:rPr>
+              <w:t xml:space="preserve">  </w:t>
             </w:r>
             <w:proofErr w:type="spellStart"/>
             <w:r>
@@ -29853,6 +30307,7 @@
               <w:t xml:space="preserve">Relationship between </w:t>
             </w:r>
             <w:proofErr w:type="spellStart"/>
+            <w:proofErr w:type="gramStart"/>
             <w:r>
               <w:rPr>
                 <w:rFonts w:ascii="Liberation Sans" w:hAnsi="Liberation Sans"/>
@@ -29868,7 +30323,16 @@
                 <w:color w:val="000000"/>
                 <w:sz w:val="20"/>
               </w:rPr>
-              <w:t xml:space="preserve">  and  </w:t>
+              <w:t xml:space="preserve">  and</w:t>
+            </w:r>
+            <w:proofErr w:type="gramEnd"/>
+            <w:r>
+              <w:rPr>
+                <w:rFonts w:ascii="Liberation Sans" w:hAnsi="Liberation Sans"/>
+                <w:color w:val="000000"/>
+                <w:sz w:val="20"/>
+              </w:rPr>
+              <w:t xml:space="preserve">  </w:t>
             </w:r>
             <w:proofErr w:type="spellStart"/>
             <w:r>
@@ -29967,6 +30431,7 @@
               <w:t xml:space="preserve">Relationship between </w:t>
             </w:r>
             <w:proofErr w:type="spellStart"/>
+            <w:proofErr w:type="gramStart"/>
             <w:r>
               <w:rPr>
                 <w:rFonts w:ascii="Liberation Sans" w:hAnsi="Liberation Sans"/>
@@ -29982,7 +30447,16 @@
                 <w:color w:val="000000"/>
                 <w:sz w:val="20"/>
               </w:rPr>
-              <w:t xml:space="preserve">  and  </w:t>
+              <w:t xml:space="preserve">  and</w:t>
+            </w:r>
+            <w:proofErr w:type="gramEnd"/>
+            <w:r>
+              <w:rPr>
+                <w:rFonts w:ascii="Liberation Sans" w:hAnsi="Liberation Sans"/>
+                <w:color w:val="000000"/>
+                <w:sz w:val="20"/>
+              </w:rPr>
+              <w:t xml:space="preserve">  </w:t>
             </w:r>
             <w:proofErr w:type="spellStart"/>
             <w:r>
@@ -30071,6 +30545,7 @@
               <w:t xml:space="preserve">Relationship between </w:t>
             </w:r>
             <w:proofErr w:type="spellStart"/>
+            <w:proofErr w:type="gramStart"/>
             <w:r>
               <w:rPr>
                 <w:rFonts w:ascii="Liberation Sans" w:hAnsi="Liberation Sans"/>
@@ -30086,7 +30561,16 @@
                 <w:color w:val="000000"/>
                 <w:sz w:val="20"/>
               </w:rPr>
-              <w:t xml:space="preserve">  and  </w:t>
+              <w:t xml:space="preserve">  and</w:t>
+            </w:r>
+            <w:proofErr w:type="gramEnd"/>
+            <w:r>
+              <w:rPr>
+                <w:rFonts w:ascii="Liberation Sans" w:hAnsi="Liberation Sans"/>
+                <w:color w:val="000000"/>
+                <w:sz w:val="20"/>
+              </w:rPr>
+              <w:t xml:space="preserve">  </w:t>
             </w:r>
             <w:proofErr w:type="spellStart"/>
             <w:r>
@@ -30185,6 +30669,7 @@
               <w:t xml:space="preserve">Relationship between </w:t>
             </w:r>
             <w:proofErr w:type="spellStart"/>
+            <w:proofErr w:type="gramStart"/>
             <w:r>
               <w:rPr>
                 <w:rFonts w:ascii="Liberation Sans" w:hAnsi="Liberation Sans"/>
@@ -30200,7 +30685,16 @@
                 <w:color w:val="000000"/>
                 <w:sz w:val="20"/>
               </w:rPr>
-              <w:t xml:space="preserve">  and  </w:t>
+              <w:t xml:space="preserve">  and</w:t>
+            </w:r>
+            <w:proofErr w:type="gramEnd"/>
+            <w:r>
+              <w:rPr>
+                <w:rFonts w:ascii="Liberation Sans" w:hAnsi="Liberation Sans"/>
+                <w:color w:val="000000"/>
+                <w:sz w:val="20"/>
+              </w:rPr>
+              <w:t xml:space="preserve">  </w:t>
             </w:r>
             <w:proofErr w:type="spellStart"/>
             <w:r>
@@ -30301,6 +30795,7 @@
               <w:t xml:space="preserve">Relationship between </w:t>
             </w:r>
             <w:proofErr w:type="spellStart"/>
+            <w:proofErr w:type="gramStart"/>
             <w:r>
               <w:rPr>
                 <w:rFonts w:ascii="Liberation Sans" w:hAnsi="Liberation Sans"/>
@@ -30316,7 +30811,16 @@
                 <w:color w:val="000000"/>
                 <w:sz w:val="20"/>
               </w:rPr>
-              <w:t xml:space="preserve">  and  </w:t>
+              <w:t xml:space="preserve">  and</w:t>
+            </w:r>
+            <w:proofErr w:type="gramEnd"/>
+            <w:r>
+              <w:rPr>
+                <w:rFonts w:ascii="Liberation Sans" w:hAnsi="Liberation Sans"/>
+                <w:color w:val="000000"/>
+                <w:sz w:val="20"/>
+              </w:rPr>
+              <w:t xml:space="preserve">  </w:t>
             </w:r>
             <w:proofErr w:type="spellStart"/>
             <w:r>
@@ -30415,6 +30919,7 @@
               <w:t xml:space="preserve">Relationship between </w:t>
             </w:r>
             <w:proofErr w:type="spellStart"/>
+            <w:proofErr w:type="gramStart"/>
             <w:r>
               <w:rPr>
                 <w:rFonts w:ascii="Liberation Sans" w:hAnsi="Liberation Sans"/>
@@ -30430,7 +30935,16 @@
                 <w:color w:val="000000"/>
                 <w:sz w:val="20"/>
               </w:rPr>
-              <w:t xml:space="preserve">  and  </w:t>
+              <w:t xml:space="preserve">  and</w:t>
+            </w:r>
+            <w:proofErr w:type="gramEnd"/>
+            <w:r>
+              <w:rPr>
+                <w:rFonts w:ascii="Liberation Sans" w:hAnsi="Liberation Sans"/>
+                <w:color w:val="000000"/>
+                <w:sz w:val="20"/>
+              </w:rPr>
+              <w:t xml:space="preserve">  </w:t>
             </w:r>
             <w:proofErr w:type="spellStart"/>
             <w:r>
@@ -30529,6 +31043,7 @@
               <w:t xml:space="preserve">Relationship between </w:t>
             </w:r>
             <w:proofErr w:type="spellStart"/>
+            <w:proofErr w:type="gramStart"/>
             <w:r>
               <w:rPr>
                 <w:rFonts w:ascii="Liberation Sans" w:hAnsi="Liberation Sans"/>
@@ -30544,7 +31059,16 @@
                 <w:color w:val="000000"/>
                 <w:sz w:val="20"/>
               </w:rPr>
-              <w:t xml:space="preserve">  and  </w:t>
+              <w:t xml:space="preserve">  and</w:t>
+            </w:r>
+            <w:proofErr w:type="gramEnd"/>
+            <w:r>
+              <w:rPr>
+                <w:rFonts w:ascii="Liberation Sans" w:hAnsi="Liberation Sans"/>
+                <w:color w:val="000000"/>
+                <w:sz w:val="20"/>
+              </w:rPr>
+              <w:t xml:space="preserve">  </w:t>
             </w:r>
             <w:proofErr w:type="spellStart"/>
             <w:r>
@@ -30644,6 +31168,7 @@
               <w:t xml:space="preserve">Relationship between </w:t>
             </w:r>
             <w:proofErr w:type="spellStart"/>
+            <w:proofErr w:type="gramStart"/>
             <w:r>
               <w:rPr>
                 <w:rFonts w:ascii="Liberation Sans" w:hAnsi="Liberation Sans"/>
@@ -30659,7 +31184,16 @@
                 <w:color w:val="000000"/>
                 <w:sz w:val="20"/>
               </w:rPr>
-              <w:t xml:space="preserve">  and  </w:t>
+              <w:t xml:space="preserve">  and</w:t>
+            </w:r>
+            <w:proofErr w:type="gramEnd"/>
+            <w:r>
+              <w:rPr>
+                <w:rFonts w:ascii="Liberation Sans" w:hAnsi="Liberation Sans"/>
+                <w:color w:val="000000"/>
+                <w:sz w:val="20"/>
+              </w:rPr>
+              <w:t xml:space="preserve">  </w:t>
             </w:r>
             <w:proofErr w:type="spellStart"/>
             <w:r>
@@ -30698,8 +31232,18 @@
                 <w:b/>
                 <w:color w:val="000000"/>
               </w:rPr>
-              <w:t>is organized In</w:t>
-            </w:r>
+              <w:t xml:space="preserve">is organized </w:t>
+            </w:r>
+            <w:proofErr w:type="gramStart"/>
+            <w:r>
+              <w:rPr>
+                <w:rFonts w:ascii="Times New Roman" w:eastAsia="Times New Roman" w:hAnsi="Times New Roman" w:cs="Times New Roman"/>
+                <w:b/>
+                <w:color w:val="000000"/>
+              </w:rPr>
+              <w:t>In</w:t>
+            </w:r>
+            <w:proofErr w:type="gramEnd"/>
           </w:p>
         </w:tc>
         <w:tc>
@@ -30748,6 +31292,7 @@
               <w:t xml:space="preserve">Relationship between </w:t>
             </w:r>
             <w:proofErr w:type="spellStart"/>
+            <w:proofErr w:type="gramStart"/>
             <w:r>
               <w:rPr>
                 <w:rFonts w:ascii="Liberation Sans" w:hAnsi="Liberation Sans"/>
@@ -30763,7 +31308,16 @@
                 <w:color w:val="000000"/>
                 <w:sz w:val="20"/>
               </w:rPr>
-              <w:t xml:space="preserve">  and  </w:t>
+              <w:t xml:space="preserve">  and</w:t>
+            </w:r>
+            <w:proofErr w:type="gramEnd"/>
+            <w:r>
+              <w:rPr>
+                <w:rFonts w:ascii="Liberation Sans" w:hAnsi="Liberation Sans"/>
+                <w:color w:val="000000"/>
+                <w:sz w:val="20"/>
+              </w:rPr>
+              <w:t xml:space="preserve">  </w:t>
             </w:r>
             <w:proofErr w:type="spellStart"/>
             <w:r>
@@ -30862,6 +31416,7 @@
               <w:t xml:space="preserve">Relationship between </w:t>
             </w:r>
             <w:proofErr w:type="spellStart"/>
+            <w:proofErr w:type="gramStart"/>
             <w:r>
               <w:rPr>
                 <w:rFonts w:ascii="Liberation Sans" w:hAnsi="Liberation Sans"/>
@@ -30877,7 +31432,16 @@
                 <w:color w:val="000000"/>
                 <w:sz w:val="20"/>
               </w:rPr>
-              <w:t xml:space="preserve">  and  </w:t>
+              <w:t xml:space="preserve">  and</w:t>
+            </w:r>
+            <w:proofErr w:type="gramEnd"/>
+            <w:r>
+              <w:rPr>
+                <w:rFonts w:ascii="Liberation Sans" w:hAnsi="Liberation Sans"/>
+                <w:color w:val="000000"/>
+                <w:sz w:val="20"/>
+              </w:rPr>
+              <w:t xml:space="preserve">  </w:t>
             </w:r>
             <w:proofErr w:type="spellStart"/>
             <w:r>
@@ -30976,6 +31540,7 @@
               <w:t xml:space="preserve">Relationship between </w:t>
             </w:r>
             <w:proofErr w:type="spellStart"/>
+            <w:proofErr w:type="gramStart"/>
             <w:r>
               <w:rPr>
                 <w:rFonts w:ascii="Liberation Sans" w:hAnsi="Liberation Sans"/>
@@ -30991,7 +31556,16 @@
                 <w:color w:val="000000"/>
                 <w:sz w:val="20"/>
               </w:rPr>
-              <w:t xml:space="preserve">  and  </w:t>
+              <w:t xml:space="preserve">  and</w:t>
+            </w:r>
+            <w:proofErr w:type="gramEnd"/>
+            <w:r>
+              <w:rPr>
+                <w:rFonts w:ascii="Liberation Sans" w:hAnsi="Liberation Sans"/>
+                <w:color w:val="000000"/>
+                <w:sz w:val="20"/>
+              </w:rPr>
+              <w:t xml:space="preserve">  </w:t>
             </w:r>
             <w:proofErr w:type="spellStart"/>
             <w:r>
@@ -31092,6 +31666,7 @@
               <w:t xml:space="preserve">Relationship between </w:t>
             </w:r>
             <w:proofErr w:type="spellStart"/>
+            <w:proofErr w:type="gramStart"/>
             <w:r>
               <w:rPr>
                 <w:rFonts w:ascii="Liberation Sans" w:hAnsi="Liberation Sans"/>
@@ -31107,7 +31682,16 @@
                 <w:color w:val="000000"/>
                 <w:sz w:val="20"/>
               </w:rPr>
-              <w:t xml:space="preserve">  and  </w:t>
+              <w:t xml:space="preserve">  and</w:t>
+            </w:r>
+            <w:proofErr w:type="gramEnd"/>
+            <w:r>
+              <w:rPr>
+                <w:rFonts w:ascii="Liberation Sans" w:hAnsi="Liberation Sans"/>
+                <w:color w:val="000000"/>
+                <w:sz w:val="20"/>
+              </w:rPr>
+              <w:t xml:space="preserve">  </w:t>
             </w:r>
             <w:proofErr w:type="spellStart"/>
             <w:r>
@@ -31208,6 +31792,7 @@
               <w:t xml:space="preserve">Relationship between </w:t>
             </w:r>
             <w:proofErr w:type="spellStart"/>
+            <w:proofErr w:type="gramStart"/>
             <w:r>
               <w:rPr>
                 <w:rFonts w:ascii="Liberation Sans" w:hAnsi="Liberation Sans"/>
@@ -31223,7 +31808,16 @@
                 <w:color w:val="000000"/>
                 <w:sz w:val="20"/>
               </w:rPr>
-              <w:t xml:space="preserve">  and  </w:t>
+              <w:t xml:space="preserve">  and</w:t>
+            </w:r>
+            <w:proofErr w:type="gramEnd"/>
+            <w:r>
+              <w:rPr>
+                <w:rFonts w:ascii="Liberation Sans" w:hAnsi="Liberation Sans"/>
+                <w:color w:val="000000"/>
+                <w:sz w:val="20"/>
+              </w:rPr>
+              <w:t xml:space="preserve">  </w:t>
             </w:r>
             <w:proofErr w:type="spellStart"/>
             <w:r>
@@ -31394,6 +31988,7 @@
               <w:t xml:space="preserve">Relationship between </w:t>
             </w:r>
             <w:proofErr w:type="spellStart"/>
+            <w:proofErr w:type="gramStart"/>
             <w:r>
               <w:rPr>
                 <w:rFonts w:ascii="Liberation Sans" w:hAnsi="Liberation Sans"/>
@@ -31409,7 +32004,16 @@
                 <w:color w:val="000000"/>
                 <w:sz w:val="20"/>
               </w:rPr>
-              <w:t xml:space="preserve">  and  </w:t>
+              <w:t xml:space="preserve">  and</w:t>
+            </w:r>
+            <w:proofErr w:type="gramEnd"/>
+            <w:r>
+              <w:rPr>
+                <w:rFonts w:ascii="Liberation Sans" w:hAnsi="Liberation Sans"/>
+                <w:color w:val="000000"/>
+                <w:sz w:val="20"/>
+              </w:rPr>
+              <w:t xml:space="preserve">  </w:t>
             </w:r>
             <w:proofErr w:type="spellStart"/>
             <w:r>
@@ -31510,6 +32114,7 @@
               <w:t xml:space="preserve">Relationship between </w:t>
             </w:r>
             <w:proofErr w:type="spellStart"/>
+            <w:proofErr w:type="gramStart"/>
             <w:r>
               <w:rPr>
                 <w:rFonts w:ascii="Liberation Sans" w:hAnsi="Liberation Sans"/>
@@ -31525,7 +32130,16 @@
                 <w:color w:val="000000"/>
                 <w:sz w:val="20"/>
               </w:rPr>
-              <w:t xml:space="preserve">  and  </w:t>
+              <w:t xml:space="preserve">  and</w:t>
+            </w:r>
+            <w:proofErr w:type="gramEnd"/>
+            <w:r>
+              <w:rPr>
+                <w:rFonts w:ascii="Liberation Sans" w:hAnsi="Liberation Sans"/>
+                <w:color w:val="000000"/>
+                <w:sz w:val="20"/>
+              </w:rPr>
+              <w:t xml:space="preserve">  </w:t>
             </w:r>
             <w:proofErr w:type="spellStart"/>
             <w:r>
@@ -31626,6 +32240,7 @@
               <w:t xml:space="preserve">Relationship between </w:t>
             </w:r>
             <w:proofErr w:type="spellStart"/>
+            <w:proofErr w:type="gramStart"/>
             <w:r>
               <w:rPr>
                 <w:rFonts w:ascii="Liberation Sans" w:hAnsi="Liberation Sans"/>
@@ -31641,7 +32256,16 @@
                 <w:color w:val="000000"/>
                 <w:sz w:val="20"/>
               </w:rPr>
-              <w:t xml:space="preserve">  and  </w:t>
+              <w:t xml:space="preserve">  and</w:t>
+            </w:r>
+            <w:proofErr w:type="gramEnd"/>
+            <w:r>
+              <w:rPr>
+                <w:rFonts w:ascii="Liberation Sans" w:hAnsi="Liberation Sans"/>
+                <w:color w:val="000000"/>
+                <w:sz w:val="20"/>
+              </w:rPr>
+              <w:t xml:space="preserve">  </w:t>
             </w:r>
             <w:proofErr w:type="spellStart"/>
             <w:r>
@@ -31732,6 +32356,7 @@
               <w:t xml:space="preserve">Relationship between </w:t>
             </w:r>
             <w:proofErr w:type="spellStart"/>
+            <w:proofErr w:type="gramStart"/>
             <w:r>
               <w:rPr>
                 <w:rFonts w:ascii="Liberation Sans" w:hAnsi="Liberation Sans"/>
@@ -31747,7 +32372,16 @@
                 <w:color w:val="000000"/>
                 <w:sz w:val="20"/>
               </w:rPr>
-              <w:t xml:space="preserve">  and  </w:t>
+              <w:t xml:space="preserve">  and</w:t>
+            </w:r>
+            <w:proofErr w:type="gramEnd"/>
+            <w:r>
+              <w:rPr>
+                <w:rFonts w:ascii="Liberation Sans" w:hAnsi="Liberation Sans"/>
+                <w:color w:val="000000"/>
+                <w:sz w:val="20"/>
+              </w:rPr>
+              <w:t xml:space="preserve">  </w:t>
             </w:r>
             <w:proofErr w:type="spellStart"/>
             <w:r>
@@ -31918,6 +32552,7 @@
               <w:t xml:space="preserve">Relationship between </w:t>
             </w:r>
             <w:proofErr w:type="spellStart"/>
+            <w:proofErr w:type="gramStart"/>
             <w:r>
               <w:rPr>
                 <w:rFonts w:ascii="Liberation Sans" w:hAnsi="Liberation Sans"/>
@@ -31933,7 +32568,16 @@
                 <w:color w:val="000000"/>
                 <w:sz w:val="20"/>
               </w:rPr>
-              <w:t xml:space="preserve">  and  </w:t>
+              <w:t xml:space="preserve">  and</w:t>
+            </w:r>
+            <w:proofErr w:type="gramEnd"/>
+            <w:r>
+              <w:rPr>
+                <w:rFonts w:ascii="Liberation Sans" w:hAnsi="Liberation Sans"/>
+                <w:color w:val="000000"/>
+                <w:sz w:val="20"/>
+              </w:rPr>
+              <w:t xml:space="preserve">  </w:t>
             </w:r>
             <w:proofErr w:type="spellStart"/>
             <w:r>
@@ -32024,6 +32668,7 @@
               <w:t xml:space="preserve">Relationship between </w:t>
             </w:r>
             <w:proofErr w:type="spellStart"/>
+            <w:proofErr w:type="gramStart"/>
             <w:r>
               <w:rPr>
                 <w:rFonts w:ascii="Liberation Sans" w:hAnsi="Liberation Sans"/>
@@ -32039,7 +32684,16 @@
                 <w:color w:val="000000"/>
                 <w:sz w:val="20"/>
               </w:rPr>
-              <w:t xml:space="preserve">  and  </w:t>
+              <w:t xml:space="preserve">  and</w:t>
+            </w:r>
+            <w:proofErr w:type="gramEnd"/>
+            <w:r>
+              <w:rPr>
+                <w:rFonts w:ascii="Liberation Sans" w:hAnsi="Liberation Sans"/>
+                <w:color w:val="000000"/>
+                <w:sz w:val="20"/>
+              </w:rPr>
+              <w:t xml:space="preserve">  </w:t>
             </w:r>
             <w:proofErr w:type="spellStart"/>
             <w:r>
@@ -32138,6 +32792,7 @@
               <w:t xml:space="preserve">Relationship between </w:t>
             </w:r>
             <w:proofErr w:type="spellStart"/>
+            <w:proofErr w:type="gramStart"/>
             <w:r>
               <w:rPr>
                 <w:rFonts w:ascii="Liberation Sans" w:hAnsi="Liberation Sans"/>
@@ -32153,7 +32808,16 @@
                 <w:color w:val="000000"/>
                 <w:sz w:val="20"/>
               </w:rPr>
-              <w:t xml:space="preserve">  and  </w:t>
+              <w:t xml:space="preserve">  and</w:t>
+            </w:r>
+            <w:proofErr w:type="gramEnd"/>
+            <w:r>
+              <w:rPr>
+                <w:rFonts w:ascii="Liberation Sans" w:hAnsi="Liberation Sans"/>
+                <w:color w:val="000000"/>
+                <w:sz w:val="20"/>
+              </w:rPr>
+              <w:t xml:space="preserve">  </w:t>
             </w:r>
             <w:proofErr w:type="spellStart"/>
             <w:r>
@@ -32254,6 +32918,7 @@
               <w:t xml:space="preserve">Relationship between </w:t>
             </w:r>
             <w:proofErr w:type="spellStart"/>
+            <w:proofErr w:type="gramStart"/>
             <w:r>
               <w:rPr>
                 <w:rFonts w:ascii="Liberation Sans" w:hAnsi="Liberation Sans"/>
@@ -32269,7 +32934,16 @@
                 <w:color w:val="000000"/>
                 <w:sz w:val="20"/>
               </w:rPr>
-              <w:t xml:space="preserve">  and  </w:t>
+              <w:t xml:space="preserve">  and</w:t>
+            </w:r>
+            <w:proofErr w:type="gramEnd"/>
+            <w:r>
+              <w:rPr>
+                <w:rFonts w:ascii="Liberation Sans" w:hAnsi="Liberation Sans"/>
+                <w:color w:val="000000"/>
+                <w:sz w:val="20"/>
+              </w:rPr>
+              <w:t xml:space="preserve">  </w:t>
             </w:r>
             <w:proofErr w:type="spellStart"/>
             <w:r>
@@ -32370,6 +33044,7 @@
               <w:t xml:space="preserve">Relationship between </w:t>
             </w:r>
             <w:proofErr w:type="spellStart"/>
+            <w:proofErr w:type="gramStart"/>
             <w:r>
               <w:rPr>
                 <w:rFonts w:ascii="Liberation Sans" w:hAnsi="Liberation Sans"/>
@@ -32385,7 +33060,16 @@
                 <w:color w:val="000000"/>
                 <w:sz w:val="20"/>
               </w:rPr>
-              <w:t xml:space="preserve">  and  </w:t>
+              <w:t xml:space="preserve">  and</w:t>
+            </w:r>
+            <w:proofErr w:type="gramEnd"/>
+            <w:r>
+              <w:rPr>
+                <w:rFonts w:ascii="Liberation Sans" w:hAnsi="Liberation Sans"/>
+                <w:color w:val="000000"/>
+                <w:sz w:val="20"/>
+              </w:rPr>
+              <w:t xml:space="preserve">  </w:t>
             </w:r>
             <w:proofErr w:type="spellStart"/>
             <w:r>
@@ -32484,6 +33168,7 @@
               <w:t xml:space="preserve">Relationship between </w:t>
             </w:r>
             <w:proofErr w:type="spellStart"/>
+            <w:proofErr w:type="gramStart"/>
             <w:r>
               <w:rPr>
                 <w:rFonts w:ascii="Liberation Sans" w:hAnsi="Liberation Sans"/>
@@ -32499,7 +33184,16 @@
                 <w:color w:val="000000"/>
                 <w:sz w:val="20"/>
               </w:rPr>
-              <w:t xml:space="preserve">  and  </w:t>
+              <w:t xml:space="preserve">  and</w:t>
+            </w:r>
+            <w:proofErr w:type="gramEnd"/>
+            <w:r>
+              <w:rPr>
+                <w:rFonts w:ascii="Liberation Sans" w:hAnsi="Liberation Sans"/>
+                <w:color w:val="000000"/>
+                <w:sz w:val="20"/>
+              </w:rPr>
+              <w:t xml:space="preserve">  </w:t>
             </w:r>
             <w:proofErr w:type="spellStart"/>
             <w:r>
@@ -32598,6 +33292,7 @@
               <w:t xml:space="preserve">Relationship between </w:t>
             </w:r>
             <w:proofErr w:type="spellStart"/>
+            <w:proofErr w:type="gramStart"/>
             <w:r>
               <w:rPr>
                 <w:rFonts w:ascii="Liberation Sans" w:hAnsi="Liberation Sans"/>
@@ -32613,7 +33308,16 @@
                 <w:color w:val="000000"/>
                 <w:sz w:val="20"/>
               </w:rPr>
-              <w:t xml:space="preserve">  and  </w:t>
+              <w:t xml:space="preserve">  and</w:t>
+            </w:r>
+            <w:proofErr w:type="gramEnd"/>
+            <w:r>
+              <w:rPr>
+                <w:rFonts w:ascii="Liberation Sans" w:hAnsi="Liberation Sans"/>
+                <w:color w:val="000000"/>
+                <w:sz w:val="20"/>
+              </w:rPr>
+              <w:t xml:space="preserve">  </w:t>
             </w:r>
             <w:proofErr w:type="spellStart"/>
             <w:r>
@@ -32714,6 +33418,7 @@
               <w:t xml:space="preserve">Relationship between </w:t>
             </w:r>
             <w:proofErr w:type="spellStart"/>
+            <w:proofErr w:type="gramStart"/>
             <w:r>
               <w:rPr>
                 <w:rFonts w:ascii="Liberation Sans" w:hAnsi="Liberation Sans"/>
@@ -32729,7 +33434,16 @@
                 <w:color w:val="000000"/>
                 <w:sz w:val="20"/>
               </w:rPr>
-              <w:t xml:space="preserve">  and  </w:t>
+              <w:t xml:space="preserve">  and</w:t>
+            </w:r>
+            <w:proofErr w:type="gramEnd"/>
+            <w:r>
+              <w:rPr>
+                <w:rFonts w:ascii="Liberation Sans" w:hAnsi="Liberation Sans"/>
+                <w:color w:val="000000"/>
+                <w:sz w:val="20"/>
+              </w:rPr>
+              <w:t xml:space="preserve">  </w:t>
             </w:r>
             <w:proofErr w:type="spellStart"/>
             <w:r>
@@ -32830,6 +33544,7 @@
               <w:t xml:space="preserve">Relationship between </w:t>
             </w:r>
             <w:proofErr w:type="spellStart"/>
+            <w:proofErr w:type="gramStart"/>
             <w:r>
               <w:rPr>
                 <w:rFonts w:ascii="Liberation Sans" w:hAnsi="Liberation Sans"/>
@@ -32845,7 +33560,16 @@
                 <w:color w:val="000000"/>
                 <w:sz w:val="20"/>
               </w:rPr>
-              <w:t xml:space="preserve">  and  </w:t>
+              <w:t xml:space="preserve">  and</w:t>
+            </w:r>
+            <w:proofErr w:type="gramEnd"/>
+            <w:r>
+              <w:rPr>
+                <w:rFonts w:ascii="Liberation Sans" w:hAnsi="Liberation Sans"/>
+                <w:color w:val="000000"/>
+                <w:sz w:val="20"/>
+              </w:rPr>
+              <w:t xml:space="preserve">  </w:t>
             </w:r>
             <w:proofErr w:type="spellStart"/>
             <w:r>
@@ -32953,6 +33677,7 @@
               <w:t xml:space="preserve">Relationship between </w:t>
             </w:r>
             <w:proofErr w:type="spellStart"/>
+            <w:proofErr w:type="gramStart"/>
             <w:r>
               <w:rPr>
                 <w:rFonts w:ascii="Liberation Sans" w:hAnsi="Liberation Sans"/>
@@ -32968,7 +33693,16 @@
                 <w:color w:val="000000"/>
                 <w:sz w:val="20"/>
               </w:rPr>
-              <w:t xml:space="preserve">  and  </w:t>
+              <w:t xml:space="preserve">  and</w:t>
+            </w:r>
+            <w:proofErr w:type="gramEnd"/>
+            <w:r>
+              <w:rPr>
+                <w:rFonts w:ascii="Liberation Sans" w:hAnsi="Liberation Sans"/>
+                <w:color w:val="000000"/>
+                <w:sz w:val="20"/>
+              </w:rPr>
+              <w:t xml:space="preserve">  </w:t>
             </w:r>
             <w:proofErr w:type="spellStart"/>
             <w:r>
@@ -33069,6 +33803,7 @@
               <w:t xml:space="preserve">Relationship between </w:t>
             </w:r>
             <w:proofErr w:type="spellStart"/>
+            <w:proofErr w:type="gramStart"/>
             <w:r>
               <w:rPr>
                 <w:rFonts w:ascii="Liberation Sans" w:hAnsi="Liberation Sans"/>
@@ -33084,7 +33819,16 @@
                 <w:color w:val="000000"/>
                 <w:sz w:val="20"/>
               </w:rPr>
-              <w:t xml:space="preserve">  and  </w:t>
+              <w:t xml:space="preserve">  and</w:t>
+            </w:r>
+            <w:proofErr w:type="gramEnd"/>
+            <w:r>
+              <w:rPr>
+                <w:rFonts w:ascii="Liberation Sans" w:hAnsi="Liberation Sans"/>
+                <w:color w:val="000000"/>
+                <w:sz w:val="20"/>
+              </w:rPr>
+              <w:t xml:space="preserve">  </w:t>
             </w:r>
             <w:proofErr w:type="spellStart"/>
             <w:r>
@@ -33184,6 +33928,7 @@
               <w:t xml:space="preserve">Relationship between </w:t>
             </w:r>
             <w:proofErr w:type="spellStart"/>
+            <w:proofErr w:type="gramStart"/>
             <w:r>
               <w:rPr>
                 <w:rFonts w:ascii="Liberation Sans" w:hAnsi="Liberation Sans"/>
@@ -33199,7 +33944,16 @@
                 <w:color w:val="000000"/>
                 <w:sz w:val="20"/>
               </w:rPr>
-              <w:t xml:space="preserve">  and  </w:t>
+              <w:t xml:space="preserve">  and</w:t>
+            </w:r>
+            <w:proofErr w:type="gramEnd"/>
+            <w:r>
+              <w:rPr>
+                <w:rFonts w:ascii="Liberation Sans" w:hAnsi="Liberation Sans"/>
+                <w:color w:val="000000"/>
+                <w:sz w:val="20"/>
+              </w:rPr>
+              <w:t xml:space="preserve">  </w:t>
             </w:r>
             <w:proofErr w:type="spellStart"/>
             <w:r>
@@ -33298,6 +34052,7 @@
               <w:t xml:space="preserve">Relationship between </w:t>
             </w:r>
             <w:proofErr w:type="spellStart"/>
+            <w:proofErr w:type="gramStart"/>
             <w:r>
               <w:rPr>
                 <w:rFonts w:ascii="Liberation Sans" w:hAnsi="Liberation Sans"/>
@@ -33313,7 +34068,16 @@
                 <w:color w:val="000000"/>
                 <w:sz w:val="20"/>
               </w:rPr>
-              <w:t xml:space="preserve">  and  </w:t>
+              <w:t xml:space="preserve">  and</w:t>
+            </w:r>
+            <w:proofErr w:type="gramEnd"/>
+            <w:r>
+              <w:rPr>
+                <w:rFonts w:ascii="Liberation Sans" w:hAnsi="Liberation Sans"/>
+                <w:color w:val="000000"/>
+                <w:sz w:val="20"/>
+              </w:rPr>
+              <w:t xml:space="preserve">  </w:t>
             </w:r>
             <w:proofErr w:type="spellStart"/>
             <w:r>
@@ -33422,6 +34186,7 @@
               <w:t xml:space="preserve">Relationship between </w:t>
             </w:r>
             <w:proofErr w:type="spellStart"/>
+            <w:proofErr w:type="gramStart"/>
             <w:r>
               <w:rPr>
                 <w:rFonts w:ascii="Liberation Sans" w:hAnsi="Liberation Sans"/>
@@ -33437,7 +34202,16 @@
                 <w:color w:val="000000"/>
                 <w:sz w:val="20"/>
               </w:rPr>
-              <w:t xml:space="preserve">  and  </w:t>
+              <w:t xml:space="preserve">  and</w:t>
+            </w:r>
+            <w:proofErr w:type="gramEnd"/>
+            <w:r>
+              <w:rPr>
+                <w:rFonts w:ascii="Liberation Sans" w:hAnsi="Liberation Sans"/>
+                <w:color w:val="000000"/>
+                <w:sz w:val="20"/>
+              </w:rPr>
+              <w:t xml:space="preserve">  </w:t>
             </w:r>
             <w:proofErr w:type="spellStart"/>
             <w:r>
@@ -34486,7 +35260,15 @@
               <w:widowControl w:val="0"/>
             </w:pPr>
             <w:r>
-              <w:t xml:space="preserve"> Ensure the correct  Operation of</w:t>
+              <w:t xml:space="preserve"> Ensure the </w:t>
+            </w:r>
+            <w:proofErr w:type="gramStart"/>
+            <w:r>
+              <w:t>correct  Operation</w:t>
+            </w:r>
+            <w:proofErr w:type="gramEnd"/>
+            <w:r>
+              <w:t xml:space="preserve"> of</w:t>
             </w:r>
           </w:p>
         </w:tc>
@@ -35223,8 +36005,13 @@
               <w:widowControl w:val="0"/>
             </w:pPr>
             <w:r>
-              <w:t xml:space="preserve"> refers To</w:t>
-            </w:r>
+              <w:t xml:space="preserve"> refers </w:t>
+            </w:r>
+            <w:proofErr w:type="gramStart"/>
+            <w:r>
+              <w:t>To</w:t>
+            </w:r>
+            <w:proofErr w:type="gramEnd"/>
           </w:p>
         </w:tc>
         <w:tc>
@@ -36631,8 +37418,13 @@
               <w:widowControl w:val="0"/>
             </w:pPr>
             <w:r>
-              <w:t xml:space="preserve"> is organized In</w:t>
-            </w:r>
+              <w:t xml:space="preserve"> is organized </w:t>
+            </w:r>
+            <w:proofErr w:type="gramStart"/>
+            <w:r>
+              <w:t>In</w:t>
+            </w:r>
+            <w:proofErr w:type="gramEnd"/>
           </w:p>
         </w:tc>
         <w:tc>
@@ -38054,7 +38846,15 @@
             </w:r>
             <w:proofErr w:type="spellEnd"/>
             <w:r>
-              <w:t>' element by a '</w:t>
+              <w:t xml:space="preserve">' element by </w:t>
+            </w:r>
+            <w:proofErr w:type="gramStart"/>
+            <w:r>
+              <w:t>a</w:t>
+            </w:r>
+            <w:proofErr w:type="gramEnd"/>
+            <w:r>
+              <w:t xml:space="preserve"> '</w:t>
             </w:r>
             <w:proofErr w:type="spellStart"/>
             <w:r>
@@ -38140,7 +38940,15 @@
             </w:r>
             <w:proofErr w:type="spellEnd"/>
             <w:r>
-              <w:t>' element by a '</w:t>
+              <w:t xml:space="preserve">' element by </w:t>
+            </w:r>
+            <w:proofErr w:type="gramStart"/>
+            <w:r>
+              <w:t>a</w:t>
+            </w:r>
+            <w:proofErr w:type="gramEnd"/>
+            <w:r>
+              <w:t xml:space="preserve"> '</w:t>
             </w:r>
             <w:proofErr w:type="spellStart"/>
             <w:r>
@@ -38487,10 +39295,12 @@
               <w:t xml:space="preserve">' element can be connected to </w:t>
             </w:r>
             <w:proofErr w:type="spellStart"/>
+            <w:proofErr w:type="gramStart"/>
             <w:r>
               <w:t>a</w:t>
             </w:r>
             <w:proofErr w:type="spellEnd"/>
+            <w:proofErr w:type="gramEnd"/>
             <w:r>
               <w:t xml:space="preserve"> Initiative element</w:t>
             </w:r>
@@ -38640,7 +39450,15 @@
             </w:r>
             <w:proofErr w:type="spellEnd"/>
             <w:r>
-              <w:t>' element by a '</w:t>
+              <w:t xml:space="preserve">' element by </w:t>
+            </w:r>
+            <w:proofErr w:type="gramStart"/>
+            <w:r>
+              <w:t>a</w:t>
+            </w:r>
+            <w:proofErr w:type="gramEnd"/>
+            <w:r>
+              <w:t xml:space="preserve"> '</w:t>
             </w:r>
             <w:proofErr w:type="spellStart"/>
             <w:r>
@@ -39506,7 +40324,15 @@
             </w:r>
             <w:proofErr w:type="spellEnd"/>
             <w:r>
-              <w:t>' element by a '</w:t>
+              <w:t xml:space="preserve">' element by </w:t>
+            </w:r>
+            <w:proofErr w:type="gramStart"/>
+            <w:r>
+              <w:t>a</w:t>
+            </w:r>
+            <w:proofErr w:type="gramEnd"/>
+            <w:r>
+              <w:t xml:space="preserve"> '</w:t>
             </w:r>
             <w:proofErr w:type="spellStart"/>
             <w:r>
@@ -39551,7 +40377,13 @@
               <w:pStyle w:val="TableContents"/>
             </w:pPr>
             <w:r>
-              <w:t>An application Component doesn't realizes a Logical Component</w:t>
+              <w:t xml:space="preserve">An application Component doesn't </w:t>
+            </w:r>
+            <w:r>
+              <w:t>realize</w:t>
+            </w:r>
+            <w:r>
+              <w:t xml:space="preserve"> a Logical Component</w:t>
             </w:r>
           </w:p>
         </w:tc>
@@ -40070,7 +40902,15 @@
             </w:r>
             <w:proofErr w:type="spellEnd"/>
             <w:r>
-              <w:t>' element by a '</w:t>
+              <w:t xml:space="preserve">' element by </w:t>
+            </w:r>
+            <w:proofErr w:type="gramStart"/>
+            <w:r>
+              <w:t>a</w:t>
+            </w:r>
+            <w:proofErr w:type="gramEnd"/>
+            <w:r>
+              <w:t xml:space="preserve"> '</w:t>
             </w:r>
             <w:proofErr w:type="spellStart"/>
             <w:r>
@@ -40310,7 +41150,15 @@
             </w:r>
             <w:proofErr w:type="spellEnd"/>
             <w:r>
-              <w:t>' element by a '</w:t>
+              <w:t xml:space="preserve">' element by </w:t>
+            </w:r>
+            <w:proofErr w:type="gramStart"/>
+            <w:r>
+              <w:t>a</w:t>
+            </w:r>
+            <w:proofErr w:type="gramEnd"/>
+            <w:r>
+              <w:t xml:space="preserve"> '</w:t>
             </w:r>
             <w:proofErr w:type="spellStart"/>
             <w:r>
@@ -40406,7 +41254,15 @@
             </w:r>
             <w:proofErr w:type="spellEnd"/>
             <w:r>
-              <w:t>' element by a '</w:t>
+              <w:t xml:space="preserve">' element by </w:t>
+            </w:r>
+            <w:proofErr w:type="gramStart"/>
+            <w:r>
+              <w:t>a</w:t>
+            </w:r>
+            <w:proofErr w:type="gramEnd"/>
+            <w:r>
+              <w:t xml:space="preserve"> '</w:t>
             </w:r>
             <w:proofErr w:type="spellStart"/>
             <w:r>
@@ -42144,7 +43000,15 @@
             </w:r>
             <w:proofErr w:type="spellEnd"/>
             <w:r>
-              <w:t>' element by a '</w:t>
+              <w:t xml:space="preserve">' element by </w:t>
+            </w:r>
+            <w:proofErr w:type="gramStart"/>
+            <w:r>
+              <w:t>a</w:t>
+            </w:r>
+            <w:proofErr w:type="gramEnd"/>
+            <w:r>
+              <w:t xml:space="preserve"> '</w:t>
             </w:r>
             <w:proofErr w:type="spellStart"/>
             <w:r>
@@ -43111,6 +43975,7 @@
         <w:tab/>
       </w:r>
       <w:proofErr w:type="spellStart"/>
+      <w:proofErr w:type="gramStart"/>
       <w:r>
         <w:rPr>
           <w:rFonts w:ascii="Consolas" w:hAnsi="Consolas"/>
@@ -43128,6 +43993,7 @@
         </w:rPr>
         <w:t>(</w:t>
       </w:r>
+      <w:proofErr w:type="gramEnd"/>
       <w:r>
         <w:rPr>
           <w:rFonts w:ascii="Consolas" w:hAnsi="Consolas"/>
@@ -43171,6 +44037,7 @@
         </w:rPr>
         <w:tab/>
       </w:r>
+      <w:proofErr w:type="gramStart"/>
       <w:r>
         <w:rPr>
           <w:rFonts w:ascii="Consolas" w:hAnsi="Consolas"/>
@@ -43187,6 +44054,7 @@
         </w:rPr>
         <w:t>(</w:t>
       </w:r>
+      <w:proofErr w:type="gramEnd"/>
       <w:r>
         <w:rPr>
           <w:rFonts w:ascii="Consolas" w:hAnsi="Consolas"/>
@@ -43820,6 +44688,7 @@
         </w:rPr>
         <w:tab/>
       </w:r>
+      <w:proofErr w:type="gramStart"/>
       <w:r>
         <w:rPr>
           <w:rFonts w:ascii="Consolas" w:hAnsi="Consolas"/>
@@ -43834,7 +44703,16 @@
           <w:b/>
           <w:sz w:val="20"/>
         </w:rPr>
-        <w:t>(-</w:t>
+        <w:t>(</w:t>
+      </w:r>
+      <w:proofErr w:type="gramEnd"/>
+      <w:r>
+        <w:rPr>
+          <w:rFonts w:ascii="Consolas" w:hAnsi="Consolas"/>
+          <w:b/>
+          <w:sz w:val="20"/>
+        </w:rPr>
+        <w:t>-</w:t>
       </w:r>
       <w:r>
         <w:rPr>
@@ -43917,6 +44795,7 @@
         </w:rPr>
         <w:tab/>
       </w:r>
+      <w:proofErr w:type="gramStart"/>
       <w:r>
         <w:rPr>
           <w:rFonts w:ascii="Consolas" w:hAnsi="Consolas"/>
@@ -43931,7 +44810,16 @@
           <w:b/>
           <w:sz w:val="20"/>
         </w:rPr>
-        <w:t>(-</w:t>
+        <w:t>(</w:t>
+      </w:r>
+      <w:proofErr w:type="gramEnd"/>
+      <w:r>
+        <w:rPr>
+          <w:rFonts w:ascii="Consolas" w:hAnsi="Consolas"/>
+          <w:b/>
+          <w:sz w:val="20"/>
+        </w:rPr>
+        <w:t>-</w:t>
       </w:r>
       <w:r>
         <w:rPr>
@@ -45017,6 +45905,7 @@
         <w:tab/>
       </w:r>
       <w:proofErr w:type="spellStart"/>
+      <w:proofErr w:type="gramStart"/>
       <w:r>
         <w:rPr>
           <w:rFonts w:ascii="Consolas" w:hAnsi="Consolas"/>
@@ -45032,7 +45921,16 @@
           <w:b/>
           <w:sz w:val="20"/>
         </w:rPr>
-        <w:t>();</w:t>
+        <w:t>(</w:t>
+      </w:r>
+      <w:proofErr w:type="gramEnd"/>
+      <w:r>
+        <w:rPr>
+          <w:rFonts w:ascii="Consolas" w:hAnsi="Consolas"/>
+          <w:b/>
+          <w:sz w:val="20"/>
+        </w:rPr>
+        <w:t>);</w:t>
       </w:r>
       <w:r>
         <w:rPr>
@@ -45394,6 +46292,7 @@
         <w:tab/>
       </w:r>
       <w:proofErr w:type="spellStart"/>
+      <w:proofErr w:type="gramStart"/>
       <w:r>
         <w:rPr>
           <w:rFonts w:ascii="Consolas" w:hAnsi="Consolas"/>
@@ -45411,6 +46310,7 @@
         </w:rPr>
         <w:t>(</w:t>
       </w:r>
+      <w:proofErr w:type="gramEnd"/>
       <w:r>
         <w:rPr>
           <w:rFonts w:ascii="Consolas" w:hAnsi="Consolas"/>
@@ -45455,6 +46355,7 @@
         <w:tab/>
       </w:r>
       <w:proofErr w:type="spellStart"/>
+      <w:proofErr w:type="gramStart"/>
       <w:r>
         <w:rPr>
           <w:rFonts w:ascii="Consolas" w:hAnsi="Consolas"/>
@@ -45472,6 +46373,7 @@
         </w:rPr>
         <w:t>(</w:t>
       </w:r>
+      <w:proofErr w:type="gramEnd"/>
       <w:r>
         <w:rPr>
           <w:rFonts w:ascii="Consolas" w:hAnsi="Consolas"/>
@@ -45516,6 +46418,7 @@
         <w:tab/>
       </w:r>
       <w:proofErr w:type="spellStart"/>
+      <w:proofErr w:type="gramStart"/>
       <w:r>
         <w:rPr>
           <w:rFonts w:ascii="Consolas" w:hAnsi="Consolas"/>
@@ -45533,6 +46436,7 @@
         </w:rPr>
         <w:t>(</w:t>
       </w:r>
+      <w:proofErr w:type="gramEnd"/>
       <w:r>
         <w:rPr>
           <w:rFonts w:ascii="Consolas" w:hAnsi="Consolas"/>
@@ -45577,6 +46481,7 @@
         <w:tab/>
       </w:r>
       <w:proofErr w:type="spellStart"/>
+      <w:proofErr w:type="gramStart"/>
       <w:r>
         <w:rPr>
           <w:rFonts w:ascii="Consolas" w:hAnsi="Consolas"/>
@@ -45594,6 +46499,7 @@
         </w:rPr>
         <w:t>(</w:t>
       </w:r>
+      <w:proofErr w:type="gramEnd"/>
       <w:r>
         <w:rPr>
           <w:rFonts w:ascii="Consolas" w:hAnsi="Consolas"/>
@@ -45638,6 +46544,7 @@
         <w:tab/>
       </w:r>
       <w:proofErr w:type="spellStart"/>
+      <w:proofErr w:type="gramStart"/>
       <w:r>
         <w:rPr>
           <w:rFonts w:ascii="Consolas" w:hAnsi="Consolas"/>
@@ -45653,7 +46560,16 @@
           <w:b/>
           <w:sz w:val="20"/>
         </w:rPr>
-        <w:t>();</w:t>
+        <w:t>(</w:t>
+      </w:r>
+      <w:proofErr w:type="gramEnd"/>
+      <w:r>
+        <w:rPr>
+          <w:rFonts w:ascii="Consolas" w:hAnsi="Consolas"/>
+          <w:b/>
+          <w:sz w:val="20"/>
+        </w:rPr>
+        <w:t>);</w:t>
       </w:r>
       <w:r>
         <w:rPr>
@@ -45695,6 +46611,7 @@
       <w:pPr>
         <w:pStyle w:val="Normal1"/>
       </w:pPr>
+      <w:proofErr w:type="gramStart"/>
       <w:r>
         <w:rPr>
           <w:rStyle w:val="Heading2Char"/>
@@ -45712,6 +46629,7 @@
         </w:rPr>
         <w:t>(</w:t>
       </w:r>
+      <w:proofErr w:type="gramEnd"/>
       <w:r>
         <w:rPr>
           <w:rFonts w:ascii="Consolas" w:hAnsi="Consolas"/>
@@ -45809,6 +46727,7 @@
         </w:rPr>
         <w:tab/>
       </w:r>
+      <w:proofErr w:type="gramStart"/>
       <w:r>
         <w:rPr>
           <w:rFonts w:ascii="Consolas" w:hAnsi="Consolas"/>
@@ -45825,6 +46744,7 @@
         </w:rPr>
         <w:t>(</w:t>
       </w:r>
+      <w:proofErr w:type="gramEnd"/>
       <w:r>
         <w:rPr>
           <w:rFonts w:ascii="Consolas" w:hAnsi="Consolas"/>
@@ -45915,6 +46835,7 @@
         <w:tab/>
       </w:r>
       <w:proofErr w:type="spellStart"/>
+      <w:proofErr w:type="gramStart"/>
       <w:r>
         <w:rPr>
           <w:rFonts w:ascii="Consolas" w:hAnsi="Consolas"/>
@@ -45932,6 +46853,7 @@
         </w:rPr>
         <w:t>(</w:t>
       </w:r>
+      <w:proofErr w:type="gramEnd"/>
       <w:r>
         <w:rPr>
           <w:rFonts w:ascii="Consolas" w:hAnsi="Consolas"/>
@@ -45976,6 +46898,7 @@
         <w:tab/>
       </w:r>
       <w:proofErr w:type="spellStart"/>
+      <w:proofErr w:type="gramStart"/>
       <w:r>
         <w:rPr>
           <w:rFonts w:ascii="Consolas" w:hAnsi="Consolas"/>
@@ -45993,6 +46916,7 @@
         </w:rPr>
         <w:t>(</w:t>
       </w:r>
+      <w:proofErr w:type="gramEnd"/>
       <w:r>
         <w:rPr>
           <w:rFonts w:ascii="Consolas" w:hAnsi="Consolas"/>
@@ -46045,6 +46969,7 @@
         <w:tab/>
       </w:r>
       <w:proofErr w:type="spellStart"/>
+      <w:proofErr w:type="gramStart"/>
       <w:r>
         <w:rPr>
           <w:rFonts w:ascii="Consolas" w:hAnsi="Consolas"/>
@@ -46062,6 +46987,7 @@
         </w:rPr>
         <w:t>(</w:t>
       </w:r>
+      <w:proofErr w:type="gramEnd"/>
       <w:r>
         <w:rPr>
           <w:rFonts w:ascii="Consolas" w:hAnsi="Consolas"/>
@@ -46130,6 +47056,7 @@
         <w:tab/>
       </w:r>
       <w:proofErr w:type="spellStart"/>
+      <w:proofErr w:type="gramStart"/>
       <w:r>
         <w:rPr>
           <w:rFonts w:ascii="Consolas" w:hAnsi="Consolas"/>
@@ -46147,6 +47074,7 @@
         </w:rPr>
         <w:t>(</w:t>
       </w:r>
+      <w:proofErr w:type="gramEnd"/>
       <w:r>
         <w:rPr>
           <w:rFonts w:ascii="Consolas" w:hAnsi="Consolas"/>
@@ -46207,6 +47135,7 @@
         <w:tab/>
       </w:r>
       <w:proofErr w:type="spellStart"/>
+      <w:proofErr w:type="gramStart"/>
       <w:r>
         <w:rPr>
           <w:rFonts w:ascii="Consolas" w:hAnsi="Consolas"/>
@@ -46224,6 +47153,7 @@
         </w:rPr>
         <w:t>(</w:t>
       </w:r>
+      <w:proofErr w:type="gramEnd"/>
       <w:r>
         <w:rPr>
           <w:rFonts w:ascii="Consolas" w:hAnsi="Consolas"/>
@@ -46292,6 +47222,7 @@
         <w:tab/>
       </w:r>
       <w:proofErr w:type="spellStart"/>
+      <w:proofErr w:type="gramStart"/>
       <w:r>
         <w:rPr>
           <w:rFonts w:ascii="Consolas" w:hAnsi="Consolas"/>
@@ -46309,6 +47240,7 @@
         </w:rPr>
         <w:t>(</w:t>
       </w:r>
+      <w:proofErr w:type="gramEnd"/>
       <w:r>
         <w:rPr>
           <w:rFonts w:ascii="Consolas" w:hAnsi="Consolas"/>
@@ -46369,6 +47301,7 @@
         <w:tab/>
       </w:r>
       <w:proofErr w:type="spellStart"/>
+      <w:proofErr w:type="gramStart"/>
       <w:r>
         <w:rPr>
           <w:rFonts w:ascii="Consolas" w:hAnsi="Consolas"/>
@@ -46386,6 +47319,7 @@
         </w:rPr>
         <w:t>(</w:t>
       </w:r>
+      <w:proofErr w:type="gramEnd"/>
       <w:r>
         <w:rPr>
           <w:rFonts w:ascii="Consolas" w:hAnsi="Consolas"/>
@@ -46438,6 +47372,7 @@
         <w:tab/>
       </w:r>
       <w:proofErr w:type="spellStart"/>
+      <w:proofErr w:type="gramStart"/>
       <w:r>
         <w:rPr>
           <w:rFonts w:ascii="Consolas" w:hAnsi="Consolas"/>
@@ -46455,6 +47390,7 @@
         </w:rPr>
         <w:t>(</w:t>
       </w:r>
+      <w:proofErr w:type="gramEnd"/>
       <w:r>
         <w:rPr>
           <w:rFonts w:ascii="Consolas" w:hAnsi="Consolas"/>
@@ -46523,6 +47459,7 @@
         <w:tab/>
       </w:r>
       <w:proofErr w:type="spellStart"/>
+      <w:proofErr w:type="gramStart"/>
       <w:r>
         <w:rPr>
           <w:rFonts w:ascii="Consolas" w:hAnsi="Consolas"/>
@@ -46540,6 +47477,7 @@
         </w:rPr>
         <w:t>(</w:t>
       </w:r>
+      <w:proofErr w:type="gramEnd"/>
       <w:r>
         <w:rPr>
           <w:rFonts w:ascii="Consolas" w:hAnsi="Consolas"/>
@@ -46604,6 +47542,7 @@
         </w:rPr>
         <w:t xml:space="preserve"> </w:t>
       </w:r>
+      <w:proofErr w:type="gramStart"/>
       <w:r>
         <w:rPr>
           <w:rFonts w:ascii="Consolas" w:hAnsi="Consolas"/>
@@ -46620,6 +47559,7 @@
         </w:rPr>
         <w:t>(</w:t>
       </w:r>
+      <w:proofErr w:type="gramEnd"/>
       <w:r>
         <w:rPr>
           <w:rFonts w:ascii="Consolas" w:hAnsi="Consolas"/>
@@ -46695,6 +47635,7 @@
         <w:t xml:space="preserve"> </w:t>
       </w:r>
       <w:proofErr w:type="spellStart"/>
+      <w:proofErr w:type="gramStart"/>
       <w:r>
         <w:rPr>
           <w:rFonts w:ascii="Consolas" w:hAnsi="Consolas"/>
@@ -46712,6 +47653,7 @@
         </w:rPr>
         <w:t>(</w:t>
       </w:r>
+      <w:proofErr w:type="gramEnd"/>
       <w:r>
         <w:rPr>
           <w:rFonts w:ascii="Consolas" w:hAnsi="Consolas"/>
@@ -46741,6 +47683,7 @@
         <w:tab/>
         <w:t xml:space="preserve"> </w:t>
       </w:r>
+      <w:proofErr w:type="gramStart"/>
       <w:r>
         <w:rPr>
           <w:rFonts w:ascii="Consolas" w:hAnsi="Consolas"/>
@@ -46757,6 +47700,7 @@
         </w:rPr>
         <w:t>(</w:t>
       </w:r>
+      <w:proofErr w:type="gramEnd"/>
       <w:r>
         <w:rPr>
           <w:rFonts w:ascii="Consolas" w:hAnsi="Consolas"/>
@@ -46893,6 +47837,7 @@
         <w:t xml:space="preserve"> </w:t>
       </w:r>
       <w:proofErr w:type="spellStart"/>
+      <w:proofErr w:type="gramStart"/>
       <w:r>
         <w:rPr>
           <w:rFonts w:ascii="Consolas" w:hAnsi="Consolas"/>
@@ -46910,6 +47855,7 @@
         </w:rPr>
         <w:t>(</w:t>
       </w:r>
+      <w:proofErr w:type="gramEnd"/>
       <w:r>
         <w:rPr>
           <w:rFonts w:ascii="Consolas" w:hAnsi="Consolas"/>
@@ -46955,6 +47901,7 @@
         <w:t xml:space="preserve"> </w:t>
       </w:r>
       <w:proofErr w:type="spellStart"/>
+      <w:proofErr w:type="gramStart"/>
       <w:r>
         <w:rPr>
           <w:rFonts w:ascii="Consolas" w:hAnsi="Consolas"/>
@@ -46972,6 +47919,7 @@
         </w:rPr>
         <w:t>(</w:t>
       </w:r>
+      <w:proofErr w:type="gramEnd"/>
       <w:r>
         <w:rPr>
           <w:rFonts w:ascii="Consolas" w:hAnsi="Consolas"/>
@@ -47017,6 +47965,7 @@
         <w:t xml:space="preserve"> </w:t>
       </w:r>
       <w:proofErr w:type="spellStart"/>
+      <w:proofErr w:type="gramStart"/>
       <w:r>
         <w:rPr>
           <w:rFonts w:ascii="Consolas" w:hAnsi="Consolas"/>
@@ -47034,6 +47983,7 @@
         </w:rPr>
         <w:t>(</w:t>
       </w:r>
+      <w:proofErr w:type="gramEnd"/>
       <w:r>
         <w:rPr>
           <w:rFonts w:ascii="Consolas" w:hAnsi="Consolas"/>
@@ -47064,6 +48014,7 @@
         <w:t xml:space="preserve"> </w:t>
       </w:r>
       <w:proofErr w:type="spellStart"/>
+      <w:proofErr w:type="gramStart"/>
       <w:r>
         <w:rPr>
           <w:rFonts w:ascii="Consolas" w:hAnsi="Consolas"/>
@@ -47081,6 +48032,7 @@
         </w:rPr>
         <w:t>(</w:t>
       </w:r>
+      <w:proofErr w:type="gramEnd"/>
       <w:r>
         <w:rPr>
           <w:rFonts w:ascii="Consolas" w:hAnsi="Consolas"/>
@@ -47126,6 +48078,7 @@
         <w:t xml:space="preserve"> </w:t>
       </w:r>
       <w:proofErr w:type="spellStart"/>
+      <w:proofErr w:type="gramStart"/>
       <w:r>
         <w:rPr>
           <w:rFonts w:ascii="Consolas" w:hAnsi="Consolas"/>
@@ -47143,6 +48096,7 @@
         </w:rPr>
         <w:t>(</w:t>
       </w:r>
+      <w:proofErr w:type="gramEnd"/>
       <w:r>
         <w:rPr>
           <w:rFonts w:ascii="Consolas" w:hAnsi="Consolas"/>
@@ -47188,6 +48142,7 @@
         <w:t xml:space="preserve"> </w:t>
       </w:r>
       <w:proofErr w:type="spellStart"/>
+      <w:proofErr w:type="gramStart"/>
       <w:r>
         <w:rPr>
           <w:rFonts w:ascii="Consolas" w:hAnsi="Consolas"/>
@@ -47205,6 +48160,7 @@
         </w:rPr>
         <w:t>(</w:t>
       </w:r>
+      <w:proofErr w:type="gramEnd"/>
       <w:r>
         <w:rPr>
           <w:rFonts w:ascii="Consolas" w:hAnsi="Consolas"/>
@@ -47250,6 +48206,7 @@
         <w:t xml:space="preserve"> </w:t>
       </w:r>
       <w:proofErr w:type="spellStart"/>
+      <w:proofErr w:type="gramStart"/>
       <w:r>
         <w:rPr>
           <w:rFonts w:ascii="Consolas" w:hAnsi="Consolas"/>
@@ -47267,6 +48224,7 @@
         </w:rPr>
         <w:t>(</w:t>
       </w:r>
+      <w:proofErr w:type="gramEnd"/>
       <w:r>
         <w:rPr>
           <w:rFonts w:ascii="Consolas" w:hAnsi="Consolas"/>
@@ -47312,6 +48270,7 @@
         <w:t xml:space="preserve"> </w:t>
       </w:r>
       <w:proofErr w:type="spellStart"/>
+      <w:proofErr w:type="gramStart"/>
       <w:r>
         <w:rPr>
           <w:rFonts w:ascii="Consolas" w:hAnsi="Consolas"/>
@@ -47329,6 +48288,7 @@
         </w:rPr>
         <w:t>(</w:t>
       </w:r>
+      <w:proofErr w:type="gramEnd"/>
       <w:r>
         <w:rPr>
           <w:rFonts w:ascii="Consolas" w:hAnsi="Consolas"/>
@@ -47374,6 +48334,7 @@
         <w:t xml:space="preserve"> </w:t>
       </w:r>
       <w:proofErr w:type="spellStart"/>
+      <w:proofErr w:type="gramStart"/>
       <w:r>
         <w:rPr>
           <w:rFonts w:ascii="Consolas" w:hAnsi="Consolas"/>
@@ -47391,6 +48352,7 @@
         </w:rPr>
         <w:t>(</w:t>
       </w:r>
+      <w:proofErr w:type="gramEnd"/>
       <w:r>
         <w:rPr>
           <w:rFonts w:ascii="Consolas" w:hAnsi="Consolas"/>
@@ -47436,6 +48398,7 @@
         <w:t xml:space="preserve"> </w:t>
       </w:r>
       <w:proofErr w:type="spellStart"/>
+      <w:proofErr w:type="gramStart"/>
       <w:r>
         <w:rPr>
           <w:rFonts w:ascii="Consolas" w:hAnsi="Consolas"/>
@@ -47453,6 +48416,7 @@
         </w:rPr>
         <w:t>(</w:t>
       </w:r>
+      <w:proofErr w:type="gramEnd"/>
       <w:r>
         <w:rPr>
           <w:rFonts w:ascii="Consolas" w:hAnsi="Consolas"/>
@@ -47516,6 +48480,7 @@
         </w:rPr>
         <w:t xml:space="preserve"> </w:t>
       </w:r>
+      <w:proofErr w:type="gramStart"/>
       <w:r>
         <w:rPr>
           <w:rFonts w:ascii="Consolas" w:hAnsi="Consolas"/>
@@ -47532,6 +48497,7 @@
         </w:rPr>
         <w:t>(</w:t>
       </w:r>
+      <w:proofErr w:type="gramEnd"/>
       <w:r>
         <w:rPr>
           <w:rFonts w:ascii="Consolas" w:hAnsi="Consolas"/>
@@ -47607,6 +48573,7 @@
         <w:t xml:space="preserve"> </w:t>
       </w:r>
       <w:proofErr w:type="spellStart"/>
+      <w:proofErr w:type="gramStart"/>
       <w:r>
         <w:rPr>
           <w:rFonts w:ascii="Consolas" w:hAnsi="Consolas"/>
@@ -47624,6 +48591,7 @@
         </w:rPr>
         <w:t>(</w:t>
       </w:r>
+      <w:proofErr w:type="gramEnd"/>
       <w:r>
         <w:rPr>
           <w:rFonts w:ascii="Consolas" w:hAnsi="Consolas"/>
@@ -47653,6 +48621,7 @@
         <w:tab/>
         <w:t xml:space="preserve"> </w:t>
       </w:r>
+      <w:proofErr w:type="gramStart"/>
       <w:r>
         <w:rPr>
           <w:rFonts w:ascii="Consolas" w:hAnsi="Consolas"/>
@@ -47669,6 +48638,7 @@
         </w:rPr>
         <w:t>(</w:t>
       </w:r>
+      <w:proofErr w:type="gramEnd"/>
       <w:r>
         <w:rPr>
           <w:rFonts w:ascii="Consolas" w:hAnsi="Consolas"/>
@@ -47804,6 +48774,7 @@
         <w:t xml:space="preserve"> </w:t>
       </w:r>
       <w:proofErr w:type="spellStart"/>
+      <w:proofErr w:type="gramStart"/>
       <w:r>
         <w:rPr>
           <w:rFonts w:ascii="Consolas" w:hAnsi="Consolas"/>
@@ -47821,6 +48792,7 @@
         </w:rPr>
         <w:t>(</w:t>
       </w:r>
+      <w:proofErr w:type="gramEnd"/>
       <w:r>
         <w:rPr>
           <w:rFonts w:ascii="Consolas" w:hAnsi="Consolas"/>
@@ -47866,6 +48838,7 @@
         <w:t xml:space="preserve"> </w:t>
       </w:r>
       <w:proofErr w:type="spellStart"/>
+      <w:proofErr w:type="gramStart"/>
       <w:r>
         <w:rPr>
           <w:rFonts w:ascii="Consolas" w:hAnsi="Consolas"/>
@@ -47883,6 +48856,7 @@
         </w:rPr>
         <w:t>(</w:t>
       </w:r>
+      <w:proofErr w:type="gramEnd"/>
       <w:r>
         <w:rPr>
           <w:rFonts w:ascii="Consolas" w:hAnsi="Consolas"/>
@@ -47928,6 +48902,7 @@
         <w:t xml:space="preserve"> </w:t>
       </w:r>
       <w:proofErr w:type="spellStart"/>
+      <w:proofErr w:type="gramStart"/>
       <w:r>
         <w:rPr>
           <w:rFonts w:ascii="Consolas" w:hAnsi="Consolas"/>
@@ -47945,6 +48920,7 @@
         </w:rPr>
         <w:t>(</w:t>
       </w:r>
+      <w:proofErr w:type="gramEnd"/>
       <w:r>
         <w:rPr>
           <w:rFonts w:ascii="Consolas" w:hAnsi="Consolas"/>
@@ -47990,6 +48966,7 @@
         <w:t xml:space="preserve"> </w:t>
       </w:r>
       <w:proofErr w:type="spellStart"/>
+      <w:proofErr w:type="gramStart"/>
       <w:r>
         <w:rPr>
           <w:rFonts w:ascii="Consolas" w:hAnsi="Consolas"/>
@@ -48007,6 +48984,7 @@
         </w:rPr>
         <w:t>(</w:t>
       </w:r>
+      <w:proofErr w:type="gramEnd"/>
       <w:r>
         <w:rPr>
           <w:rFonts w:ascii="Consolas" w:hAnsi="Consolas"/>
@@ -48052,6 +49030,7 @@
         <w:t xml:space="preserve"> </w:t>
       </w:r>
       <w:proofErr w:type="spellStart"/>
+      <w:proofErr w:type="gramStart"/>
       <w:r>
         <w:rPr>
           <w:rFonts w:ascii="Consolas" w:hAnsi="Consolas"/>
@@ -48069,6 +49048,7 @@
         </w:rPr>
         <w:t>(</w:t>
       </w:r>
+      <w:proofErr w:type="gramEnd"/>
       <w:r>
         <w:rPr>
           <w:rFonts w:ascii="Consolas" w:hAnsi="Consolas"/>
@@ -48099,6 +49079,7 @@
         <w:t xml:space="preserve"> </w:t>
       </w:r>
       <w:proofErr w:type="spellStart"/>
+      <w:proofErr w:type="gramStart"/>
       <w:r>
         <w:rPr>
           <w:rFonts w:ascii="Consolas" w:hAnsi="Consolas"/>
@@ -48116,6 +49097,7 @@
         </w:rPr>
         <w:t>(</w:t>
       </w:r>
+      <w:proofErr w:type="gramEnd"/>
       <w:r>
         <w:rPr>
           <w:rFonts w:ascii="Consolas" w:hAnsi="Consolas"/>
@@ -48161,6 +49143,7 @@
         <w:t xml:space="preserve"> </w:t>
       </w:r>
       <w:proofErr w:type="spellStart"/>
+      <w:proofErr w:type="gramStart"/>
       <w:r>
         <w:rPr>
           <w:rFonts w:ascii="Consolas" w:hAnsi="Consolas"/>
@@ -48178,6 +49161,7 @@
         </w:rPr>
         <w:t>(</w:t>
       </w:r>
+      <w:proofErr w:type="gramEnd"/>
       <w:r>
         <w:rPr>
           <w:rFonts w:ascii="Consolas" w:hAnsi="Consolas"/>
@@ -48223,6 +49207,7 @@
         <w:t xml:space="preserve"> </w:t>
       </w:r>
       <w:proofErr w:type="spellStart"/>
+      <w:proofErr w:type="gramStart"/>
       <w:r>
         <w:rPr>
           <w:rFonts w:ascii="Consolas" w:hAnsi="Consolas"/>
@@ -48240,6 +49225,7 @@
         </w:rPr>
         <w:t>(</w:t>
       </w:r>
+      <w:proofErr w:type="gramEnd"/>
       <w:r>
         <w:rPr>
           <w:rFonts w:ascii="Consolas" w:hAnsi="Consolas"/>
@@ -48285,6 +49271,7 @@
         <w:t xml:space="preserve"> </w:t>
       </w:r>
       <w:proofErr w:type="spellStart"/>
+      <w:proofErr w:type="gramStart"/>
       <w:r>
         <w:rPr>
           <w:rFonts w:ascii="Consolas" w:hAnsi="Consolas"/>
@@ -48302,6 +49289,7 @@
         </w:rPr>
         <w:t>(</w:t>
       </w:r>
+      <w:proofErr w:type="gramEnd"/>
       <w:r>
         <w:rPr>
           <w:rFonts w:ascii="Consolas" w:hAnsi="Consolas"/>
@@ -48347,6 +49335,7 @@
         <w:t xml:space="preserve"> </w:t>
       </w:r>
       <w:proofErr w:type="spellStart"/>
+      <w:proofErr w:type="gramStart"/>
       <w:r>
         <w:rPr>
           <w:rFonts w:ascii="Consolas" w:hAnsi="Consolas"/>
@@ -48364,6 +49353,7 @@
         </w:rPr>
         <w:t>(</w:t>
       </w:r>
+      <w:proofErr w:type="gramEnd"/>
       <w:r>
         <w:rPr>
           <w:rFonts w:ascii="Consolas" w:hAnsi="Consolas"/>
@@ -48409,6 +49399,7 @@
         <w:t xml:space="preserve"> </w:t>
       </w:r>
       <w:proofErr w:type="spellStart"/>
+      <w:proofErr w:type="gramStart"/>
       <w:r>
         <w:rPr>
           <w:rFonts w:ascii="Consolas" w:hAnsi="Consolas"/>
@@ -48426,6 +49417,7 @@
         </w:rPr>
         <w:t>(</w:t>
       </w:r>
+      <w:proofErr w:type="gramEnd"/>
       <w:r>
         <w:rPr>
           <w:rFonts w:ascii="Consolas" w:hAnsi="Consolas"/>
@@ -48471,6 +49463,7 @@
         <w:t xml:space="preserve"> </w:t>
       </w:r>
       <w:proofErr w:type="spellStart"/>
+      <w:proofErr w:type="gramStart"/>
       <w:r>
         <w:rPr>
           <w:rFonts w:ascii="Consolas" w:hAnsi="Consolas"/>
@@ -48488,6 +49481,7 @@
         </w:rPr>
         <w:t>(</w:t>
       </w:r>
+      <w:proofErr w:type="gramEnd"/>
       <w:r>
         <w:rPr>
           <w:rFonts w:ascii="Consolas" w:hAnsi="Consolas"/>
@@ -48542,6 +49536,7 @@
         </w:rPr>
         <w:t xml:space="preserve"> </w:t>
       </w:r>
+      <w:proofErr w:type="gramStart"/>
       <w:r>
         <w:rPr>
           <w:rFonts w:ascii="Consolas" w:hAnsi="Consolas"/>
@@ -48558,6 +49553,7 @@
         </w:rPr>
         <w:t>(</w:t>
       </w:r>
+      <w:proofErr w:type="gramEnd"/>
       <w:r>
         <w:rPr>
           <w:rFonts w:ascii="Consolas" w:hAnsi="Consolas"/>
@@ -48633,6 +49629,7 @@
         <w:t xml:space="preserve"> </w:t>
       </w:r>
       <w:proofErr w:type="spellStart"/>
+      <w:proofErr w:type="gramStart"/>
       <w:r>
         <w:rPr>
           <w:rFonts w:ascii="Consolas" w:hAnsi="Consolas"/>
@@ -48650,6 +49647,7 @@
         </w:rPr>
         <w:t>(</w:t>
       </w:r>
+      <w:proofErr w:type="gramEnd"/>
       <w:r>
         <w:rPr>
           <w:rFonts w:ascii="Consolas" w:hAnsi="Consolas"/>
@@ -48679,6 +49677,7 @@
         <w:tab/>
         <w:t xml:space="preserve"> </w:t>
       </w:r>
+      <w:proofErr w:type="gramStart"/>
       <w:r>
         <w:rPr>
           <w:rFonts w:ascii="Consolas" w:hAnsi="Consolas"/>
@@ -48695,6 +49694,7 @@
         </w:rPr>
         <w:t>(</w:t>
       </w:r>
+      <w:proofErr w:type="gramEnd"/>
       <w:r>
         <w:rPr>
           <w:rFonts w:ascii="Consolas" w:hAnsi="Consolas"/>
@@ -48830,6 +49830,7 @@
         <w:t xml:space="preserve"> </w:t>
       </w:r>
       <w:proofErr w:type="spellStart"/>
+      <w:proofErr w:type="gramStart"/>
       <w:r>
         <w:rPr>
           <w:rFonts w:ascii="Consolas" w:hAnsi="Consolas"/>
@@ -48847,6 +49848,7 @@
         </w:rPr>
         <w:t>(</w:t>
       </w:r>
+      <w:proofErr w:type="gramEnd"/>
       <w:r>
         <w:rPr>
           <w:rFonts w:ascii="Consolas" w:hAnsi="Consolas"/>
@@ -48892,6 +49894,7 @@
         <w:t xml:space="preserve"> </w:t>
       </w:r>
       <w:proofErr w:type="spellStart"/>
+      <w:proofErr w:type="gramStart"/>
       <w:r>
         <w:rPr>
           <w:rFonts w:ascii="Consolas" w:hAnsi="Consolas"/>
@@ -48909,6 +49912,7 @@
         </w:rPr>
         <w:t>(</w:t>
       </w:r>
+      <w:proofErr w:type="gramEnd"/>
       <w:r>
         <w:rPr>
           <w:rFonts w:ascii="Consolas" w:hAnsi="Consolas"/>
@@ -48954,6 +49958,7 @@
         <w:t xml:space="preserve"> </w:t>
       </w:r>
       <w:proofErr w:type="spellStart"/>
+      <w:proofErr w:type="gramStart"/>
       <w:r>
         <w:rPr>
           <w:rFonts w:ascii="Consolas" w:hAnsi="Consolas"/>
@@ -48971,6 +49976,7 @@
         </w:rPr>
         <w:t>(</w:t>
       </w:r>
+      <w:proofErr w:type="gramEnd"/>
       <w:r>
         <w:rPr>
           <w:rFonts w:ascii="Consolas" w:hAnsi="Consolas"/>
@@ -49016,6 +50022,7 @@
         <w:t xml:space="preserve"> </w:t>
       </w:r>
       <w:proofErr w:type="spellStart"/>
+      <w:proofErr w:type="gramStart"/>
       <w:r>
         <w:rPr>
           <w:rFonts w:ascii="Consolas" w:hAnsi="Consolas"/>
@@ -49033,6 +50040,7 @@
         </w:rPr>
         <w:t>(</w:t>
       </w:r>
+      <w:proofErr w:type="gramEnd"/>
       <w:r>
         <w:rPr>
           <w:rFonts w:ascii="Consolas" w:hAnsi="Consolas"/>
@@ -49078,6 +50086,7 @@
         <w:t xml:space="preserve"> </w:t>
       </w:r>
       <w:proofErr w:type="spellStart"/>
+      <w:proofErr w:type="gramStart"/>
       <w:r>
         <w:rPr>
           <w:rFonts w:ascii="Consolas" w:hAnsi="Consolas"/>
@@ -49095,6 +50104,7 @@
         </w:rPr>
         <w:t>(</w:t>
       </w:r>
+      <w:proofErr w:type="gramEnd"/>
       <w:r>
         <w:rPr>
           <w:rFonts w:ascii="Consolas" w:hAnsi="Consolas"/>
@@ -49140,6 +50150,7 @@
         <w:t xml:space="preserve"> </w:t>
       </w:r>
       <w:proofErr w:type="spellStart"/>
+      <w:proofErr w:type="gramStart"/>
       <w:r>
         <w:rPr>
           <w:rFonts w:ascii="Consolas" w:hAnsi="Consolas"/>
@@ -49157,6 +50168,7 @@
         </w:rPr>
         <w:t>(</w:t>
       </w:r>
+      <w:proofErr w:type="gramEnd"/>
       <w:r>
         <w:rPr>
           <w:rFonts w:ascii="Consolas" w:hAnsi="Consolas"/>
@@ -49187,6 +50199,7 @@
         <w:t xml:space="preserve"> </w:t>
       </w:r>
       <w:proofErr w:type="spellStart"/>
+      <w:proofErr w:type="gramStart"/>
       <w:r>
         <w:rPr>
           <w:rFonts w:ascii="Consolas" w:hAnsi="Consolas"/>
@@ -49204,6 +50217,7 @@
         </w:rPr>
         <w:t>(</w:t>
       </w:r>
+      <w:proofErr w:type="gramEnd"/>
       <w:r>
         <w:rPr>
           <w:rFonts w:ascii="Consolas" w:hAnsi="Consolas"/>
@@ -49249,6 +50263,7 @@
         <w:t xml:space="preserve"> </w:t>
       </w:r>
       <w:proofErr w:type="spellStart"/>
+      <w:proofErr w:type="gramStart"/>
       <w:r>
         <w:rPr>
           <w:rFonts w:ascii="Consolas" w:hAnsi="Consolas"/>
@@ -49266,6 +50281,7 @@
         </w:rPr>
         <w:t>(</w:t>
       </w:r>
+      <w:proofErr w:type="gramEnd"/>
       <w:r>
         <w:rPr>
           <w:rFonts w:ascii="Consolas" w:hAnsi="Consolas"/>
@@ -49311,6 +50327,7 @@
         <w:t xml:space="preserve"> </w:t>
       </w:r>
       <w:proofErr w:type="spellStart"/>
+      <w:proofErr w:type="gramStart"/>
       <w:r>
         <w:rPr>
           <w:rFonts w:ascii="Consolas" w:hAnsi="Consolas"/>
@@ -49328,6 +50345,7 @@
         </w:rPr>
         <w:t>(</w:t>
       </w:r>
+      <w:proofErr w:type="gramEnd"/>
       <w:r>
         <w:rPr>
           <w:rFonts w:ascii="Consolas" w:hAnsi="Consolas"/>
@@ -49373,6 +50391,7 @@
         <w:t xml:space="preserve"> </w:t>
       </w:r>
       <w:proofErr w:type="spellStart"/>
+      <w:proofErr w:type="gramStart"/>
       <w:r>
         <w:rPr>
           <w:rFonts w:ascii="Consolas" w:hAnsi="Consolas"/>
@@ -49390,6 +50409,7 @@
         </w:rPr>
         <w:t>(</w:t>
       </w:r>
+      <w:proofErr w:type="gramEnd"/>
       <w:r>
         <w:rPr>
           <w:rFonts w:ascii="Consolas" w:hAnsi="Consolas"/>
@@ -49435,6 +50455,7 @@
         <w:t xml:space="preserve"> </w:t>
       </w:r>
       <w:proofErr w:type="spellStart"/>
+      <w:proofErr w:type="gramStart"/>
       <w:r>
         <w:rPr>
           <w:rFonts w:ascii="Consolas" w:hAnsi="Consolas"/>
@@ -49452,6 +50473,7 @@
         </w:rPr>
         <w:t>(</w:t>
       </w:r>
+      <w:proofErr w:type="gramEnd"/>
       <w:r>
         <w:rPr>
           <w:rFonts w:ascii="Consolas" w:hAnsi="Consolas"/>
@@ -49497,6 +50519,7 @@
         <w:t xml:space="preserve"> </w:t>
       </w:r>
       <w:proofErr w:type="spellStart"/>
+      <w:proofErr w:type="gramStart"/>
       <w:r>
         <w:rPr>
           <w:rFonts w:ascii="Consolas" w:hAnsi="Consolas"/>
@@ -49514,6 +50537,7 @@
         </w:rPr>
         <w:t>(</w:t>
       </w:r>
+      <w:proofErr w:type="gramEnd"/>
       <w:r>
         <w:rPr>
           <w:rFonts w:ascii="Consolas" w:hAnsi="Consolas"/>
@@ -49560,6 +50584,7 @@
         <w:t xml:space="preserve"> </w:t>
       </w:r>
       <w:proofErr w:type="spellStart"/>
+      <w:proofErr w:type="gramStart"/>
       <w:r>
         <w:rPr>
           <w:rStyle w:val="Heading2Char"/>
@@ -49580,6 +50605,7 @@
         </w:rPr>
         <w:t>(</w:t>
       </w:r>
+      <w:proofErr w:type="gramEnd"/>
       <w:r>
         <w:rPr>
           <w:rStyle w:val="Heading2Char"/>
@@ -49652,6 +50678,7 @@
         </w:rPr>
         <w:tab/>
       </w:r>
+      <w:proofErr w:type="gramStart"/>
       <w:r>
         <w:rPr>
           <w:rFonts w:ascii="Consolas" w:hAnsi="Consolas"/>
@@ -49668,6 +50695,7 @@
         </w:rPr>
         <w:t>(</w:t>
       </w:r>
+      <w:proofErr w:type="gramEnd"/>
       <w:r>
         <w:rPr>
           <w:rFonts w:ascii="Consolas" w:hAnsi="Consolas"/>
@@ -49742,6 +50770,7 @@
         <w:tab/>
       </w:r>
       <w:proofErr w:type="spellStart"/>
+      <w:proofErr w:type="gramStart"/>
       <w:r>
         <w:rPr>
           <w:rFonts w:ascii="Consolas" w:hAnsi="Consolas"/>
@@ -49759,6 +50788,7 @@
         </w:rPr>
         <w:t>(</w:t>
       </w:r>
+      <w:proofErr w:type="gramEnd"/>
       <w:r>
         <w:rPr>
           <w:rFonts w:ascii="Consolas" w:hAnsi="Consolas"/>
@@ -49803,6 +50833,7 @@
         <w:tab/>
       </w:r>
       <w:proofErr w:type="spellStart"/>
+      <w:proofErr w:type="gramStart"/>
       <w:r>
         <w:rPr>
           <w:rFonts w:ascii="Consolas" w:hAnsi="Consolas"/>
@@ -49820,6 +50851,7 @@
         </w:rPr>
         <w:t>(</w:t>
       </w:r>
+      <w:proofErr w:type="gramEnd"/>
       <w:r>
         <w:rPr>
           <w:rFonts w:ascii="Consolas" w:hAnsi="Consolas"/>
@@ -49865,6 +50897,7 @@
         <w:t xml:space="preserve"> </w:t>
       </w:r>
       <w:proofErr w:type="spellStart"/>
+      <w:proofErr w:type="gramStart"/>
       <w:r>
         <w:rPr>
           <w:rFonts w:ascii="Consolas" w:hAnsi="Consolas"/>
@@ -49882,6 +50915,7 @@
         </w:rPr>
         <w:t>(</w:t>
       </w:r>
+      <w:proofErr w:type="gramEnd"/>
       <w:r>
         <w:rPr>
           <w:rFonts w:ascii="Consolas" w:hAnsi="Consolas"/>
@@ -49927,6 +50961,7 @@
         <w:t xml:space="preserve"> </w:t>
       </w:r>
       <w:proofErr w:type="spellStart"/>
+      <w:proofErr w:type="gramStart"/>
       <w:r>
         <w:rPr>
           <w:rFonts w:ascii="Consolas" w:hAnsi="Consolas"/>
@@ -49944,6 +50979,7 @@
         </w:rPr>
         <w:t>(</w:t>
       </w:r>
+      <w:proofErr w:type="gramEnd"/>
       <w:r>
         <w:rPr>
           <w:rFonts w:ascii="Consolas" w:hAnsi="Consolas"/>
@@ -49989,6 +51025,7 @@
         <w:t xml:space="preserve"> </w:t>
       </w:r>
       <w:proofErr w:type="spellStart"/>
+      <w:proofErr w:type="gramStart"/>
       <w:r>
         <w:rPr>
           <w:rFonts w:ascii="Consolas" w:hAnsi="Consolas"/>
@@ -50006,6 +51043,7 @@
         </w:rPr>
         <w:t>(</w:t>
       </w:r>
+      <w:proofErr w:type="gramEnd"/>
       <w:r>
         <w:rPr>
           <w:rFonts w:ascii="Consolas" w:hAnsi="Consolas"/>
@@ -50051,6 +51089,7 @@
         <w:t xml:space="preserve"> </w:t>
       </w:r>
       <w:proofErr w:type="spellStart"/>
+      <w:proofErr w:type="gramStart"/>
       <w:r>
         <w:rPr>
           <w:rFonts w:ascii="Consolas" w:hAnsi="Consolas"/>
@@ -50068,6 +51107,7 @@
         </w:rPr>
         <w:t>(</w:t>
       </w:r>
+      <w:proofErr w:type="gramEnd"/>
       <w:r>
         <w:rPr>
           <w:rFonts w:ascii="Consolas" w:hAnsi="Consolas"/>
@@ -50113,6 +51153,7 @@
         <w:t xml:space="preserve"> </w:t>
       </w:r>
       <w:proofErr w:type="spellStart"/>
+      <w:proofErr w:type="gramStart"/>
       <w:r>
         <w:rPr>
           <w:rFonts w:ascii="Consolas" w:hAnsi="Consolas"/>
@@ -50130,6 +51171,7 @@
         </w:rPr>
         <w:t>(</w:t>
       </w:r>
+      <w:proofErr w:type="gramEnd"/>
       <w:r>
         <w:rPr>
           <w:rFonts w:ascii="Consolas" w:hAnsi="Consolas"/>
@@ -50175,6 +51217,7 @@
         <w:t xml:space="preserve"> </w:t>
       </w:r>
       <w:proofErr w:type="spellStart"/>
+      <w:proofErr w:type="gramStart"/>
       <w:r>
         <w:rPr>
           <w:rFonts w:ascii="Consolas" w:hAnsi="Consolas"/>
@@ -50192,6 +51235,7 @@
         </w:rPr>
         <w:t>(</w:t>
       </w:r>
+      <w:proofErr w:type="gramEnd"/>
       <w:r>
         <w:rPr>
           <w:rFonts w:ascii="Consolas" w:hAnsi="Consolas"/>
@@ -50237,6 +51281,7 @@
         <w:t xml:space="preserve"> </w:t>
       </w:r>
       <w:proofErr w:type="spellStart"/>
+      <w:proofErr w:type="gramStart"/>
       <w:r>
         <w:rPr>
           <w:rFonts w:ascii="Consolas" w:hAnsi="Consolas"/>
@@ -50254,6 +51299,7 @@
         </w:rPr>
         <w:t>(</w:t>
       </w:r>
+      <w:proofErr w:type="gramEnd"/>
       <w:r>
         <w:rPr>
           <w:rFonts w:ascii="Consolas" w:hAnsi="Consolas"/>
@@ -50319,6 +51365,7 @@
         </w:rPr>
         <w:t xml:space="preserve"> </w:t>
       </w:r>
+      <w:proofErr w:type="gramStart"/>
       <w:r>
         <w:rPr>
           <w:rFonts w:ascii="Consolas" w:hAnsi="Consolas"/>
@@ -50335,6 +51382,7 @@
         </w:rPr>
         <w:t>(</w:t>
       </w:r>
+      <w:proofErr w:type="gramEnd"/>
       <w:r>
         <w:rPr>
           <w:rFonts w:ascii="Consolas" w:hAnsi="Consolas"/>
@@ -50409,6 +51457,7 @@
         <w:tab/>
       </w:r>
       <w:proofErr w:type="spellStart"/>
+      <w:proofErr w:type="gramStart"/>
       <w:r>
         <w:rPr>
           <w:rFonts w:ascii="Consolas" w:hAnsi="Consolas"/>
@@ -50426,6 +51475,7 @@
         </w:rPr>
         <w:t>(</w:t>
       </w:r>
+      <w:proofErr w:type="gramEnd"/>
       <w:r>
         <w:rPr>
           <w:rFonts w:ascii="Consolas" w:hAnsi="Consolas"/>
@@ -50470,6 +51520,7 @@
         <w:tab/>
       </w:r>
       <w:proofErr w:type="spellStart"/>
+      <w:proofErr w:type="gramStart"/>
       <w:r>
         <w:rPr>
           <w:rFonts w:ascii="Consolas" w:hAnsi="Consolas"/>
@@ -50487,6 +51538,7 @@
         </w:rPr>
         <w:t>(</w:t>
       </w:r>
+      <w:proofErr w:type="gramEnd"/>
       <w:r>
         <w:rPr>
           <w:rFonts w:ascii="Consolas" w:hAnsi="Consolas"/>
@@ -50532,6 +51584,7 @@
         <w:t xml:space="preserve"> </w:t>
       </w:r>
       <w:proofErr w:type="spellStart"/>
+      <w:proofErr w:type="gramStart"/>
       <w:r>
         <w:rPr>
           <w:rFonts w:ascii="Consolas" w:hAnsi="Consolas"/>
@@ -50549,6 +51602,7 @@
         </w:rPr>
         <w:t>(</w:t>
       </w:r>
+      <w:proofErr w:type="gramEnd"/>
       <w:r>
         <w:rPr>
           <w:rFonts w:ascii="Consolas" w:hAnsi="Consolas"/>
@@ -50594,6 +51648,7 @@
         <w:t xml:space="preserve"> </w:t>
       </w:r>
       <w:proofErr w:type="spellStart"/>
+      <w:proofErr w:type="gramStart"/>
       <w:r>
         <w:rPr>
           <w:rFonts w:ascii="Consolas" w:hAnsi="Consolas"/>
@@ -50611,6 +51666,7 @@
         </w:rPr>
         <w:t>(</w:t>
       </w:r>
+      <w:proofErr w:type="gramEnd"/>
       <w:r>
         <w:rPr>
           <w:rFonts w:ascii="Consolas" w:hAnsi="Consolas"/>
@@ -50656,6 +51712,7 @@
         <w:t xml:space="preserve"> </w:t>
       </w:r>
       <w:proofErr w:type="spellStart"/>
+      <w:proofErr w:type="gramStart"/>
       <w:r>
         <w:rPr>
           <w:rFonts w:ascii="Consolas" w:hAnsi="Consolas"/>
@@ -50673,6 +51730,7 @@
         </w:rPr>
         <w:t>(</w:t>
       </w:r>
+      <w:proofErr w:type="gramEnd"/>
       <w:r>
         <w:rPr>
           <w:rFonts w:ascii="Consolas" w:hAnsi="Consolas"/>
@@ -50718,6 +51776,7 @@
         <w:t xml:space="preserve"> </w:t>
       </w:r>
       <w:proofErr w:type="spellStart"/>
+      <w:proofErr w:type="gramStart"/>
       <w:r>
         <w:rPr>
           <w:rFonts w:ascii="Consolas" w:hAnsi="Consolas"/>
@@ -50735,6 +51794,7 @@
         </w:rPr>
         <w:t>(</w:t>
       </w:r>
+      <w:proofErr w:type="gramEnd"/>
       <w:r>
         <w:rPr>
           <w:rFonts w:ascii="Consolas" w:hAnsi="Consolas"/>
@@ -50780,6 +51840,7 @@
         <w:t xml:space="preserve"> </w:t>
       </w:r>
       <w:proofErr w:type="spellStart"/>
+      <w:proofErr w:type="gramStart"/>
       <w:r>
         <w:rPr>
           <w:rFonts w:ascii="Consolas" w:hAnsi="Consolas"/>
@@ -50797,6 +51858,7 @@
         </w:rPr>
         <w:t>(</w:t>
       </w:r>
+      <w:proofErr w:type="gramEnd"/>
       <w:r>
         <w:rPr>
           <w:rFonts w:ascii="Consolas" w:hAnsi="Consolas"/>
@@ -50842,6 +51904,7 @@
         <w:t xml:space="preserve"> </w:t>
       </w:r>
       <w:proofErr w:type="spellStart"/>
+      <w:proofErr w:type="gramStart"/>
       <w:r>
         <w:rPr>
           <w:rFonts w:ascii="Consolas" w:hAnsi="Consolas"/>
@@ -50859,6 +51922,7 @@
         </w:rPr>
         <w:t>(</w:t>
       </w:r>
+      <w:proofErr w:type="gramEnd"/>
       <w:r>
         <w:rPr>
           <w:rFonts w:ascii="Consolas" w:hAnsi="Consolas"/>
@@ -50904,6 +51968,7 @@
         <w:t xml:space="preserve"> </w:t>
       </w:r>
       <w:proofErr w:type="spellStart"/>
+      <w:proofErr w:type="gramStart"/>
       <w:r>
         <w:rPr>
           <w:rFonts w:ascii="Consolas" w:hAnsi="Consolas"/>
@@ -50921,6 +51986,7 @@
         </w:rPr>
         <w:t>(</w:t>
       </w:r>
+      <w:proofErr w:type="gramEnd"/>
       <w:r>
         <w:rPr>
           <w:rFonts w:ascii="Consolas" w:hAnsi="Consolas"/>
@@ -50965,6 +52031,7 @@
         <w:tab/>
       </w:r>
       <w:proofErr w:type="spellStart"/>
+      <w:proofErr w:type="gramStart"/>
       <w:r>
         <w:rPr>
           <w:rFonts w:ascii="Consolas" w:hAnsi="Consolas"/>
@@ -50982,6 +52049,7 @@
         </w:rPr>
         <w:t>(</w:t>
       </w:r>
+      <w:proofErr w:type="gramEnd"/>
       <w:r>
         <w:rPr>
           <w:rFonts w:ascii="Consolas" w:hAnsi="Consolas"/>
@@ -51057,6 +52125,7 @@
         </w:rPr>
         <w:t xml:space="preserve"> </w:t>
       </w:r>
+      <w:proofErr w:type="gramStart"/>
       <w:r>
         <w:rPr>
           <w:rFonts w:ascii="Consolas" w:hAnsi="Consolas"/>
@@ -51073,6 +52142,7 @@
         </w:rPr>
         <w:t>(</w:t>
       </w:r>
+      <w:proofErr w:type="gramEnd"/>
       <w:r>
         <w:rPr>
           <w:rFonts w:ascii="Consolas" w:hAnsi="Consolas"/>
@@ -51147,6 +52217,7 @@
         <w:tab/>
       </w:r>
       <w:proofErr w:type="spellStart"/>
+      <w:proofErr w:type="gramStart"/>
       <w:r>
         <w:rPr>
           <w:rFonts w:ascii="Consolas" w:hAnsi="Consolas"/>
@@ -51164,6 +52235,7 @@
         </w:rPr>
         <w:t>(</w:t>
       </w:r>
+      <w:proofErr w:type="gramEnd"/>
       <w:r>
         <w:rPr>
           <w:rFonts w:ascii="Consolas" w:hAnsi="Consolas"/>
@@ -51208,6 +52280,7 @@
         <w:tab/>
       </w:r>
       <w:proofErr w:type="spellStart"/>
+      <w:proofErr w:type="gramStart"/>
       <w:r>
         <w:rPr>
           <w:rFonts w:ascii="Consolas" w:hAnsi="Consolas"/>
@@ -51225,6 +52298,7 @@
         </w:rPr>
         <w:t>(</w:t>
       </w:r>
+      <w:proofErr w:type="gramEnd"/>
       <w:r>
         <w:rPr>
           <w:rFonts w:ascii="Consolas" w:hAnsi="Consolas"/>
@@ -51270,6 +52344,7 @@
         <w:t xml:space="preserve"> </w:t>
       </w:r>
       <w:proofErr w:type="spellStart"/>
+      <w:proofErr w:type="gramStart"/>
       <w:r>
         <w:rPr>
           <w:rFonts w:ascii="Consolas" w:hAnsi="Consolas"/>
@@ -51287,6 +52362,7 @@
         </w:rPr>
         <w:t>(</w:t>
       </w:r>
+      <w:proofErr w:type="gramEnd"/>
       <w:r>
         <w:rPr>
           <w:rFonts w:ascii="Consolas" w:hAnsi="Consolas"/>
@@ -51332,6 +52408,7 @@
         <w:t xml:space="preserve"> </w:t>
       </w:r>
       <w:proofErr w:type="spellStart"/>
+      <w:proofErr w:type="gramStart"/>
       <w:r>
         <w:rPr>
           <w:rFonts w:ascii="Consolas" w:hAnsi="Consolas"/>
@@ -51349,6 +52426,7 @@
         </w:rPr>
         <w:t>(</w:t>
       </w:r>
+      <w:proofErr w:type="gramEnd"/>
       <w:r>
         <w:rPr>
           <w:rFonts w:ascii="Consolas" w:hAnsi="Consolas"/>
@@ -51394,6 +52472,7 @@
         <w:t xml:space="preserve"> </w:t>
       </w:r>
       <w:proofErr w:type="spellStart"/>
+      <w:proofErr w:type="gramStart"/>
       <w:r>
         <w:rPr>
           <w:rFonts w:ascii="Consolas" w:hAnsi="Consolas"/>
@@ -51411,6 +52490,7 @@
         </w:rPr>
         <w:t>(</w:t>
       </w:r>
+      <w:proofErr w:type="gramEnd"/>
       <w:r>
         <w:rPr>
           <w:rFonts w:ascii="Consolas" w:hAnsi="Consolas"/>
@@ -51456,6 +52536,7 @@
         <w:t xml:space="preserve"> </w:t>
       </w:r>
       <w:proofErr w:type="spellStart"/>
+      <w:proofErr w:type="gramStart"/>
       <w:r>
         <w:rPr>
           <w:rFonts w:ascii="Consolas" w:hAnsi="Consolas"/>
@@ -51473,6 +52554,7 @@
         </w:rPr>
         <w:t>(</w:t>
       </w:r>
+      <w:proofErr w:type="gramEnd"/>
       <w:r>
         <w:rPr>
           <w:rFonts w:ascii="Consolas" w:hAnsi="Consolas"/>
@@ -51518,6 +52600,7 @@
         <w:t xml:space="preserve"> </w:t>
       </w:r>
       <w:proofErr w:type="spellStart"/>
+      <w:proofErr w:type="gramStart"/>
       <w:r>
         <w:rPr>
           <w:rFonts w:ascii="Consolas" w:hAnsi="Consolas"/>
@@ -51535,6 +52618,7 @@
         </w:rPr>
         <w:t>(</w:t>
       </w:r>
+      <w:proofErr w:type="gramEnd"/>
       <w:r>
         <w:rPr>
           <w:rFonts w:ascii="Consolas" w:hAnsi="Consolas"/>
@@ -51580,6 +52664,7 @@
         <w:t xml:space="preserve"> </w:t>
       </w:r>
       <w:proofErr w:type="spellStart"/>
+      <w:proofErr w:type="gramStart"/>
       <w:r>
         <w:rPr>
           <w:rFonts w:ascii="Consolas" w:hAnsi="Consolas"/>
@@ -51597,6 +52682,7 @@
         </w:rPr>
         <w:t>(</w:t>
       </w:r>
+      <w:proofErr w:type="gramEnd"/>
       <w:r>
         <w:rPr>
           <w:rFonts w:ascii="Consolas" w:hAnsi="Consolas"/>
@@ -51642,6 +52728,7 @@
         <w:t xml:space="preserve"> </w:t>
       </w:r>
       <w:proofErr w:type="spellStart"/>
+      <w:proofErr w:type="gramStart"/>
       <w:r>
         <w:rPr>
           <w:rFonts w:ascii="Consolas" w:hAnsi="Consolas"/>
@@ -51659,6 +52746,7 @@
         </w:rPr>
         <w:t>(</w:t>
       </w:r>
+      <w:proofErr w:type="gramEnd"/>
       <w:r>
         <w:rPr>
           <w:rFonts w:ascii="Consolas" w:hAnsi="Consolas"/>
@@ -51703,6 +52791,7 @@
         <w:tab/>
       </w:r>
       <w:proofErr w:type="spellStart"/>
+      <w:proofErr w:type="gramStart"/>
       <w:r>
         <w:rPr>
           <w:rFonts w:ascii="Consolas" w:hAnsi="Consolas"/>
@@ -51720,6 +52809,7 @@
         </w:rPr>
         <w:t>(</w:t>
       </w:r>
+      <w:proofErr w:type="gramEnd"/>
       <w:r>
         <w:rPr>
           <w:rFonts w:ascii="Consolas" w:hAnsi="Consolas"/>

</xml_diff>